<commit_message>
last minute correction of the main report
</commit_message>
<xml_diff>
--- a/report/report.docx
+++ b/report/report.docx
@@ -1,6 +1,6 @@
 
 <file path=word/document.xml><?xml version="1.0" encoding="utf-8"?>
-<w:document xmlns:w="http://schemas.openxmlformats.org/wordprocessingml/2006/main" xmlns:r="http://schemas.openxmlformats.org/officeDocument/2006/relationships" xmlns:m="http://schemas.openxmlformats.org/officeDocument/2006/math" xmlns:w14="http://schemas.microsoft.com/office/word/2010/wordml" xmlns:wp="http://schemas.openxmlformats.org/drawingml/2006/wordprocessingDrawing" xmlns:a="http://schemas.openxmlformats.org/drawingml/2006/main" xmlns:w15="http://schemas.microsoft.com/office/word/2012/wordml" xmlns:mc="http://schemas.openxmlformats.org/markup-compatibility/2006" xmlns:ns9="http://schemas.openxmlformats.org/schemaLibrary/2006/main" xmlns:wne="http://schemas.microsoft.com/office/word/2006/wordml" xmlns:c="http://schemas.openxmlformats.org/drawingml/2006/chart" xmlns:ns12="http://schemas.openxmlformats.org/drawingml/2006/chartDrawing" xmlns:dgm="http://schemas.openxmlformats.org/drawingml/2006/diagram" xmlns:pic="http://schemas.openxmlformats.org/drawingml/2006/picture" xmlns:xdr="http://schemas.openxmlformats.org/drawingml/2006/spreadsheetDrawing" xmlns:dsp="http://schemas.microsoft.com/office/drawing/2008/diagram" xmlns:ns17="urn:schemas-microsoft-com:office:excel" xmlns:o="urn:schemas-microsoft-com:office:office" xmlns:w10="urn:schemas-microsoft-com:office:word" xmlns:v="urn:schemas-microsoft-com:vml" xmlns:ns21="urn:schemas-microsoft-com:office:powerpoint" xmlns:ns23="http://schemas.microsoft.com/office/2006/coverPageProps" xmlns:odx="http://opendope.org/xpaths" xmlns:odc="http://opendope.org/conditions" xmlns:odq="http://opendope.org/questions" xmlns:oda="http://opendope.org/answers" xmlns:odi="http://opendope.org/components" xmlns:odgm="http://opendope.org/SmartArt/DataHierarchy" xmlns:ns30="http://schemas.openxmlformats.org/officeDocument/2006/bibliography" xmlns:ns31="http://schemas.openxmlformats.org/drawingml/2006/compatibility" xmlns:ns32="http://schemas.openxmlformats.org/drawingml/2006/lockedCanvas" mc:Ignorable="w14 w15">
+<w:document xmlns:w="http://schemas.openxmlformats.org/wordprocessingml/2006/main" xmlns:w15="http://schemas.microsoft.com/office/word/2012/wordml" xmlns:r="http://schemas.openxmlformats.org/officeDocument/2006/relationships" xmlns:m="http://schemas.openxmlformats.org/officeDocument/2006/math" xmlns:w14="http://schemas.microsoft.com/office/word/2010/wordml" xmlns:wp="http://schemas.openxmlformats.org/drawingml/2006/wordprocessingDrawing" xmlns:a="http://schemas.openxmlformats.org/drawingml/2006/main" xmlns:mc="http://schemas.openxmlformats.org/markup-compatibility/2006" xmlns:ns9="http://schemas.openxmlformats.org/schemaLibrary/2006/main" xmlns:wne="http://schemas.microsoft.com/office/word/2006/wordml" xmlns:c="http://schemas.openxmlformats.org/drawingml/2006/chart" xmlns:ns12="http://schemas.openxmlformats.org/drawingml/2006/chartDrawing" xmlns:dgm="http://schemas.openxmlformats.org/drawingml/2006/diagram" xmlns:pic="http://schemas.openxmlformats.org/drawingml/2006/picture" xmlns:xdr="http://schemas.openxmlformats.org/drawingml/2006/spreadsheetDrawing" xmlns:dsp="http://schemas.microsoft.com/office/drawing/2008/diagram" xmlns:o="urn:schemas-microsoft-com:office:office" xmlns:ns18="urn:schemas-microsoft-com:office:excel" xmlns:w10="urn:schemas-microsoft-com:office:word" xmlns:v="urn:schemas-microsoft-com:vml" xmlns:ns21="urn:schemas-microsoft-com:office:powerpoint" xmlns:ns23="http://schemas.microsoft.com/office/2006/coverPageProps" xmlns:odx="http://opendope.org/xpaths" xmlns:odc="http://opendope.org/conditions" xmlns:odq="http://opendope.org/questions" xmlns:oda="http://opendope.org/answers" xmlns:odi="http://opendope.org/components" xmlns:odgm="http://opendope.org/SmartArt/DataHierarchy" xmlns:ns30="http://schemas.openxmlformats.org/officeDocument/2006/bibliography" xmlns:ns31="http://schemas.openxmlformats.org/drawingml/2006/compatibility" xmlns:ns32="http://schemas.openxmlformats.org/drawingml/2006/lockedCanvas" mc:Ignorable="w14 w15">
   <w:body>
     <w:p>
       <w:pPr>
@@ -25,7 +25,7 @@
           <w:color w:val="000000"/>
           <w:sz w:val="22"/>
         </w:rPr>
-        <w:t xml:space="preserve">2016-04-26</w:t>
+        <w:t xml:space="preserve">2016-04-27</w:t>
       </w:r>
     </w:p>
     <w:p>
@@ -132,7 +132,7 @@
           <w:sz w:val="22"/>
           <w:u w:val="single"/>
         </w:rPr>
-        <w:t xml:space="preserve">2007-22:</w:t>
+        <w:t xml:space="preserve">2016-16:</w:t>
       </w:r>
     </w:p>
     <w:p>
@@ -160,7 +160,7 @@
           <w:color w:val="000000"/>
           <w:sz w:val="24"/>
         </w:rPr>
-        <w:t xml:space="preserve">-   Mahajanga :</w:t>
+        <w:t xml:space="preserve">-   Tsiroanomandidy :</w:t>
       </w:r>
     </w:p>
     <w:p>
@@ -192,43 +192,43 @@
           <w:color w:val="000000"/>
           <w:sz w:val="26"/>
         </w:rPr>
-        <w:t xml:space="preserve">5</w:t>
-      </w:r>
-      <w:r>
-        <w:t xml:space="preserve">  semaines consécutives </w:t>
+        <w:t xml:space="preserve">4</w:t>
+      </w:r>
+      <w:r>
+        <w:t xml:space="preserve">  semaine(s)  </w:t>
       </w:r>
       <w:r>
         <w:t xml:space="preserve">(</w:t>
       </w:r>
       <w:r>
+        <w:t xml:space="preserve">97;</w:t>
+      </w:r>
+      <w:r>
+        <w:t xml:space="preserve">96;</w:t>
+      </w:r>
+      <w:r>
+        <w:t xml:space="preserve">94;</w:t>
+      </w:r>
+      <w:r>
+        <w:t xml:space="preserve">91;</w:t>
+      </w:r>
+      <w:r>
+        <w:t xml:space="preserve">95;</w:t>
+      </w:r>
+      <w:r>
         <w:t xml:space="preserve">92;</w:t>
       </w:r>
       <w:r>
-        <w:t xml:space="preserve">92;</w:t>
-      </w:r>
-      <w:r>
-        <w:t xml:space="preserve">92;</w:t>
-      </w:r>
-      <w:r>
-        <w:t xml:space="preserve">92;</w:t>
-      </w:r>
-      <w:r>
-        <w:t xml:space="preserve">100;</w:t>
-      </w:r>
-      <w:r>
-        <w:t xml:space="preserve">53;</w:t>
-      </w:r>
-      <w:r>
-        <w:t xml:space="preserve">NA;</w:t>
-      </w:r>
-      <w:r>
-        <w:t xml:space="preserve">NA;</w:t>
-      </w:r>
-      <w:r>
-        <w:t xml:space="preserve">NA;</w:t>
-      </w:r>
-      <w:r>
-        <w:t xml:space="preserve">NA).</w:t>
+        <w:t xml:space="preserve">82;</w:t>
+      </w:r>
+      <w:r>
+        <w:t xml:space="preserve">97;</w:t>
+      </w:r>
+      <w:r>
+        <w:t xml:space="preserve">98;</w:t>
+      </w:r>
+      <w:r>
+        <w:t xml:space="preserve">100).</w:t>
       </w:r>
     </w:p>
     <w:p>
@@ -245,7 +245,7 @@
           <w:color w:val="000000"/>
           <w:sz w:val="24"/>
         </w:rPr>
-        <w:t xml:space="preserve">-   Tsiroanomandidy :</w:t>
+        <w:t xml:space="preserve">-   Toliary :</w:t>
       </w:r>
     </w:p>
     <w:p>
@@ -277,43 +277,60 @@
           <w:color w:val="000000"/>
           <w:sz w:val="26"/>
         </w:rPr>
-        <w:t xml:space="preserve">3</w:t>
-      </w:r>
-      <w:r>
-        <w:t xml:space="preserve">  semaines consécutives </w:t>
+        <w:t xml:space="preserve">1</w:t>
+      </w:r>
+      <w:r>
+        <w:t xml:space="preserve">  semaine(s)  </w:t>
       </w:r>
       <w:r>
         <w:t xml:space="preserve">(</w:t>
       </w:r>
       <w:r>
-        <w:t xml:space="preserve">94;</w:t>
-      </w:r>
-      <w:r>
-        <w:t xml:space="preserve">91;</w:t>
-      </w:r>
-      <w:r>
-        <w:t xml:space="preserve">95;</w:t>
-      </w:r>
-      <w:r>
-        <w:t xml:space="preserve">89;</w:t>
-      </w:r>
-      <w:r>
-        <w:t xml:space="preserve">89;</w:t>
-      </w:r>
-      <w:r>
-        <w:t xml:space="preserve">NA;</w:t>
-      </w:r>
-      <w:r>
-        <w:t xml:space="preserve">NA;</w:t>
-      </w:r>
-      <w:r>
-        <w:t xml:space="preserve">NA;</w:t>
-      </w:r>
-      <w:r>
-        <w:t xml:space="preserve">NA;</w:t>
-      </w:r>
-      <w:r>
-        <w:t xml:space="preserve">NA).</w:t>
+        <w:t xml:space="preserve">97;</w:t>
+      </w:r>
+      <w:r>
+        <w:t xml:space="preserve">96;</w:t>
+      </w:r>
+      <w:r>
+        <w:t xml:space="preserve">93;</w:t>
+      </w:r>
+      <w:r>
+        <w:t xml:space="preserve">68;</w:t>
+      </w:r>
+      <w:r>
+        <w:t xml:space="preserve">88;</w:t>
+      </w:r>
+      <w:r>
+        <w:t xml:space="preserve">85;</w:t>
+      </w:r>
+      <w:r>
+        <w:t xml:space="preserve">85;</w:t>
+      </w:r>
+      <w:r>
+        <w:t xml:space="preserve">88;</w:t>
+      </w:r>
+      <w:r>
+        <w:t xml:space="preserve">68;</w:t>
+      </w:r>
+      <w:r>
+        <w:t xml:space="preserve">88).</w:t>
+      </w:r>
+    </w:p>
+    <w:p>
+      <w:pPr>
+        <w:pBdr/>
+        <w:spacing w:before="20" w:after="20"/>
+        <w:ind w:left="20" w:right="20"/>
+        <w:jc w:val="left"/>
+      </w:pPr>
+      <w:r>
+        <w:rPr>
+          <w:rFonts w:ascii="Courier New" w:hAnsi="Courier New" w:cs="Courier New"/>
+          <w:b w:val="true"/>
+          <w:color w:val="000000"/>
+          <w:sz w:val="24"/>
+        </w:rPr>
+        <w:t xml:space="preserve">-   AMBODIRIANA :</w:t>
       </w:r>
     </w:p>
     <w:p>
@@ -339,7 +356,7 @@
         <w:t xml:space="preserve">cette semaine</w:t>
       </w:r>
       <w:r>
-        <w:t xml:space="preserve">( 43  cas de fièvres contre 30  TDR effectués)</w:t>
+        <w:t xml:space="preserve">( 3  cas de fièvres contre 1  TDR effectués)</w:t>
       </w:r>
     </w:p>
     <w:p>
@@ -356,7 +373,7 @@
           <w:color w:val="000000"/>
           <w:sz w:val="24"/>
         </w:rPr>
-        <w:t xml:space="preserve">-   Maevatanana :</w:t>
+        <w:t xml:space="preserve">-   Moramanga :</w:t>
       </w:r>
     </w:p>
     <w:p>
@@ -382,7 +399,7 @@
         <w:t xml:space="preserve">cette semaine</w:t>
       </w:r>
       <w:r>
-        <w:t xml:space="preserve">( 22  cas de fièvres contre 17  TDR effectués)</w:t>
+        <w:t xml:space="preserve">( 19  cas de fièvres contre 18  TDR effectués)</w:t>
       </w:r>
     </w:p>
     <w:p>
@@ -399,7 +416,7 @@
           <w:color w:val="000000"/>
           <w:sz w:val="24"/>
         </w:rPr>
-        <w:t xml:space="preserve">-   Moramanga :</w:t>
+        <w:t xml:space="preserve">-   SABOTSY NAMATOANA :</w:t>
       </w:r>
     </w:p>
     <w:p>
@@ -425,7 +442,7 @@
         <w:t xml:space="preserve">cette semaine</w:t>
       </w:r>
       <w:r>
-        <w:t xml:space="preserve">( 43  cas de fièvres contre 36  TDR effectués)</w:t>
+        <w:t xml:space="preserve">( 9  cas de fièvres contre 3  TDR effectués)</w:t>
       </w:r>
     </w:p>
     <w:p>
@@ -442,6 +459,1457 @@
           <w:color w:val="000000"/>
           <w:sz w:val="24"/>
         </w:rPr>
+        <w:t xml:space="preserve">-   Belo sur Tsiribihina :</w:t>
+      </w:r>
+    </w:p>
+    <w:p>
+      <w:pPr>
+        <w:pBdr/>
+        <w:spacing w:before="20" w:after="20"/>
+        <w:ind w:left="20" w:right="20"/>
+        <w:jc w:val="left"/>
+      </w:pPr>
+      <w:r>
+        <w:t xml:space="preserve">  .   manque de base de données depuis </w:t>
+      </w:r>
+      <w:r>
+        <w:t xml:space="preserve">23  semaines consécutives</w:t>
+      </w:r>
+    </w:p>
+    <w:p>
+      <w:pPr>
+        <w:pBdr/>
+        <w:spacing w:before="20" w:after="20"/>
+        <w:ind w:left="20" w:right="20"/>
+        <w:jc w:val="left"/>
+      </w:pPr>
+      <w:r>
+        <w:rPr>
+          <w:rFonts w:ascii="Courier New" w:hAnsi="Courier New" w:cs="Courier New"/>
+          <w:b w:val="true"/>
+          <w:color w:val="000000"/>
+          <w:sz w:val="24"/>
+        </w:rPr>
+        <w:t xml:space="preserve">-   Behoririka :</w:t>
+      </w:r>
+    </w:p>
+    <w:p>
+      <w:pPr>
+        <w:pBdr/>
+        <w:spacing w:before="20" w:after="20"/>
+        <w:ind w:left="20" w:right="20"/>
+        <w:jc w:val="left"/>
+      </w:pPr>
+      <w:r>
+        <w:t xml:space="preserve">  .   manque de base de données depuis </w:t>
+      </w:r>
+      <w:r>
+        <w:t xml:space="preserve">une semaine</w:t>
+      </w:r>
+    </w:p>
+    <w:p>
+      <w:pPr>
+        <w:pBdr/>
+        <w:spacing w:before="20" w:after="20"/>
+        <w:ind w:left="20" w:right="20"/>
+        <w:jc w:val="left"/>
+      </w:pPr>
+      <w:r>
+        <w:rPr>
+          <w:rFonts w:ascii="Courier New" w:hAnsi="Courier New" w:cs="Courier New"/>
+          <w:b w:val="true"/>
+          <w:color w:val="000000"/>
+          <w:sz w:val="24"/>
+        </w:rPr>
+        <w:t xml:space="preserve">-   Ejeda :</w:t>
+      </w:r>
+    </w:p>
+    <w:p>
+      <w:pPr>
+        <w:pBdr/>
+        <w:spacing w:before="20" w:after="20"/>
+        <w:ind w:left="20" w:right="20"/>
+        <w:jc w:val="left"/>
+      </w:pPr>
+      <w:r>
+        <w:t xml:space="preserve">  .   manque de base de données depuis </w:t>
+      </w:r>
+      <w:r>
+        <w:t xml:space="preserve">une semaine</w:t>
+      </w:r>
+    </w:p>
+    <w:p>
+      <w:pPr>
+        <w:pBdr/>
+        <w:spacing w:before="20" w:after="20"/>
+        <w:ind w:left="20" w:right="20"/>
+        <w:jc w:val="left"/>
+      </w:pPr>
+      <w:r>
+        <w:rPr>
+          <w:rFonts w:ascii="Courier New" w:hAnsi="Courier New" w:cs="Courier New"/>
+          <w:b w:val="true"/>
+          <w:color w:val="000000"/>
+          <w:sz w:val="24"/>
+        </w:rPr>
+        <w:t xml:space="preserve">-   Mahajanga :</w:t>
+      </w:r>
+    </w:p>
+    <w:p>
+      <w:pPr>
+        <w:pBdr/>
+        <w:spacing w:before="20" w:after="20"/>
+        <w:ind w:left="20" w:right="20"/>
+        <w:jc w:val="left"/>
+      </w:pPr>
+      <w:r>
+        <w:t xml:space="preserve">  .   manque de base de données depuis </w:t>
+      </w:r>
+      <w:r>
+        <w:t xml:space="preserve">12  semaines consécutives</w:t>
+      </w:r>
+    </w:p>
+    <w:p>
+      <w:pPr>
+        <w:pBdr/>
+        <w:spacing w:before="20" w:after="20"/>
+        <w:ind w:left="20" w:right="20"/>
+        <w:jc w:val="left"/>
+      </w:pPr>
+      <w:r>
+        <w:rPr>
+          <w:rFonts w:ascii="Courier New" w:hAnsi="Courier New" w:cs="Courier New"/>
+          <w:b w:val="true"/>
+          <w:color w:val="000000"/>
+          <w:sz w:val="24"/>
+        </w:rPr>
+        <w:t xml:space="preserve">-   Maroantsetra :</w:t>
+      </w:r>
+    </w:p>
+    <w:p>
+      <w:pPr>
+        <w:pBdr/>
+        <w:spacing w:before="20" w:after="20"/>
+        <w:ind w:left="20" w:right="20"/>
+        <w:jc w:val="left"/>
+      </w:pPr>
+      <w:r>
+        <w:t xml:space="preserve">  .   manque de base de données depuis </w:t>
+      </w:r>
+      <w:r>
+        <w:t xml:space="preserve">2  semaines consécutives</w:t>
+      </w:r>
+    </w:p>
+    <w:p>
+      <w:pPr>
+        <w:pBdr/>
+        <w:spacing w:before="20" w:after="20"/>
+        <w:ind w:left="20" w:right="20"/>
+        <w:jc w:val="left"/>
+      </w:pPr>
+      <w:r>
+        <w:t xml:space="preserve">          </w:t>
+      </w:r>
+    </w:p>
+    <w:p>
+      <w:pPr>
+        <w:pBdr/>
+        <w:spacing w:before="20" w:after="20"/>
+        <w:ind w:left="20" w:right="20"/>
+        <w:jc w:val="left"/>
+      </w:pPr>
+      <w:r>
+        <w:rPr>
+          <w:rFonts w:ascii="Arial" w:hAnsi="Arial" w:cs="Arial"/>
+          <w:b w:val="true"/>
+          <w:i w:val="true"/>
+          <w:color w:val="000000"/>
+          <w:sz w:val="22"/>
+          <w:u w:val="single"/>
+        </w:rPr>
+        <w:t xml:space="preserve">2016-15:</w:t>
+      </w:r>
+    </w:p>
+    <w:p>
+      <w:pPr>
+        <w:pBdr/>
+        <w:spacing w:before="20" w:after="20"/>
+        <w:ind w:left="20" w:right="20"/>
+        <w:jc w:val="left"/>
+      </w:pPr>
+      <w:r>
+        <w:t xml:space="preserve">          </w:t>
+      </w:r>
+    </w:p>
+    <w:p>
+      <w:pPr>
+        <w:pBdr/>
+        <w:spacing w:before="20" w:after="20"/>
+        <w:ind w:left="20" w:right="20"/>
+        <w:jc w:val="left"/>
+      </w:pPr>
+      <w:r>
+        <w:rPr>
+          <w:rFonts w:ascii="Courier New" w:hAnsi="Courier New" w:cs="Courier New"/>
+          <w:b w:val="true"/>
+          <w:color w:val="000000"/>
+          <w:sz w:val="24"/>
+        </w:rPr>
+        <w:t xml:space="preserve">-   Tsiroanomandidy :</w:t>
+      </w:r>
+    </w:p>
+    <w:p>
+      <w:pPr>
+        <w:pBdr/>
+        <w:spacing w:before="20" w:after="20"/>
+        <w:ind w:left="20" w:right="20"/>
+        <w:jc w:val="left"/>
+      </w:pPr>
+      <w:r>
+        <w:t xml:space="preserve">  .   est</w:t>
+      </w:r>
+      <w:r>
+        <w:rPr>
+          <w:rFonts w:ascii="Courier New" w:hAnsi="Courier New" w:cs="Courier New"/>
+          <w:b w:val="true"/>
+          <w:color w:val="FF0000"/>
+          <w:sz w:val="22"/>
+        </w:rPr>
+        <w:t xml:space="preserve"> en ALERTE PALU</w:t>
+      </w:r>
+      <w:r>
+        <w:t xml:space="preserve"> depuis  </w:t>
+      </w:r>
+      <w:r>
+        <w:rPr>
+          <w:rFonts w:ascii="Courier New" w:hAnsi="Courier New" w:cs="Courier New"/>
+          <w:b w:val="true"/>
+          <w:color w:val="000000"/>
+          <w:sz w:val="26"/>
+        </w:rPr>
+        <w:t xml:space="preserve">3</w:t>
+      </w:r>
+      <w:r>
+        <w:t xml:space="preserve">  semaine(s)  </w:t>
+      </w:r>
+      <w:r>
+        <w:t xml:space="preserve">(</w:t>
+      </w:r>
+      <w:r>
+        <w:t xml:space="preserve">96;</w:t>
+      </w:r>
+      <w:r>
+        <w:t xml:space="preserve">94;</w:t>
+      </w:r>
+      <w:r>
+        <w:t xml:space="preserve">91;</w:t>
+      </w:r>
+      <w:r>
+        <w:t xml:space="preserve">95;</w:t>
+      </w:r>
+      <w:r>
+        <w:t xml:space="preserve">92;</w:t>
+      </w:r>
+      <w:r>
+        <w:t xml:space="preserve">82;</w:t>
+      </w:r>
+      <w:r>
+        <w:t xml:space="preserve">97;</w:t>
+      </w:r>
+      <w:r>
+        <w:t xml:space="preserve">98;</w:t>
+      </w:r>
+      <w:r>
+        <w:t xml:space="preserve">100;</w:t>
+      </w:r>
+      <w:r>
+        <w:t xml:space="preserve">92).</w:t>
+      </w:r>
+    </w:p>
+    <w:p>
+      <w:pPr>
+        <w:pBdr/>
+        <w:spacing w:before="20" w:after="20"/>
+        <w:ind w:left="20" w:right="20"/>
+        <w:jc w:val="left"/>
+      </w:pPr>
+      <w:r>
+        <w:rPr>
+          <w:rFonts w:ascii="Courier New" w:hAnsi="Courier New" w:cs="Courier New"/>
+          <w:b w:val="true"/>
+          <w:color w:val="000000"/>
+          <w:sz w:val="24"/>
+        </w:rPr>
+        <w:t xml:space="preserve">-   Farafangana :</w:t>
+      </w:r>
+    </w:p>
+    <w:p>
+      <w:pPr>
+        <w:pBdr/>
+        <w:spacing w:before="20" w:after="20"/>
+        <w:ind w:left="20" w:right="20"/>
+        <w:jc w:val="left"/>
+      </w:pPr>
+      <w:r>
+        <w:t xml:space="preserve">  .   est</w:t>
+      </w:r>
+      <w:r>
+        <w:rPr>
+          <w:rFonts w:ascii="Courier New" w:hAnsi="Courier New" w:cs="Courier New"/>
+          <w:b w:val="true"/>
+          <w:color w:val="FFB90F"/>
+          <w:sz w:val="22"/>
+        </w:rPr>
+        <w:t xml:space="preserve"> PROBABLEMENT en manque de TDR </w:t>
+      </w:r>
+      <w:r>
+        <w:t xml:space="preserve">cette semaine</w:t>
+      </w:r>
+      <w:r>
+        <w:t xml:space="preserve">( 127  cas de fièvres contre 123  TDR effectués)</w:t>
+      </w:r>
+    </w:p>
+    <w:p>
+      <w:pPr>
+        <w:pBdr/>
+        <w:spacing w:before="20" w:after="20"/>
+        <w:ind w:left="20" w:right="20"/>
+        <w:jc w:val="left"/>
+      </w:pPr>
+      <w:r>
+        <w:rPr>
+          <w:rFonts w:ascii="Courier New" w:hAnsi="Courier New" w:cs="Courier New"/>
+          <w:b w:val="true"/>
+          <w:color w:val="000000"/>
+          <w:sz w:val="24"/>
+        </w:rPr>
+        <w:t xml:space="preserve">-   Belo sur Tsiribihina :</w:t>
+      </w:r>
+    </w:p>
+    <w:p>
+      <w:pPr>
+        <w:pBdr/>
+        <w:spacing w:before="20" w:after="20"/>
+        <w:ind w:left="20" w:right="20"/>
+        <w:jc w:val="left"/>
+      </w:pPr>
+      <w:r>
+        <w:t xml:space="preserve">  .   manque de base de données depuis </w:t>
+      </w:r>
+      <w:r>
+        <w:t xml:space="preserve">22  semaines consécutives</w:t>
+      </w:r>
+    </w:p>
+    <w:p>
+      <w:pPr>
+        <w:pBdr/>
+        <w:spacing w:before="20" w:after="20"/>
+        <w:ind w:left="20" w:right="20"/>
+        <w:jc w:val="left"/>
+      </w:pPr>
+      <w:r>
+        <w:rPr>
+          <w:rFonts w:ascii="Courier New" w:hAnsi="Courier New" w:cs="Courier New"/>
+          <w:b w:val="true"/>
+          <w:color w:val="000000"/>
+          <w:sz w:val="24"/>
+        </w:rPr>
+        <w:t xml:space="preserve">-   Mahajanga :</w:t>
+      </w:r>
+    </w:p>
+    <w:p>
+      <w:pPr>
+        <w:pBdr/>
+        <w:spacing w:before="20" w:after="20"/>
+        <w:ind w:left="20" w:right="20"/>
+        <w:jc w:val="left"/>
+      </w:pPr>
+      <w:r>
+        <w:t xml:space="preserve">  .   manque de base de données depuis </w:t>
+      </w:r>
+      <w:r>
+        <w:t xml:space="preserve">11  semaines consécutives</w:t>
+      </w:r>
+    </w:p>
+    <w:p>
+      <w:pPr>
+        <w:pBdr/>
+        <w:spacing w:before="20" w:after="20"/>
+        <w:ind w:left="20" w:right="20"/>
+        <w:jc w:val="left"/>
+      </w:pPr>
+      <w:r>
+        <w:rPr>
+          <w:rFonts w:ascii="Courier New" w:hAnsi="Courier New" w:cs="Courier New"/>
+          <w:b w:val="true"/>
+          <w:color w:val="000000"/>
+          <w:sz w:val="24"/>
+        </w:rPr>
+        <w:t xml:space="preserve">-   Maroantsetra :</w:t>
+      </w:r>
+    </w:p>
+    <w:p>
+      <w:pPr>
+        <w:pBdr/>
+        <w:spacing w:before="20" w:after="20"/>
+        <w:ind w:left="20" w:right="20"/>
+        <w:jc w:val="left"/>
+      </w:pPr>
+      <w:r>
+        <w:t xml:space="preserve">  .   manque de base de données depuis </w:t>
+      </w:r>
+      <w:r>
+        <w:t xml:space="preserve">une semaine</w:t>
+      </w:r>
+    </w:p>
+    <w:p>
+      <w:pPr>
+        <w:pBdr/>
+        <w:spacing w:before="20" w:after="20"/>
+        <w:ind w:left="20" w:right="20"/>
+        <w:jc w:val="left"/>
+      </w:pPr>
+      <w:r>
+        <w:t xml:space="preserve">          </w:t>
+      </w:r>
+    </w:p>
+    <w:p>
+      <w:pPr>
+        <w:pBdr/>
+        <w:spacing w:before="20" w:after="20"/>
+        <w:ind w:left="20" w:right="20"/>
+        <w:jc w:val="left"/>
+      </w:pPr>
+      <w:r>
+        <w:rPr>
+          <w:rFonts w:ascii="Arial" w:hAnsi="Arial" w:cs="Arial"/>
+          <w:b w:val="true"/>
+          <w:i w:val="true"/>
+          <w:color w:val="000000"/>
+          <w:sz w:val="22"/>
+          <w:u w:val="single"/>
+        </w:rPr>
+        <w:t xml:space="preserve">2016-14:</w:t>
+      </w:r>
+    </w:p>
+    <w:p>
+      <w:pPr>
+        <w:pBdr/>
+        <w:spacing w:before="20" w:after="20"/>
+        <w:ind w:left="20" w:right="20"/>
+        <w:jc w:val="left"/>
+      </w:pPr>
+      <w:r>
+        <w:t xml:space="preserve">          </w:t>
+      </w:r>
+    </w:p>
+    <w:p>
+      <w:pPr>
+        <w:pBdr/>
+        <w:spacing w:before="20" w:after="20"/>
+        <w:ind w:left="20" w:right="20"/>
+        <w:jc w:val="left"/>
+      </w:pPr>
+      <w:r>
+        <w:rPr>
+          <w:rFonts w:ascii="Courier New" w:hAnsi="Courier New" w:cs="Courier New"/>
+          <w:b w:val="true"/>
+          <w:color w:val="000000"/>
+          <w:sz w:val="24"/>
+        </w:rPr>
+        <w:t xml:space="preserve">-   Ejeda :</w:t>
+      </w:r>
+    </w:p>
+    <w:p>
+      <w:pPr>
+        <w:pBdr/>
+        <w:spacing w:before="20" w:after="20"/>
+        <w:ind w:left="20" w:right="20"/>
+        <w:jc w:val="left"/>
+      </w:pPr>
+      <w:r>
+        <w:t xml:space="preserve">  .   est</w:t>
+      </w:r>
+      <w:r>
+        <w:rPr>
+          <w:rFonts w:ascii="Courier New" w:hAnsi="Courier New" w:cs="Courier New"/>
+          <w:b w:val="true"/>
+          <w:color w:val="FF0000"/>
+          <w:sz w:val="22"/>
+        </w:rPr>
+        <w:t xml:space="preserve"> en ALERTE PALU</w:t>
+      </w:r>
+      <w:r>
+        <w:t xml:space="preserve"> depuis  </w:t>
+      </w:r>
+      <w:r>
+        <w:rPr>
+          <w:rFonts w:ascii="Courier New" w:hAnsi="Courier New" w:cs="Courier New"/>
+          <w:b w:val="true"/>
+          <w:color w:val="000000"/>
+          <w:sz w:val="26"/>
+        </w:rPr>
+        <w:t xml:space="preserve">1</w:t>
+      </w:r>
+      <w:r>
+        <w:t xml:space="preserve">  semaine(s)  </w:t>
+      </w:r>
+      <w:r>
+        <w:t xml:space="preserve">(</w:t>
+      </w:r>
+      <w:r>
+        <w:t xml:space="preserve">93;</w:t>
+      </w:r>
+      <w:r>
+        <w:t xml:space="preserve">93;</w:t>
+      </w:r>
+      <w:r>
+        <w:t xml:space="preserve">93;</w:t>
+      </w:r>
+      <w:r>
+        <w:t xml:space="preserve">87;</w:t>
+      </w:r>
+      <w:r>
+        <w:t xml:space="preserve">87;</w:t>
+      </w:r>
+      <w:r>
+        <w:t xml:space="preserve">71;</w:t>
+      </w:r>
+      <w:r>
+        <w:t xml:space="preserve">87;</w:t>
+      </w:r>
+      <w:r>
+        <w:t xml:space="preserve">87;</w:t>
+      </w:r>
+      <w:r>
+        <w:t xml:space="preserve">71;</w:t>
+      </w:r>
+      <w:r>
+        <w:t xml:space="preserve">71).</w:t>
+      </w:r>
+    </w:p>
+    <w:p>
+      <w:pPr>
+        <w:pBdr/>
+        <w:spacing w:before="20" w:after="20"/>
+        <w:ind w:left="20" w:right="20"/>
+        <w:jc w:val="left"/>
+      </w:pPr>
+      <w:r>
+        <w:t xml:space="preserve">  .   est</w:t>
+      </w:r>
+      <w:r>
+        <w:rPr>
+          <w:rFonts w:ascii="Courier New" w:hAnsi="Courier New" w:cs="Courier New"/>
+          <w:b w:val="true"/>
+          <w:color w:val="006400"/>
+          <w:sz w:val="22"/>
+        </w:rPr>
+        <w:t xml:space="preserve"> en ALERTE DIARRHEE</w:t>
+      </w:r>
+      <w:r>
+        <w:t xml:space="preserve"> depuis  </w:t>
+      </w:r>
+      <w:r>
+        <w:rPr>
+          <w:rFonts w:ascii="Courier New" w:hAnsi="Courier New" w:cs="Courier New"/>
+          <w:b w:val="true"/>
+          <w:color w:val="000000"/>
+          <w:sz w:val="26"/>
+        </w:rPr>
+        <w:t xml:space="preserve">1</w:t>
+      </w:r>
+      <w:r>
+        <w:t xml:space="preserve">  semaine(s) </w:t>
+      </w:r>
+      <w:r>
+        <w:t xml:space="preserve">(</w:t>
+      </w:r>
+      <w:r>
+        <w:t xml:space="preserve">99;</w:t>
+      </w:r>
+      <w:r>
+        <w:t xml:space="preserve">97;</w:t>
+      </w:r>
+      <w:r>
+        <w:t xml:space="preserve">95;</w:t>
+      </w:r>
+      <w:r>
+        <w:t xml:space="preserve">89;</w:t>
+      </w:r>
+      <w:r>
+        <w:t xml:space="preserve">95;</w:t>
+      </w:r>
+      <w:r>
+        <w:t xml:space="preserve">47;</w:t>
+      </w:r>
+      <w:r>
+        <w:t xml:space="preserve">100;</w:t>
+      </w:r>
+      <w:r>
+        <w:t xml:space="preserve">47;</w:t>
+      </w:r>
+      <w:r>
+        <w:t xml:space="preserve">47;</w:t>
+      </w:r>
+      <w:r>
+        <w:t xml:space="preserve">89).</w:t>
+      </w:r>
+    </w:p>
+    <w:p>
+      <w:pPr>
+        <w:pBdr/>
+        <w:spacing w:before="20" w:after="20"/>
+        <w:ind w:left="20" w:right="20"/>
+        <w:jc w:val="left"/>
+      </w:pPr>
+      <w:r>
+        <w:rPr>
+          <w:rFonts w:ascii="Courier New" w:hAnsi="Courier New" w:cs="Courier New"/>
+          <w:b w:val="true"/>
+          <w:color w:val="000000"/>
+          <w:sz w:val="24"/>
+        </w:rPr>
+        <w:t xml:space="preserve">-   Tsiroanomandidy :</w:t>
+      </w:r>
+    </w:p>
+    <w:p>
+      <w:pPr>
+        <w:pBdr/>
+        <w:spacing w:before="20" w:after="20"/>
+        <w:ind w:left="20" w:right="20"/>
+        <w:jc w:val="left"/>
+      </w:pPr>
+      <w:r>
+        <w:t xml:space="preserve">  .   est</w:t>
+      </w:r>
+      <w:r>
+        <w:rPr>
+          <w:rFonts w:ascii="Courier New" w:hAnsi="Courier New" w:cs="Courier New"/>
+          <w:b w:val="true"/>
+          <w:color w:val="FF0000"/>
+          <w:sz w:val="22"/>
+        </w:rPr>
+        <w:t xml:space="preserve"> en ALERTE PALU</w:t>
+      </w:r>
+      <w:r>
+        <w:t xml:space="preserve"> depuis  </w:t>
+      </w:r>
+      <w:r>
+        <w:rPr>
+          <w:rFonts w:ascii="Courier New" w:hAnsi="Courier New" w:cs="Courier New"/>
+          <w:b w:val="true"/>
+          <w:color w:val="000000"/>
+          <w:sz w:val="26"/>
+        </w:rPr>
+        <w:t xml:space="preserve">2</w:t>
+      </w:r>
+      <w:r>
+        <w:t xml:space="preserve">  semaine(s)  </w:t>
+      </w:r>
+      <w:r>
+        <w:t xml:space="preserve">(</w:t>
+      </w:r>
+      <w:r>
+        <w:t xml:space="preserve">94;</w:t>
+      </w:r>
+      <w:r>
+        <w:t xml:space="preserve">91;</w:t>
+      </w:r>
+      <w:r>
+        <w:t xml:space="preserve">95;</w:t>
+      </w:r>
+      <w:r>
+        <w:t xml:space="preserve">92;</w:t>
+      </w:r>
+      <w:r>
+        <w:t xml:space="preserve">82;</w:t>
+      </w:r>
+      <w:r>
+        <w:t xml:space="preserve">97;</w:t>
+      </w:r>
+      <w:r>
+        <w:t xml:space="preserve">98;</w:t>
+      </w:r>
+      <w:r>
+        <w:t xml:space="preserve">100;</w:t>
+      </w:r>
+      <w:r>
+        <w:t xml:space="preserve">92;</w:t>
+      </w:r>
+      <w:r>
+        <w:t xml:space="preserve">98).</w:t>
+      </w:r>
+    </w:p>
+    <w:p>
+      <w:pPr>
+        <w:pBdr/>
+        <w:spacing w:before="20" w:after="20"/>
+        <w:ind w:left="20" w:right="20"/>
+        <w:jc w:val="left"/>
+      </w:pPr>
+      <w:r>
+        <w:rPr>
+          <w:rFonts w:ascii="Courier New" w:hAnsi="Courier New" w:cs="Courier New"/>
+          <w:b w:val="true"/>
+          <w:color w:val="000000"/>
+          <w:sz w:val="24"/>
+        </w:rPr>
+        <w:t xml:space="preserve">-   MANANDONA :</w:t>
+      </w:r>
+    </w:p>
+    <w:p>
+      <w:pPr>
+        <w:pBdr/>
+        <w:spacing w:before="20" w:after="20"/>
+        <w:ind w:left="20" w:right="20"/>
+        <w:jc w:val="left"/>
+      </w:pPr>
+      <w:r>
+        <w:t xml:space="preserve">  .   est</w:t>
+      </w:r>
+      <w:r>
+        <w:rPr>
+          <w:rFonts w:ascii="Courier New" w:hAnsi="Courier New" w:cs="Courier New"/>
+          <w:b w:val="true"/>
+          <w:color w:val="FFB90F"/>
+          <w:sz w:val="22"/>
+        </w:rPr>
+        <w:t xml:space="preserve"> PROBABLEMENT en manque de TDR </w:t>
+      </w:r>
+      <w:r>
+        <w:t xml:space="preserve">cette semaine</w:t>
+      </w:r>
+      <w:r>
+        <w:t xml:space="preserve">( 8  cas de fièvres contre 3  TDR effectués)</w:t>
+      </w:r>
+    </w:p>
+    <w:p>
+      <w:pPr>
+        <w:pBdr/>
+        <w:spacing w:before="20" w:after="20"/>
+        <w:ind w:left="20" w:right="20"/>
+        <w:jc w:val="left"/>
+      </w:pPr>
+      <w:r>
+        <w:rPr>
+          <w:rFonts w:ascii="Courier New" w:hAnsi="Courier New" w:cs="Courier New"/>
+          <w:b w:val="true"/>
+          <w:color w:val="000000"/>
+          <w:sz w:val="24"/>
+        </w:rPr>
+        <w:t xml:space="preserve">-   Mandritsara :</w:t>
+      </w:r>
+    </w:p>
+    <w:p>
+      <w:pPr>
+        <w:pBdr/>
+        <w:spacing w:before="20" w:after="20"/>
+        <w:ind w:left="20" w:right="20"/>
+        <w:jc w:val="left"/>
+      </w:pPr>
+      <w:r>
+        <w:t xml:space="preserve">  .   est</w:t>
+      </w:r>
+      <w:r>
+        <w:rPr>
+          <w:rFonts w:ascii="Courier New" w:hAnsi="Courier New" w:cs="Courier New"/>
+          <w:b w:val="true"/>
+          <w:color w:val="FFB90F"/>
+          <w:sz w:val="22"/>
+        </w:rPr>
+        <w:t xml:space="preserve"> PROBABLEMENT en manque de TDR </w:t>
+      </w:r>
+      <w:r>
+        <w:t xml:space="preserve">cette semaine</w:t>
+      </w:r>
+      <w:r>
+        <w:t xml:space="preserve">( 25  cas de fièvres contre 17  TDR effectués)</w:t>
+      </w:r>
+    </w:p>
+    <w:p>
+      <w:pPr>
+        <w:pBdr/>
+        <w:spacing w:before="20" w:after="20"/>
+        <w:ind w:left="20" w:right="20"/>
+        <w:jc w:val="left"/>
+      </w:pPr>
+      <w:r>
+        <w:rPr>
+          <w:rFonts w:ascii="Courier New" w:hAnsi="Courier New" w:cs="Courier New"/>
+          <w:b w:val="true"/>
+          <w:color w:val="000000"/>
+          <w:sz w:val="24"/>
+        </w:rPr>
+        <w:t xml:space="preserve">-   Belo sur Tsiribihina :</w:t>
+      </w:r>
+    </w:p>
+    <w:p>
+      <w:pPr>
+        <w:pBdr/>
+        <w:spacing w:before="20" w:after="20"/>
+        <w:ind w:left="20" w:right="20"/>
+        <w:jc w:val="left"/>
+      </w:pPr>
+      <w:r>
+        <w:t xml:space="preserve">  .   manque de base de données depuis </w:t>
+      </w:r>
+      <w:r>
+        <w:t xml:space="preserve">21  semaines consécutives</w:t>
+      </w:r>
+    </w:p>
+    <w:p>
+      <w:pPr>
+        <w:pBdr/>
+        <w:spacing w:before="20" w:after="20"/>
+        <w:ind w:left="20" w:right="20"/>
+        <w:jc w:val="left"/>
+      </w:pPr>
+      <w:r>
+        <w:rPr>
+          <w:rFonts w:ascii="Courier New" w:hAnsi="Courier New" w:cs="Courier New"/>
+          <w:b w:val="true"/>
+          <w:color w:val="000000"/>
+          <w:sz w:val="24"/>
+        </w:rPr>
+        <w:t xml:space="preserve">-   Mahajanga :</w:t>
+      </w:r>
+    </w:p>
+    <w:p>
+      <w:pPr>
+        <w:pBdr/>
+        <w:spacing w:before="20" w:after="20"/>
+        <w:ind w:left="20" w:right="20"/>
+        <w:jc w:val="left"/>
+      </w:pPr>
+      <w:r>
+        <w:t xml:space="preserve">  .   manque de base de données depuis </w:t>
+      </w:r>
+      <w:r>
+        <w:t xml:space="preserve">10  semaines consécutives</w:t>
+      </w:r>
+    </w:p>
+    <w:p>
+      <w:pPr>
+        <w:pBdr/>
+        <w:spacing w:before="20" w:after="20"/>
+        <w:ind w:left="20" w:right="20"/>
+        <w:jc w:val="left"/>
+      </w:pPr>
+      <w:r>
+        <w:t xml:space="preserve">          </w:t>
+      </w:r>
+    </w:p>
+    <w:p>
+      <w:pPr>
+        <w:pBdr/>
+        <w:spacing w:before="20" w:after="20"/>
+        <w:ind w:left="20" w:right="20"/>
+        <w:jc w:val="left"/>
+      </w:pPr>
+      <w:r>
+        <w:rPr>
+          <w:rFonts w:ascii="Arial" w:hAnsi="Arial" w:cs="Arial"/>
+          <w:b w:val="true"/>
+          <w:i w:val="true"/>
+          <w:color w:val="000000"/>
+          <w:sz w:val="22"/>
+          <w:u w:val="single"/>
+        </w:rPr>
+        <w:t xml:space="preserve">2016-13:</w:t>
+      </w:r>
+    </w:p>
+    <w:p>
+      <w:pPr>
+        <w:pBdr/>
+        <w:spacing w:before="20" w:after="20"/>
+        <w:ind w:left="20" w:right="20"/>
+        <w:jc w:val="left"/>
+      </w:pPr>
+      <w:r>
+        <w:t xml:space="preserve">          </w:t>
+      </w:r>
+    </w:p>
+    <w:p>
+      <w:pPr>
+        <w:pBdr/>
+        <w:spacing w:before="20" w:after="20"/>
+        <w:ind w:left="20" w:right="20"/>
+        <w:jc w:val="left"/>
+      </w:pPr>
+      <w:r>
+        <w:rPr>
+          <w:rFonts w:ascii="Courier New" w:hAnsi="Courier New" w:cs="Courier New"/>
+          <w:b w:val="true"/>
+          <w:color w:val="000000"/>
+          <w:sz w:val="24"/>
+        </w:rPr>
+        <w:t xml:space="preserve">-   Antsirabe :</w:t>
+      </w:r>
+    </w:p>
+    <w:p>
+      <w:pPr>
+        <w:pBdr/>
+        <w:spacing w:before="20" w:after="20"/>
+        <w:ind w:left="20" w:right="20"/>
+        <w:jc w:val="left"/>
+      </w:pPr>
+      <w:r>
+        <w:rPr>
+          <w:rFonts w:ascii="Courier New" w:hAnsi="Courier New" w:cs="Courier New"/>
+          <w:b w:val="true"/>
+          <w:color w:val="0000FF"/>
+          <w:sz w:val="22"/>
+        </w:rPr>
+        <w:t xml:space="preserve">  .  PALUDISME à  Antsirabe ( 1  cas). Vérifier au CSB si cas importé.</w:t>
+      </w:r>
+    </w:p>
+    <w:p>
+      <w:pPr>
+        <w:pBdr/>
+        <w:spacing w:before="20" w:after="20"/>
+        <w:ind w:left="20" w:right="20"/>
+        <w:jc w:val="left"/>
+      </w:pPr>
+      <w:r>
+        <w:rPr>
+          <w:rFonts w:ascii="Courier New" w:hAnsi="Courier New" w:cs="Courier New"/>
+          <w:b w:val="true"/>
+          <w:color w:val="000000"/>
+          <w:sz w:val="24"/>
+        </w:rPr>
+        <w:t xml:space="preserve">-   Tsiroanomandidy :</w:t>
+      </w:r>
+    </w:p>
+    <w:p>
+      <w:pPr>
+        <w:pBdr/>
+        <w:spacing w:before="20" w:after="20"/>
+        <w:ind w:left="20" w:right="20"/>
+        <w:jc w:val="left"/>
+      </w:pPr>
+      <w:r>
+        <w:t xml:space="preserve">  .   est</w:t>
+      </w:r>
+      <w:r>
+        <w:rPr>
+          <w:rFonts w:ascii="Courier New" w:hAnsi="Courier New" w:cs="Courier New"/>
+          <w:b w:val="true"/>
+          <w:color w:val="FF0000"/>
+          <w:sz w:val="22"/>
+        </w:rPr>
+        <w:t xml:space="preserve"> en ALERTE PALU</w:t>
+      </w:r>
+      <w:r>
+        <w:t xml:space="preserve"> depuis  </w:t>
+      </w:r>
+      <w:r>
+        <w:rPr>
+          <w:rFonts w:ascii="Courier New" w:hAnsi="Courier New" w:cs="Courier New"/>
+          <w:b w:val="true"/>
+          <w:color w:val="000000"/>
+          <w:sz w:val="26"/>
+        </w:rPr>
+        <w:t xml:space="preserve">1</w:t>
+      </w:r>
+      <w:r>
+        <w:t xml:space="preserve">  semaine(s)  </w:t>
+      </w:r>
+      <w:r>
+        <w:t xml:space="preserve">(</w:t>
+      </w:r>
+      <w:r>
+        <w:t xml:space="preserve">91;</w:t>
+      </w:r>
+      <w:r>
+        <w:t xml:space="preserve">95;</w:t>
+      </w:r>
+      <w:r>
+        <w:t xml:space="preserve">92;</w:t>
+      </w:r>
+      <w:r>
+        <w:t xml:space="preserve">82;</w:t>
+      </w:r>
+      <w:r>
+        <w:t xml:space="preserve">97;</w:t>
+      </w:r>
+      <w:r>
+        <w:t xml:space="preserve">98;</w:t>
+      </w:r>
+      <w:r>
+        <w:t xml:space="preserve">100;</w:t>
+      </w:r>
+      <w:r>
+        <w:t xml:space="preserve">92;</w:t>
+      </w:r>
+      <w:r>
+        <w:t xml:space="preserve">98;</w:t>
+      </w:r>
+      <w:r>
+        <w:t xml:space="preserve">99).</w:t>
+      </w:r>
+    </w:p>
+    <w:p>
+      <w:pPr>
+        <w:pBdr/>
+        <w:spacing w:before="20" w:after="20"/>
+        <w:ind w:left="20" w:right="20"/>
+        <w:jc w:val="left"/>
+      </w:pPr>
+      <w:r>
+        <w:rPr>
+          <w:rFonts w:ascii="Courier New" w:hAnsi="Courier New" w:cs="Courier New"/>
+          <w:b w:val="true"/>
+          <w:color w:val="000000"/>
+          <w:sz w:val="24"/>
+        </w:rPr>
+        <w:t xml:space="preserve">-   Antsohihy :</w:t>
+      </w:r>
+    </w:p>
+    <w:p>
+      <w:pPr>
+        <w:pBdr/>
+        <w:spacing w:before="20" w:after="20"/>
+        <w:ind w:left="20" w:right="20"/>
+        <w:jc w:val="left"/>
+      </w:pPr>
+      <w:r>
+        <w:t xml:space="preserve">  .   est</w:t>
+      </w:r>
+      <w:r>
+        <w:rPr>
+          <w:rFonts w:ascii="Courier New" w:hAnsi="Courier New" w:cs="Courier New"/>
+          <w:b w:val="true"/>
+          <w:color w:val="FFB90F"/>
+          <w:sz w:val="22"/>
+        </w:rPr>
+        <w:t xml:space="preserve"> PROBABLEMENT en manque de TDR </w:t>
+      </w:r>
+      <w:r>
+        <w:t xml:space="preserve">cette semaine</w:t>
+      </w:r>
+      <w:r>
+        <w:t xml:space="preserve">( 5  cas de fièvres contre 4  TDR effectués)</w:t>
+      </w:r>
+    </w:p>
+    <w:p>
+      <w:pPr>
+        <w:pBdr/>
+        <w:spacing w:before="20" w:after="20"/>
+        <w:ind w:left="20" w:right="20"/>
+        <w:jc w:val="left"/>
+      </w:pPr>
+      <w:r>
+        <w:rPr>
+          <w:rFonts w:ascii="Courier New" w:hAnsi="Courier New" w:cs="Courier New"/>
+          <w:b w:val="true"/>
+          <w:color w:val="000000"/>
+          <w:sz w:val="24"/>
+        </w:rPr>
+        <w:t xml:space="preserve">-   Ambato Boeny :</w:t>
+      </w:r>
+    </w:p>
+    <w:p>
+      <w:pPr>
+        <w:pBdr/>
+        <w:spacing w:before="20" w:after="20"/>
+        <w:ind w:left="20" w:right="20"/>
+        <w:jc w:val="left"/>
+      </w:pPr>
+      <w:r>
+        <w:t xml:space="preserve">  .   est</w:t>
+      </w:r>
+      <w:r>
+        <w:rPr>
+          <w:rFonts w:ascii="Courier New" w:hAnsi="Courier New" w:cs="Courier New"/>
+          <w:b w:val="true"/>
+          <w:color w:val="FFB90F"/>
+          <w:sz w:val="22"/>
+        </w:rPr>
+        <w:t xml:space="preserve"> PROBABLEMENT en manque de TDR </w:t>
+      </w:r>
+      <w:r>
+        <w:t xml:space="preserve">cette semaine</w:t>
+      </w:r>
+      <w:r>
+        <w:t xml:space="preserve">( 11  cas de fièvres contre 8  TDR effectués)</w:t>
+      </w:r>
+    </w:p>
+    <w:p>
+      <w:pPr>
+        <w:pBdr/>
+        <w:spacing w:before="20" w:after="20"/>
+        <w:ind w:left="20" w:right="20"/>
+        <w:jc w:val="left"/>
+      </w:pPr>
+      <w:r>
+        <w:rPr>
+          <w:rFonts w:ascii="Courier New" w:hAnsi="Courier New" w:cs="Courier New"/>
+          <w:b w:val="true"/>
+          <w:color w:val="000000"/>
+          <w:sz w:val="24"/>
+        </w:rPr>
+        <w:t xml:space="preserve">-   AMBODIRIANA :</w:t>
+      </w:r>
+    </w:p>
+    <w:p>
+      <w:pPr>
+        <w:pBdr/>
+        <w:spacing w:before="20" w:after="20"/>
+        <w:ind w:left="20" w:right="20"/>
+        <w:jc w:val="left"/>
+      </w:pPr>
+      <w:r>
+        <w:t xml:space="preserve">  .   est</w:t>
+      </w:r>
+      <w:r>
+        <w:rPr>
+          <w:rFonts w:ascii="Courier New" w:hAnsi="Courier New" w:cs="Courier New"/>
+          <w:b w:val="true"/>
+          <w:color w:val="FFB90F"/>
+          <w:sz w:val="22"/>
+        </w:rPr>
+        <w:t xml:space="preserve"> PROBABLEMENT en manque de TDR </w:t>
+      </w:r>
+      <w:r>
+        <w:t xml:space="preserve">cette semaine</w:t>
+      </w:r>
+      <w:r>
+        <w:t xml:space="preserve">( 7  cas de fièvres contre 3  TDR effectués)</w:t>
+      </w:r>
+    </w:p>
+    <w:p>
+      <w:pPr>
+        <w:pBdr/>
+        <w:spacing w:before="20" w:after="20"/>
+        <w:ind w:left="20" w:right="20"/>
+        <w:jc w:val="left"/>
+      </w:pPr>
+      <w:r>
+        <w:rPr>
+          <w:rFonts w:ascii="Courier New" w:hAnsi="Courier New" w:cs="Courier New"/>
+          <w:b w:val="true"/>
+          <w:color w:val="000000"/>
+          <w:sz w:val="24"/>
+        </w:rPr>
+        <w:t xml:space="preserve">-   Farafangana :</w:t>
+      </w:r>
+    </w:p>
+    <w:p>
+      <w:pPr>
+        <w:pBdr/>
+        <w:spacing w:before="20" w:after="20"/>
+        <w:ind w:left="20" w:right="20"/>
+        <w:jc w:val="left"/>
+      </w:pPr>
+      <w:r>
+        <w:t xml:space="preserve">  .   est</w:t>
+      </w:r>
+      <w:r>
+        <w:rPr>
+          <w:rFonts w:ascii="Courier New" w:hAnsi="Courier New" w:cs="Courier New"/>
+          <w:b w:val="true"/>
+          <w:color w:val="FFB90F"/>
+          <w:sz w:val="22"/>
+        </w:rPr>
+        <w:t xml:space="preserve"> PROBABLEMENT en manque de TDR </w:t>
+      </w:r>
+      <w:r>
+        <w:t xml:space="preserve">cette semaine</w:t>
+      </w:r>
+      <w:r>
+        <w:t xml:space="preserve">( 41  cas de fièvres contre 40  TDR effectués)</w:t>
+      </w:r>
+    </w:p>
+    <w:p>
+      <w:pPr>
+        <w:pBdr/>
+        <w:spacing w:before="20" w:after="20"/>
+        <w:ind w:left="20" w:right="20"/>
+        <w:jc w:val="left"/>
+      </w:pPr>
+      <w:r>
+        <w:rPr>
+          <w:rFonts w:ascii="Courier New" w:hAnsi="Courier New" w:cs="Courier New"/>
+          <w:b w:val="true"/>
+          <w:color w:val="000000"/>
+          <w:sz w:val="24"/>
+        </w:rPr>
+        <w:t xml:space="preserve">-   Maevatanana :</w:t>
+      </w:r>
+    </w:p>
+    <w:p>
+      <w:pPr>
+        <w:pBdr/>
+        <w:spacing w:before="20" w:after="20"/>
+        <w:ind w:left="20" w:right="20"/>
+        <w:jc w:val="left"/>
+      </w:pPr>
+      <w:r>
+        <w:t xml:space="preserve">  .   est</w:t>
+      </w:r>
+      <w:r>
+        <w:rPr>
+          <w:rFonts w:ascii="Courier New" w:hAnsi="Courier New" w:cs="Courier New"/>
+          <w:b w:val="true"/>
+          <w:color w:val="FFB90F"/>
+          <w:sz w:val="22"/>
+        </w:rPr>
+        <w:t xml:space="preserve"> PROBABLEMENT en manque de TDR </w:t>
+      </w:r>
+      <w:r>
+        <w:t xml:space="preserve">cette semaine</w:t>
+      </w:r>
+      <w:r>
+        <w:t xml:space="preserve">( 110  cas de fièvres contre 76  TDR effectués)</w:t>
+      </w:r>
+    </w:p>
+    <w:p>
+      <w:pPr>
+        <w:pBdr/>
+        <w:spacing w:before="20" w:after="20"/>
+        <w:ind w:left="20" w:right="20"/>
+        <w:jc w:val="left"/>
+      </w:pPr>
+      <w:r>
+        <w:rPr>
+          <w:rFonts w:ascii="Courier New" w:hAnsi="Courier New" w:cs="Courier New"/>
+          <w:b w:val="true"/>
+          <w:color w:val="000000"/>
+          <w:sz w:val="24"/>
+        </w:rPr>
+        <w:t xml:space="preserve">-   Belo sur Tsiribihina :</w:t>
+      </w:r>
+    </w:p>
+    <w:p>
+      <w:pPr>
+        <w:pBdr/>
+        <w:spacing w:before="20" w:after="20"/>
+        <w:ind w:left="20" w:right="20"/>
+        <w:jc w:val="left"/>
+      </w:pPr>
+      <w:r>
+        <w:t xml:space="preserve">  .   manque de base de données depuis </w:t>
+      </w:r>
+      <w:r>
+        <w:t xml:space="preserve">20  semaines consécutives</w:t>
+      </w:r>
+    </w:p>
+    <w:p>
+      <w:pPr>
+        <w:pBdr/>
+        <w:spacing w:before="20" w:after="20"/>
+        <w:ind w:left="20" w:right="20"/>
+        <w:jc w:val="left"/>
+      </w:pPr>
+      <w:r>
+        <w:rPr>
+          <w:rFonts w:ascii="Courier New" w:hAnsi="Courier New" w:cs="Courier New"/>
+          <w:b w:val="true"/>
+          <w:color w:val="000000"/>
+          <w:sz w:val="24"/>
+        </w:rPr>
+        <w:t xml:space="preserve">-   Mahajanga :</w:t>
+      </w:r>
+    </w:p>
+    <w:p>
+      <w:pPr>
+        <w:pBdr/>
+        <w:spacing w:before="20" w:after="20"/>
+        <w:ind w:left="20" w:right="20"/>
+        <w:jc w:val="left"/>
+      </w:pPr>
+      <w:r>
+        <w:t xml:space="preserve">  .   manque de base de données depuis </w:t>
+      </w:r>
+      <w:r>
+        <w:t xml:space="preserve">9  semaines consécutives</w:t>
+      </w:r>
+    </w:p>
+    <w:p>
+      <w:pPr>
+        <w:pBdr/>
+        <w:spacing w:before="20" w:after="20"/>
+        <w:ind w:left="20" w:right="20"/>
+        <w:jc w:val="left"/>
+      </w:pPr>
+      <w:r>
+        <w:t xml:space="preserve">          </w:t>
+      </w:r>
+    </w:p>
+    <w:p>
+      <w:pPr>
+        <w:pBdr/>
+        <w:spacing w:before="20" w:after="20"/>
+        <w:ind w:left="20" w:right="20"/>
+        <w:jc w:val="left"/>
+      </w:pPr>
+      <w:r>
+        <w:rPr>
+          <w:rFonts w:ascii="Arial" w:hAnsi="Arial" w:cs="Arial"/>
+          <w:b w:val="true"/>
+          <w:i w:val="true"/>
+          <w:color w:val="000000"/>
+          <w:sz w:val="22"/>
+          <w:u w:val="single"/>
+        </w:rPr>
+        <w:t xml:space="preserve">2016-12:</w:t>
+      </w:r>
+    </w:p>
+    <w:p>
+      <w:pPr>
+        <w:pBdr/>
+        <w:spacing w:before="20" w:after="20"/>
+        <w:ind w:left="20" w:right="20"/>
+        <w:jc w:val="left"/>
+      </w:pPr>
+      <w:r>
+        <w:t xml:space="preserve">          </w:t>
+      </w:r>
+    </w:p>
+    <w:p>
+      <w:pPr>
+        <w:pBdr/>
+        <w:spacing w:before="20" w:after="20"/>
+        <w:ind w:left="20" w:right="20"/>
+        <w:jc w:val="left"/>
+      </w:pPr>
+      <w:r>
+        <w:rPr>
+          <w:rFonts w:ascii="Courier New" w:hAnsi="Courier New" w:cs="Courier New"/>
+          <w:b w:val="true"/>
+          <w:color w:val="000000"/>
+          <w:sz w:val="24"/>
+        </w:rPr>
+        <w:t xml:space="preserve">-   AMBODIRIANA :</w:t>
+      </w:r>
+    </w:p>
+    <w:p>
+      <w:pPr>
+        <w:pBdr/>
+        <w:spacing w:before="20" w:after="20"/>
+        <w:ind w:left="20" w:right="20"/>
+        <w:jc w:val="left"/>
+      </w:pPr>
+      <w:r>
+        <w:t xml:space="preserve">  .   est</w:t>
+      </w:r>
+      <w:r>
+        <w:rPr>
+          <w:rFonts w:ascii="Courier New" w:hAnsi="Courier New" w:cs="Courier New"/>
+          <w:b w:val="true"/>
+          <w:color w:val="FFB90F"/>
+          <w:sz w:val="22"/>
+        </w:rPr>
+        <w:t xml:space="preserve"> PROBABLEMENT en manque de TDR </w:t>
+      </w:r>
+      <w:r>
+        <w:t xml:space="preserve">cette semaine</w:t>
+      </w:r>
+      <w:r>
+        <w:t xml:space="preserve">( 3  cas de fièvres contre 1  TDR effectués)</w:t>
+      </w:r>
+    </w:p>
+    <w:p>
+      <w:pPr>
+        <w:pBdr/>
+        <w:spacing w:before="20" w:after="20"/>
+        <w:ind w:left="20" w:right="20"/>
+        <w:jc w:val="left"/>
+      </w:pPr>
+      <w:r>
+        <w:rPr>
+          <w:rFonts w:ascii="Courier New" w:hAnsi="Courier New" w:cs="Courier New"/>
+          <w:b w:val="true"/>
+          <w:color w:val="000000"/>
+          <w:sz w:val="24"/>
+        </w:rPr>
+        <w:t xml:space="preserve">-   Farafangana :</w:t>
+      </w:r>
+    </w:p>
+    <w:p>
+      <w:pPr>
+        <w:pBdr/>
+        <w:spacing w:before="20" w:after="20"/>
+        <w:ind w:left="20" w:right="20"/>
+        <w:jc w:val="left"/>
+      </w:pPr>
+      <w:r>
+        <w:t xml:space="preserve">  .   est</w:t>
+      </w:r>
+      <w:r>
+        <w:rPr>
+          <w:rFonts w:ascii="Courier New" w:hAnsi="Courier New" w:cs="Courier New"/>
+          <w:b w:val="true"/>
+          <w:color w:val="FFB90F"/>
+          <w:sz w:val="22"/>
+        </w:rPr>
+        <w:t xml:space="preserve"> PROBABLEMENT en manque de TDR </w:t>
+      </w:r>
+      <w:r>
+        <w:t xml:space="preserve">cette semaine</w:t>
+      </w:r>
+      <w:r>
+        <w:t xml:space="preserve">( 81  cas de fièvres contre 77  TDR effectués)</w:t>
+      </w:r>
+    </w:p>
+    <w:p>
+      <w:pPr>
+        <w:pBdr/>
+        <w:spacing w:before="20" w:after="20"/>
+        <w:ind w:left="20" w:right="20"/>
+        <w:jc w:val="left"/>
+      </w:pPr>
+      <w:r>
+        <w:rPr>
+          <w:rFonts w:ascii="Courier New" w:hAnsi="Courier New" w:cs="Courier New"/>
+          <w:b w:val="true"/>
+          <w:color w:val="000000"/>
+          <w:sz w:val="24"/>
+        </w:rPr>
+        <w:t xml:space="preserve">-   ANTANAMBAO :</w:t>
+      </w:r>
+    </w:p>
+    <w:p>
+      <w:pPr>
+        <w:pBdr/>
+        <w:spacing w:before="20" w:after="20"/>
+        <w:ind w:left="20" w:right="20"/>
+        <w:jc w:val="left"/>
+      </w:pPr>
+      <w:r>
+        <w:t xml:space="preserve">  .   est</w:t>
+      </w:r>
+      <w:r>
+        <w:rPr>
+          <w:rFonts w:ascii="Courier New" w:hAnsi="Courier New" w:cs="Courier New"/>
+          <w:b w:val="true"/>
+          <w:color w:val="FFB90F"/>
+          <w:sz w:val="22"/>
+        </w:rPr>
+        <w:t xml:space="preserve"> PROBABLEMENT en manque de TDR </w:t>
+      </w:r>
+      <w:r>
+        <w:t xml:space="preserve">cette semaine</w:t>
+      </w:r>
+      <w:r>
+        <w:t xml:space="preserve">( 2  cas de fièvres contre 0  TDR effectués)</w:t>
+      </w:r>
+    </w:p>
+    <w:p>
+      <w:pPr>
+        <w:pBdr/>
+        <w:spacing w:before="20" w:after="20"/>
+        <w:ind w:left="20" w:right="20"/>
+        <w:jc w:val="left"/>
+      </w:pPr>
+      <w:r>
+        <w:rPr>
+          <w:rFonts w:ascii="Courier New" w:hAnsi="Courier New" w:cs="Courier New"/>
+          <w:b w:val="true"/>
+          <w:color w:val="000000"/>
+          <w:sz w:val="24"/>
+        </w:rPr>
         <w:t xml:space="preserve">-   Ambovombe :</w:t>
       </w:r>
     </w:p>
@@ -456,6 +1924,68 @@
         <w:t xml:space="preserve">  .   manque de base de données depuis </w:t>
       </w:r>
       <w:r>
+        <w:t xml:space="preserve">une semaine</w:t>
+      </w:r>
+    </w:p>
+    <w:p>
+      <w:pPr>
+        <w:pBdr/>
+        <w:spacing w:before="20" w:after="20"/>
+        <w:ind w:left="20" w:right="20"/>
+        <w:jc w:val="left"/>
+      </w:pPr>
+      <w:r>
+        <w:rPr>
+          <w:rFonts w:ascii="Courier New" w:hAnsi="Courier New" w:cs="Courier New"/>
+          <w:b w:val="true"/>
+          <w:color w:val="000000"/>
+          <w:sz w:val="24"/>
+        </w:rPr>
+        <w:t xml:space="preserve">-   Belo sur Tsiribihina :</w:t>
+      </w:r>
+    </w:p>
+    <w:p>
+      <w:pPr>
+        <w:pBdr/>
+        <w:spacing w:before="20" w:after="20"/>
+        <w:ind w:left="20" w:right="20"/>
+        <w:jc w:val="left"/>
+      </w:pPr>
+      <w:r>
+        <w:t xml:space="preserve">  .   manque de base de données depuis </w:t>
+      </w:r>
+      <w:r>
+        <w:t xml:space="preserve">19  semaines consécutives</w:t>
+      </w:r>
+    </w:p>
+    <w:p>
+      <w:pPr>
+        <w:pBdr/>
+        <w:spacing w:before="20" w:after="20"/>
+        <w:ind w:left="20" w:right="20"/>
+        <w:jc w:val="left"/>
+      </w:pPr>
+      <w:r>
+        <w:rPr>
+          <w:rFonts w:ascii="Courier New" w:hAnsi="Courier New" w:cs="Courier New"/>
+          <w:b w:val="true"/>
+          <w:color w:val="000000"/>
+          <w:sz w:val="24"/>
+        </w:rPr>
+        <w:t xml:space="preserve">-   Mahajanga :</w:t>
+      </w:r>
+    </w:p>
+    <w:p>
+      <w:pPr>
+        <w:pBdr/>
+        <w:spacing w:before="20" w:after="20"/>
+        <w:ind w:left="20" w:right="20"/>
+        <w:jc w:val="left"/>
+      </w:pPr>
+      <w:r>
+        <w:t xml:space="preserve">  .   manque de base de données depuis </w:t>
+      </w:r>
+      <w:r>
         <w:t xml:space="preserve">8  semaines consécutives</w:t>
       </w:r>
     </w:p>
@@ -473,7 +2003,7 @@
           <w:color w:val="000000"/>
           <w:sz w:val="24"/>
         </w:rPr>
-        <w:t xml:space="preserve">-   Ambatondrazaka :</w:t>
+        <w:t xml:space="preserve">-   Miandrivazo :</w:t>
       </w:r>
     </w:p>
     <w:p>
@@ -487,720 +2017,7 @@
         <w:t xml:space="preserve">  .   manque de base de données depuis </w:t>
       </w:r>
       <w:r>
-        <w:t xml:space="preserve">8  semaines consécutives</w:t>
-      </w:r>
-    </w:p>
-    <w:p>
-      <w:pPr>
-        <w:pBdr/>
-        <w:spacing w:before="20" w:after="20"/>
-        <w:ind w:left="20" w:right="20"/>
-        <w:jc w:val="left"/>
-      </w:pPr>
-      <w:r>
-        <w:rPr>
-          <w:rFonts w:ascii="Courier New" w:hAnsi="Courier New" w:cs="Courier New"/>
-          <w:b w:val="true"/>
-          <w:color w:val="000000"/>
-          <w:sz w:val="24"/>
-        </w:rPr>
-        <w:t xml:space="preserve">-   Anjozorobe :</w:t>
-      </w:r>
-    </w:p>
-    <w:p>
-      <w:pPr>
-        <w:pBdr/>
-        <w:spacing w:before="20" w:after="20"/>
-        <w:ind w:left="20" w:right="20"/>
-        <w:jc w:val="left"/>
-      </w:pPr>
-      <w:r>
-        <w:t xml:space="preserve">  .   manque de base de données depuis </w:t>
-      </w:r>
-      <w:r>
-        <w:t xml:space="preserve">8  semaines consécutives</w:t>
-      </w:r>
-    </w:p>
-    <w:p>
-      <w:pPr>
-        <w:pBdr/>
-        <w:spacing w:before="20" w:after="20"/>
-        <w:ind w:left="20" w:right="20"/>
-        <w:jc w:val="left"/>
-      </w:pPr>
-      <w:r>
-        <w:rPr>
-          <w:rFonts w:ascii="Courier New" w:hAnsi="Courier New" w:cs="Courier New"/>
-          <w:b w:val="true"/>
-          <w:color w:val="000000"/>
-          <w:sz w:val="24"/>
-        </w:rPr>
-        <w:t xml:space="preserve">-   Antsirabe :</w:t>
-      </w:r>
-    </w:p>
-    <w:p>
-      <w:pPr>
-        <w:pBdr/>
-        <w:spacing w:before="20" w:after="20"/>
-        <w:ind w:left="20" w:right="20"/>
-        <w:jc w:val="left"/>
-      </w:pPr>
-      <w:r>
-        <w:t xml:space="preserve">  .   manque de base de données depuis </w:t>
-      </w:r>
-      <w:r>
-        <w:t xml:space="preserve">8  semaines consécutives</w:t>
-      </w:r>
-    </w:p>
-    <w:p>
-      <w:pPr>
-        <w:pBdr/>
-        <w:spacing w:before="20" w:after="20"/>
-        <w:ind w:left="20" w:right="20"/>
-        <w:jc w:val="left"/>
-      </w:pPr>
-      <w:r>
-        <w:rPr>
-          <w:rFonts w:ascii="Courier New" w:hAnsi="Courier New" w:cs="Courier New"/>
-          <w:b w:val="true"/>
-          <w:color w:val="000000"/>
-          <w:sz w:val="24"/>
-        </w:rPr>
-        <w:t xml:space="preserve">-   Belo sur Tsiribihina :</w:t>
-      </w:r>
-    </w:p>
-    <w:p>
-      <w:pPr>
-        <w:pBdr/>
-        <w:spacing w:before="20" w:after="20"/>
-        <w:ind w:left="20" w:right="20"/>
-        <w:jc w:val="left"/>
-      </w:pPr>
-      <w:r>
-        <w:t xml:space="preserve">  .   manque de base de données depuis </w:t>
-      </w:r>
-      <w:r>
-        <w:t xml:space="preserve">8  semaines consécutives</w:t>
-      </w:r>
-    </w:p>
-    <w:p>
-      <w:pPr>
-        <w:pBdr/>
-        <w:spacing w:before="20" w:after="20"/>
-        <w:ind w:left="20" w:right="20"/>
-        <w:jc w:val="left"/>
-      </w:pPr>
-      <w:r>
-        <w:rPr>
-          <w:rFonts w:ascii="Courier New" w:hAnsi="Courier New" w:cs="Courier New"/>
-          <w:b w:val="true"/>
-          <w:color w:val="000000"/>
-          <w:sz w:val="24"/>
-        </w:rPr>
-        <w:t xml:space="preserve">-   Behoririka :</w:t>
-      </w:r>
-    </w:p>
-    <w:p>
-      <w:pPr>
-        <w:pBdr/>
-        <w:spacing w:before="20" w:after="20"/>
-        <w:ind w:left="20" w:right="20"/>
-        <w:jc w:val="left"/>
-      </w:pPr>
-      <w:r>
-        <w:t xml:space="preserve">  .   manque de base de données depuis </w:t>
-      </w:r>
-      <w:r>
-        <w:t xml:space="preserve">8  semaines consécutives</w:t>
-      </w:r>
-    </w:p>
-    <w:p>
-      <w:pPr>
-        <w:pBdr/>
-        <w:spacing w:before="20" w:after="20"/>
-        <w:ind w:left="20" w:right="20"/>
-        <w:jc w:val="left"/>
-      </w:pPr>
-      <w:r>
-        <w:rPr>
-          <w:rFonts w:ascii="Courier New" w:hAnsi="Courier New" w:cs="Courier New"/>
-          <w:b w:val="true"/>
-          <w:color w:val="000000"/>
-          <w:sz w:val="24"/>
-        </w:rPr>
-        <w:t xml:space="preserve">-   Ambato Boeny :</w:t>
-      </w:r>
-    </w:p>
-    <w:p>
-      <w:pPr>
-        <w:pBdr/>
-        <w:spacing w:before="20" w:after="20"/>
-        <w:ind w:left="20" w:right="20"/>
-        <w:jc w:val="left"/>
-      </w:pPr>
-      <w:r>
-        <w:t xml:space="preserve">  .   manque de base de données depuis </w:t>
-      </w:r>
-      <w:r>
-        <w:t xml:space="preserve">8  semaines consécutives</w:t>
-      </w:r>
-    </w:p>
-    <w:p>
-      <w:pPr>
-        <w:pBdr/>
-        <w:spacing w:before="20" w:after="20"/>
-        <w:ind w:left="20" w:right="20"/>
-        <w:jc w:val="left"/>
-      </w:pPr>
-      <w:r>
-        <w:rPr>
-          <w:rFonts w:ascii="Courier New" w:hAnsi="Courier New" w:cs="Courier New"/>
-          <w:b w:val="true"/>
-          <w:color w:val="000000"/>
-          <w:sz w:val="24"/>
-        </w:rPr>
-        <w:t xml:space="preserve">-   Ambositra :</w:t>
-      </w:r>
-    </w:p>
-    <w:p>
-      <w:pPr>
-        <w:pBdr/>
-        <w:spacing w:before="20" w:after="20"/>
-        <w:ind w:left="20" w:right="20"/>
-        <w:jc w:val="left"/>
-      </w:pPr>
-      <w:r>
-        <w:t xml:space="preserve">  .   manque de base de données depuis </w:t>
-      </w:r>
-      <w:r>
-        <w:t xml:space="preserve">8  semaines consécutives</w:t>
-      </w:r>
-    </w:p>
-    <w:p>
-      <w:pPr>
-        <w:pBdr/>
-        <w:spacing w:before="20" w:after="20"/>
-        <w:ind w:left="20" w:right="20"/>
-        <w:jc w:val="left"/>
-      </w:pPr>
-      <w:r>
-        <w:rPr>
-          <w:rFonts w:ascii="Courier New" w:hAnsi="Courier New" w:cs="Courier New"/>
-          <w:b w:val="true"/>
-          <w:color w:val="000000"/>
-          <w:sz w:val="24"/>
-        </w:rPr>
-        <w:t xml:space="preserve">-   Andohatapenaka :</w:t>
-      </w:r>
-    </w:p>
-    <w:p>
-      <w:pPr>
-        <w:pBdr/>
-        <w:spacing w:before="20" w:after="20"/>
-        <w:ind w:left="20" w:right="20"/>
-        <w:jc w:val="left"/>
-      </w:pPr>
-      <w:r>
-        <w:t xml:space="preserve">  .   manque de base de données depuis </w:t>
-      </w:r>
-      <w:r>
-        <w:t xml:space="preserve">8  semaines consécutives</w:t>
-      </w:r>
-    </w:p>
-    <w:p>
-      <w:pPr>
-        <w:pBdr/>
-        <w:spacing w:before="20" w:after="20"/>
-        <w:ind w:left="20" w:right="20"/>
-        <w:jc w:val="left"/>
-      </w:pPr>
-      <w:r>
-        <w:rPr>
-          <w:rFonts w:ascii="Courier New" w:hAnsi="Courier New" w:cs="Courier New"/>
-          <w:b w:val="true"/>
-          <w:color w:val="000000"/>
-          <w:sz w:val="24"/>
-        </w:rPr>
-        <w:t xml:space="preserve">-   Mandritsara :</w:t>
-      </w:r>
-    </w:p>
-    <w:p>
-      <w:pPr>
-        <w:pBdr/>
-        <w:spacing w:before="20" w:after="20"/>
-        <w:ind w:left="20" w:right="20"/>
-        <w:jc w:val="left"/>
-      </w:pPr>
-      <w:r>
-        <w:t xml:space="preserve">  .   manque de base de données depuis </w:t>
-      </w:r>
-      <w:r>
-        <w:t xml:space="preserve">8  semaines consécutives</w:t>
-      </w:r>
-    </w:p>
-    <w:p>
-      <w:pPr>
-        <w:pBdr/>
-        <w:spacing w:before="20" w:after="20"/>
-        <w:ind w:left="20" w:right="20"/>
-        <w:jc w:val="left"/>
-      </w:pPr>
-      <w:r>
-        <w:rPr>
-          <w:rFonts w:ascii="Courier New" w:hAnsi="Courier New" w:cs="Courier New"/>
-          <w:b w:val="true"/>
-          <w:color w:val="000000"/>
-          <w:sz w:val="24"/>
-        </w:rPr>
-        <w:t xml:space="preserve">-   Ejeda :</w:t>
-      </w:r>
-    </w:p>
-    <w:p>
-      <w:pPr>
-        <w:pBdr/>
-        <w:spacing w:before="20" w:after="20"/>
-        <w:ind w:left="20" w:right="20"/>
-        <w:jc w:val="left"/>
-      </w:pPr>
-      <w:r>
-        <w:t xml:space="preserve">  .   manque de base de données depuis </w:t>
-      </w:r>
-      <w:r>
-        <w:t xml:space="preserve">8  semaines consécutives</w:t>
-      </w:r>
-    </w:p>
-    <w:p>
-      <w:pPr>
-        <w:pBdr/>
-        <w:spacing w:before="20" w:after="20"/>
-        <w:ind w:left="20" w:right="20"/>
-        <w:jc w:val="left"/>
-      </w:pPr>
-      <w:r>
-        <w:rPr>
-          <w:rFonts w:ascii="Courier New" w:hAnsi="Courier New" w:cs="Courier New"/>
-          <w:b w:val="true"/>
-          <w:color w:val="000000"/>
-          <w:sz w:val="24"/>
-        </w:rPr>
-        <w:t xml:space="preserve">-   Farafangana :</w:t>
-      </w:r>
-    </w:p>
-    <w:p>
-      <w:pPr>
-        <w:pBdr/>
-        <w:spacing w:before="20" w:after="20"/>
-        <w:ind w:left="20" w:right="20"/>
-        <w:jc w:val="left"/>
-      </w:pPr>
-      <w:r>
-        <w:t xml:space="preserve">  .   manque de base de données depuis </w:t>
-      </w:r>
-      <w:r>
-        <w:t xml:space="preserve">8  semaines consécutives</w:t>
-      </w:r>
-    </w:p>
-    <w:p>
-      <w:pPr>
-        <w:pBdr/>
-        <w:spacing w:before="20" w:after="20"/>
-        <w:ind w:left="20" w:right="20"/>
-        <w:jc w:val="left"/>
-      </w:pPr>
-      <w:r>
-        <w:rPr>
-          <w:rFonts w:ascii="Courier New" w:hAnsi="Courier New" w:cs="Courier New"/>
-          <w:b w:val="true"/>
-          <w:color w:val="000000"/>
-          <w:sz w:val="24"/>
-        </w:rPr>
-        <w:t xml:space="preserve">-   Fianarantsoa :</w:t>
-      </w:r>
-    </w:p>
-    <w:p>
-      <w:pPr>
-        <w:pBdr/>
-        <w:spacing w:before="20" w:after="20"/>
-        <w:ind w:left="20" w:right="20"/>
-        <w:jc w:val="left"/>
-      </w:pPr>
-      <w:r>
-        <w:t xml:space="preserve">  .   manque de base de données depuis </w:t>
-      </w:r>
-      <w:r>
-        <w:t xml:space="preserve">8  semaines consécutives</w:t>
-      </w:r>
-    </w:p>
-    <w:p>
-      <w:pPr>
-        <w:pBdr/>
-        <w:spacing w:before="20" w:after="20"/>
-        <w:ind w:left="20" w:right="20"/>
-        <w:jc w:val="left"/>
-      </w:pPr>
-      <w:r>
-        <w:rPr>
-          <w:rFonts w:ascii="Courier New" w:hAnsi="Courier New" w:cs="Courier New"/>
-          <w:b w:val="true"/>
-          <w:color w:val="000000"/>
-          <w:sz w:val="24"/>
-        </w:rPr>
-        <w:t xml:space="preserve">-   Ihosy :</w:t>
-      </w:r>
-    </w:p>
-    <w:p>
-      <w:pPr>
-        <w:pBdr/>
-        <w:spacing w:before="20" w:after="20"/>
-        <w:ind w:left="20" w:right="20"/>
-        <w:jc w:val="left"/>
-      </w:pPr>
-      <w:r>
-        <w:t xml:space="preserve">  .   manque de base de données depuis </w:t>
-      </w:r>
-      <w:r>
-        <w:t xml:space="preserve">8  semaines consécutives</w:t>
-      </w:r>
-    </w:p>
-    <w:p>
-      <w:pPr>
-        <w:pBdr/>
-        <w:spacing w:before="20" w:after="20"/>
-        <w:ind w:left="20" w:right="20"/>
-        <w:jc w:val="left"/>
-      </w:pPr>
-      <w:r>
-        <w:rPr>
-          <w:rFonts w:ascii="Courier New" w:hAnsi="Courier New" w:cs="Courier New"/>
-          <w:b w:val="true"/>
-          <w:color w:val="000000"/>
-          <w:sz w:val="24"/>
-        </w:rPr>
-        <w:t xml:space="preserve">-   Miandrivazo :</w:t>
-      </w:r>
-    </w:p>
-    <w:p>
-      <w:pPr>
-        <w:pBdr/>
-        <w:spacing w:before="20" w:after="20"/>
-        <w:ind w:left="20" w:right="20"/>
-        <w:jc w:val="left"/>
-      </w:pPr>
-      <w:r>
-        <w:t xml:space="preserve">  .   manque de base de données depuis </w:t>
-      </w:r>
-      <w:r>
-        <w:t xml:space="preserve">8  semaines consécutives</w:t>
-      </w:r>
-    </w:p>
-    <w:p>
-      <w:pPr>
-        <w:pBdr/>
-        <w:spacing w:before="20" w:after="20"/>
-        <w:ind w:left="20" w:right="20"/>
-        <w:jc w:val="left"/>
-      </w:pPr>
-      <w:r>
-        <w:rPr>
-          <w:rFonts w:ascii="Courier New" w:hAnsi="Courier New" w:cs="Courier New"/>
-          <w:b w:val="true"/>
-          <w:color w:val="000000"/>
-          <w:sz w:val="24"/>
-        </w:rPr>
-        <w:t xml:space="preserve">-   Manjakaray :</w:t>
-      </w:r>
-    </w:p>
-    <w:p>
-      <w:pPr>
-        <w:pBdr/>
-        <w:spacing w:before="20" w:after="20"/>
-        <w:ind w:left="20" w:right="20"/>
-        <w:jc w:val="left"/>
-      </w:pPr>
-      <w:r>
-        <w:t xml:space="preserve">  .   manque de base de données depuis </w:t>
-      </w:r>
-      <w:r>
-        <w:t xml:space="preserve">8  semaines consécutives</w:t>
-      </w:r>
-    </w:p>
-    <w:p>
-      <w:pPr>
-        <w:pBdr/>
-        <w:spacing w:before="20" w:after="20"/>
-        <w:ind w:left="20" w:right="20"/>
-        <w:jc w:val="left"/>
-      </w:pPr>
-      <w:r>
-        <w:rPr>
-          <w:rFonts w:ascii="Courier New" w:hAnsi="Courier New" w:cs="Courier New"/>
-          <w:b w:val="true"/>
-          <w:color w:val="000000"/>
-          <w:sz w:val="24"/>
-        </w:rPr>
-        <w:t xml:space="preserve">-   Mananjary :</w:t>
-      </w:r>
-    </w:p>
-    <w:p>
-      <w:pPr>
-        <w:pBdr/>
-        <w:spacing w:before="20" w:after="20"/>
-        <w:ind w:left="20" w:right="20"/>
-        <w:jc w:val="left"/>
-      </w:pPr>
-      <w:r>
-        <w:t xml:space="preserve">  .   manque de base de données depuis </w:t>
-      </w:r>
-      <w:r>
-        <w:t xml:space="preserve">8  semaines consécutives</w:t>
-      </w:r>
-    </w:p>
-    <w:p>
-      <w:pPr>
-        <w:pBdr/>
-        <w:spacing w:before="20" w:after="20"/>
-        <w:ind w:left="20" w:right="20"/>
-        <w:jc w:val="left"/>
-      </w:pPr>
-      <w:r>
-        <w:rPr>
-          <w:rFonts w:ascii="Courier New" w:hAnsi="Courier New" w:cs="Courier New"/>
-          <w:b w:val="true"/>
-          <w:color w:val="000000"/>
-          <w:sz w:val="24"/>
-        </w:rPr>
-        <w:t xml:space="preserve">-   Morombe :</w:t>
-      </w:r>
-    </w:p>
-    <w:p>
-      <w:pPr>
-        <w:pBdr/>
-        <w:spacing w:before="20" w:after="20"/>
-        <w:ind w:left="20" w:right="20"/>
-        <w:jc w:val="left"/>
-      </w:pPr>
-      <w:r>
-        <w:t xml:space="preserve">  .   manque de base de données depuis </w:t>
-      </w:r>
-      <w:r>
-        <w:t xml:space="preserve">8  semaines consécutives</w:t>
-      </w:r>
-    </w:p>
-    <w:p>
-      <w:pPr>
-        <w:pBdr/>
-        <w:spacing w:before="20" w:after="20"/>
-        <w:ind w:left="20" w:right="20"/>
-        <w:jc w:val="left"/>
-      </w:pPr>
-      <w:r>
-        <w:rPr>
-          <w:rFonts w:ascii="Courier New" w:hAnsi="Courier New" w:cs="Courier New"/>
-          <w:b w:val="true"/>
-          <w:color w:val="000000"/>
-          <w:sz w:val="24"/>
-        </w:rPr>
-        <w:t xml:space="preserve">-   Maroantsetra :</w:t>
-      </w:r>
-    </w:p>
-    <w:p>
-      <w:pPr>
-        <w:pBdr/>
-        <w:spacing w:before="20" w:after="20"/>
-        <w:ind w:left="20" w:right="20"/>
-        <w:jc w:val="left"/>
-      </w:pPr>
-      <w:r>
-        <w:t xml:space="preserve">  .   manque de base de données depuis </w:t>
-      </w:r>
-      <w:r>
-        <w:t xml:space="preserve">8  semaines consécutives</w:t>
-      </w:r>
-    </w:p>
-    <w:p>
-      <w:pPr>
-        <w:pBdr/>
-        <w:spacing w:before="20" w:after="20"/>
-        <w:ind w:left="20" w:right="20"/>
-        <w:jc w:val="left"/>
-      </w:pPr>
-      <w:r>
-        <w:rPr>
-          <w:rFonts w:ascii="Courier New" w:hAnsi="Courier New" w:cs="Courier New"/>
-          <w:b w:val="true"/>
-          <w:color w:val="000000"/>
-          <w:sz w:val="24"/>
-        </w:rPr>
-        <w:t xml:space="preserve">-   Maintirano :</w:t>
-      </w:r>
-    </w:p>
-    <w:p>
-      <w:pPr>
-        <w:pBdr/>
-        <w:spacing w:before="20" w:after="20"/>
-        <w:ind w:left="20" w:right="20"/>
-        <w:jc w:val="left"/>
-      </w:pPr>
-      <w:r>
-        <w:t xml:space="preserve">  .   manque de base de données depuis </w:t>
-      </w:r>
-      <w:r>
-        <w:t xml:space="preserve">8  semaines consécutives</w:t>
-      </w:r>
-    </w:p>
-    <w:p>
-      <w:pPr>
-        <w:pBdr/>
-        <w:spacing w:before="20" w:after="20"/>
-        <w:ind w:left="20" w:right="20"/>
-        <w:jc w:val="left"/>
-      </w:pPr>
-      <w:r>
-        <w:rPr>
-          <w:rFonts w:ascii="Courier New" w:hAnsi="Courier New" w:cs="Courier New"/>
-          <w:b w:val="true"/>
-          <w:color w:val="000000"/>
-          <w:sz w:val="24"/>
-        </w:rPr>
-        <w:t xml:space="preserve">-   Nosy Be :</w:t>
-      </w:r>
-    </w:p>
-    <w:p>
-      <w:pPr>
-        <w:pBdr/>
-        <w:spacing w:before="20" w:after="20"/>
-        <w:ind w:left="20" w:right="20"/>
-        <w:jc w:val="left"/>
-      </w:pPr>
-      <w:r>
-        <w:t xml:space="preserve">  .   manque de base de données depuis </w:t>
-      </w:r>
-      <w:r>
-        <w:t xml:space="preserve">8  semaines consécutives</w:t>
-      </w:r>
-    </w:p>
-    <w:p>
-      <w:pPr>
-        <w:pBdr/>
-        <w:spacing w:before="20" w:after="20"/>
-        <w:ind w:left="20" w:right="20"/>
-        <w:jc w:val="left"/>
-      </w:pPr>
-      <w:r>
-        <w:rPr>
-          <w:rFonts w:ascii="Courier New" w:hAnsi="Courier New" w:cs="Courier New"/>
-          <w:b w:val="true"/>
-          <w:color w:val="000000"/>
-          <w:sz w:val="24"/>
-        </w:rPr>
-        <w:t xml:space="preserve">-   Sambava :</w:t>
-      </w:r>
-    </w:p>
-    <w:p>
-      <w:pPr>
-        <w:pBdr/>
-        <w:spacing w:before="20" w:after="20"/>
-        <w:ind w:left="20" w:right="20"/>
-        <w:jc w:val="left"/>
-      </w:pPr>
-      <w:r>
-        <w:t xml:space="preserve">  .   manque de base de données depuis </w:t>
-      </w:r>
-      <w:r>
-        <w:t xml:space="preserve">8  semaines consécutives</w:t>
-      </w:r>
-    </w:p>
-    <w:p>
-      <w:pPr>
-        <w:pBdr/>
-        <w:spacing w:before="20" w:after="20"/>
-        <w:ind w:left="20" w:right="20"/>
-        <w:jc w:val="left"/>
-      </w:pPr>
-      <w:r>
-        <w:rPr>
-          <w:rFonts w:ascii="Courier New" w:hAnsi="Courier New" w:cs="Courier New"/>
-          <w:b w:val="true"/>
-          <w:color w:val="000000"/>
-          <w:sz w:val="24"/>
-        </w:rPr>
-        <w:t xml:space="preserve">-   Ambodifototra :</w:t>
-      </w:r>
-    </w:p>
-    <w:p>
-      <w:pPr>
-        <w:pBdr/>
-        <w:spacing w:before="20" w:after="20"/>
-        <w:ind w:left="20" w:right="20"/>
-        <w:jc w:val="left"/>
-      </w:pPr>
-      <w:r>
-        <w:t xml:space="preserve">  .   manque de base de données depuis </w:t>
-      </w:r>
-      <w:r>
-        <w:t xml:space="preserve">8  semaines consécutives</w:t>
-      </w:r>
-    </w:p>
-    <w:p>
-      <w:pPr>
-        <w:pBdr/>
-        <w:spacing w:before="20" w:after="20"/>
-        <w:ind w:left="20" w:right="20"/>
-        <w:jc w:val="left"/>
-      </w:pPr>
-      <w:r>
-        <w:rPr>
-          <w:rFonts w:ascii="Courier New" w:hAnsi="Courier New" w:cs="Courier New"/>
-          <w:b w:val="true"/>
-          <w:color w:val="000000"/>
-          <w:sz w:val="24"/>
-        </w:rPr>
-        <w:t xml:space="preserve">-   Tolagnaro :</w:t>
-      </w:r>
-    </w:p>
-    <w:p>
-      <w:pPr>
-        <w:pBdr/>
-        <w:spacing w:before="20" w:after="20"/>
-        <w:ind w:left="20" w:right="20"/>
-        <w:jc w:val="left"/>
-      </w:pPr>
-      <w:r>
-        <w:t xml:space="preserve">  .   manque de base de données depuis </w:t>
-      </w:r>
-      <w:r>
-        <w:t xml:space="preserve">8  semaines consécutives</w:t>
-      </w:r>
-    </w:p>
-    <w:p>
-      <w:pPr>
-        <w:pBdr/>
-        <w:spacing w:before="20" w:after="20"/>
-        <w:ind w:left="20" w:right="20"/>
-        <w:jc w:val="left"/>
-      </w:pPr>
-      <w:r>
-        <w:rPr>
-          <w:rFonts w:ascii="Courier New" w:hAnsi="Courier New" w:cs="Courier New"/>
-          <w:b w:val="true"/>
-          <w:color w:val="000000"/>
-          <w:sz w:val="24"/>
-        </w:rPr>
-        <w:t xml:space="preserve">-   Tsaralalana :</w:t>
-      </w:r>
-    </w:p>
-    <w:p>
-      <w:pPr>
-        <w:pBdr/>
-        <w:spacing w:before="20" w:after="20"/>
-        <w:ind w:left="20" w:right="20"/>
-        <w:jc w:val="left"/>
-      </w:pPr>
-      <w:r>
-        <w:t xml:space="preserve">  .   manque de base de données depuis </w:t>
-      </w:r>
-      <w:r>
-        <w:t xml:space="preserve">8  semaines consécutives</w:t>
+        <w:t xml:space="preserve">une semaine</w:t>
       </w:r>
     </w:p>
     <w:sectPr>
@@ -1311,7 +2128,7 @@
 </file>
 
 <file path=word/numbering.xml><?xml version="1.0" encoding="utf-8"?>
-<w:numbering xmlns:w="http://schemas.openxmlformats.org/wordprocessingml/2006/main" xmlns:r="http://schemas.openxmlformats.org/officeDocument/2006/relationships" xmlns:m="http://schemas.openxmlformats.org/officeDocument/2006/math" xmlns:w14="http://schemas.microsoft.com/office/word/2010/wordml" xmlns:wp="http://schemas.openxmlformats.org/drawingml/2006/wordprocessingDrawing" xmlns:a="http://schemas.openxmlformats.org/drawingml/2006/main" xmlns:w15="http://schemas.microsoft.com/office/word/2012/wordml" xmlns:mc="http://schemas.openxmlformats.org/markup-compatibility/2006" xmlns:ns9="http://schemas.openxmlformats.org/schemaLibrary/2006/main" xmlns:wne="http://schemas.microsoft.com/office/word/2006/wordml" xmlns:c="http://schemas.openxmlformats.org/drawingml/2006/chart" xmlns:ns12="http://schemas.openxmlformats.org/drawingml/2006/chartDrawing" xmlns:dgm="http://schemas.openxmlformats.org/drawingml/2006/diagram" xmlns:pic="http://schemas.openxmlformats.org/drawingml/2006/picture" xmlns:xdr="http://schemas.openxmlformats.org/drawingml/2006/spreadsheetDrawing" xmlns:dsp="http://schemas.microsoft.com/office/drawing/2008/diagram" xmlns:ns17="urn:schemas-microsoft-com:office:excel" xmlns:o="urn:schemas-microsoft-com:office:office" xmlns:w10="urn:schemas-microsoft-com:office:word" xmlns:v="urn:schemas-microsoft-com:vml" xmlns:ns21="urn:schemas-microsoft-com:office:powerpoint" xmlns:ns23="http://schemas.microsoft.com/office/2006/coverPageProps" xmlns:odx="http://opendope.org/xpaths" xmlns:odc="http://opendope.org/conditions" xmlns:odq="http://opendope.org/questions" xmlns:oda="http://opendope.org/answers" xmlns:odi="http://opendope.org/components" xmlns:odgm="http://opendope.org/SmartArt/DataHierarchy" xmlns:ns30="http://schemas.openxmlformats.org/officeDocument/2006/bibliography" xmlns:ns31="http://schemas.openxmlformats.org/drawingml/2006/compatibility" xmlns:ns32="http://schemas.openxmlformats.org/drawingml/2006/lockedCanvas">
+<w:numbering xmlns:w="http://schemas.openxmlformats.org/wordprocessingml/2006/main" xmlns:w15="http://schemas.microsoft.com/office/word/2012/wordml" xmlns:r="http://schemas.openxmlformats.org/officeDocument/2006/relationships" xmlns:m="http://schemas.openxmlformats.org/officeDocument/2006/math" xmlns:w14="http://schemas.microsoft.com/office/word/2010/wordml" xmlns:wp="http://schemas.openxmlformats.org/drawingml/2006/wordprocessingDrawing" xmlns:a="http://schemas.openxmlformats.org/drawingml/2006/main" xmlns:mc="http://schemas.openxmlformats.org/markup-compatibility/2006" xmlns:ns9="http://schemas.openxmlformats.org/schemaLibrary/2006/main" xmlns:wne="http://schemas.microsoft.com/office/word/2006/wordml" xmlns:c="http://schemas.openxmlformats.org/drawingml/2006/chart" xmlns:ns12="http://schemas.openxmlformats.org/drawingml/2006/chartDrawing" xmlns:dgm="http://schemas.openxmlformats.org/drawingml/2006/diagram" xmlns:pic="http://schemas.openxmlformats.org/drawingml/2006/picture" xmlns:xdr="http://schemas.openxmlformats.org/drawingml/2006/spreadsheetDrawing" xmlns:dsp="http://schemas.microsoft.com/office/drawing/2008/diagram" xmlns:o="urn:schemas-microsoft-com:office:office" xmlns:ns18="urn:schemas-microsoft-com:office:excel" xmlns:w10="urn:schemas-microsoft-com:office:word" xmlns:v="urn:schemas-microsoft-com:vml" xmlns:ns21="urn:schemas-microsoft-com:office:powerpoint" xmlns:ns23="http://schemas.microsoft.com/office/2006/coverPageProps" xmlns:odx="http://opendope.org/xpaths" xmlns:odc="http://opendope.org/conditions" xmlns:odq="http://opendope.org/questions" xmlns:oda="http://opendope.org/answers" xmlns:odi="http://opendope.org/components" xmlns:odgm="http://opendope.org/SmartArt/DataHierarchy" xmlns:ns30="http://schemas.openxmlformats.org/officeDocument/2006/bibliography" xmlns:ns31="http://schemas.openxmlformats.org/drawingml/2006/compatibility" xmlns:ns32="http://schemas.openxmlformats.org/drawingml/2006/lockedCanvas">
   <w:abstractNum w:abstractNumId="0">
     <w:nsid w:val="1482775B"/>
     <w:multiLevelType w:val="multilevel"/>
@@ -1961,7 +2778,7 @@
 </file>
 
 <file path=word/styles.xml><?xml version="1.0" encoding="utf-8"?>
-<w:styles xmlns:w="http://schemas.openxmlformats.org/wordprocessingml/2006/main" xmlns:r="http://schemas.openxmlformats.org/officeDocument/2006/relationships" xmlns:m="http://schemas.openxmlformats.org/officeDocument/2006/math" xmlns:w14="http://schemas.microsoft.com/office/word/2010/wordml" xmlns:wp="http://schemas.openxmlformats.org/drawingml/2006/wordprocessingDrawing" xmlns:a="http://schemas.openxmlformats.org/drawingml/2006/main" xmlns:w15="http://schemas.microsoft.com/office/word/2012/wordml" xmlns:mc="http://schemas.openxmlformats.org/markup-compatibility/2006" xmlns:ns9="http://schemas.openxmlformats.org/schemaLibrary/2006/main" xmlns:wne="http://schemas.microsoft.com/office/word/2006/wordml" xmlns:c="http://schemas.openxmlformats.org/drawingml/2006/chart" xmlns:ns12="http://schemas.openxmlformats.org/drawingml/2006/chartDrawing" xmlns:dgm="http://schemas.openxmlformats.org/drawingml/2006/diagram" xmlns:pic="http://schemas.openxmlformats.org/drawingml/2006/picture" xmlns:xdr="http://schemas.openxmlformats.org/drawingml/2006/spreadsheetDrawing" xmlns:dsp="http://schemas.microsoft.com/office/drawing/2008/diagram" xmlns:ns17="urn:schemas-microsoft-com:office:excel" xmlns:o="urn:schemas-microsoft-com:office:office" xmlns:w10="urn:schemas-microsoft-com:office:word" xmlns:v="urn:schemas-microsoft-com:vml" xmlns:ns21="urn:schemas-microsoft-com:office:powerpoint" xmlns:ns23="http://schemas.microsoft.com/office/2006/coverPageProps" xmlns:odx="http://opendope.org/xpaths" xmlns:odc="http://opendope.org/conditions" xmlns:odq="http://opendope.org/questions" xmlns:oda="http://opendope.org/answers" xmlns:odi="http://opendope.org/components" xmlns:odgm="http://opendope.org/SmartArt/DataHierarchy" xmlns:ns30="http://schemas.openxmlformats.org/officeDocument/2006/bibliography" xmlns:ns31="http://schemas.openxmlformats.org/drawingml/2006/compatibility" xmlns:ns32="http://schemas.openxmlformats.org/drawingml/2006/lockedCanvas">
+<w:styles xmlns:w="http://schemas.openxmlformats.org/wordprocessingml/2006/main" xmlns:w15="http://schemas.microsoft.com/office/word/2012/wordml" xmlns:r="http://schemas.openxmlformats.org/officeDocument/2006/relationships" xmlns:m="http://schemas.openxmlformats.org/officeDocument/2006/math" xmlns:w14="http://schemas.microsoft.com/office/word/2010/wordml" xmlns:wp="http://schemas.openxmlformats.org/drawingml/2006/wordprocessingDrawing" xmlns:a="http://schemas.openxmlformats.org/drawingml/2006/main" xmlns:mc="http://schemas.openxmlformats.org/markup-compatibility/2006" xmlns:ns9="http://schemas.openxmlformats.org/schemaLibrary/2006/main" xmlns:wne="http://schemas.microsoft.com/office/word/2006/wordml" xmlns:c="http://schemas.openxmlformats.org/drawingml/2006/chart" xmlns:ns12="http://schemas.openxmlformats.org/drawingml/2006/chartDrawing" xmlns:dgm="http://schemas.openxmlformats.org/drawingml/2006/diagram" xmlns:pic="http://schemas.openxmlformats.org/drawingml/2006/picture" xmlns:xdr="http://schemas.openxmlformats.org/drawingml/2006/spreadsheetDrawing" xmlns:dsp="http://schemas.microsoft.com/office/drawing/2008/diagram" xmlns:o="urn:schemas-microsoft-com:office:office" xmlns:ns18="urn:schemas-microsoft-com:office:excel" xmlns:w10="urn:schemas-microsoft-com:office:word" xmlns:v="urn:schemas-microsoft-com:vml" xmlns:ns21="urn:schemas-microsoft-com:office:powerpoint" xmlns:ns23="http://schemas.microsoft.com/office/2006/coverPageProps" xmlns:odx="http://opendope.org/xpaths" xmlns:odc="http://opendope.org/conditions" xmlns:odq="http://opendope.org/questions" xmlns:oda="http://opendope.org/answers" xmlns:odi="http://opendope.org/components" xmlns:odgm="http://opendope.org/SmartArt/DataHierarchy" xmlns:ns30="http://schemas.openxmlformats.org/officeDocument/2006/bibliography" xmlns:ns31="http://schemas.openxmlformats.org/drawingml/2006/compatibility" xmlns:ns32="http://schemas.openxmlformats.org/drawingml/2006/lockedCanvas">
   <w:docDefaults>
     <w:rPrDefault>
       <w:rPr>

</xml_diff>

<commit_message>
add a MAE metric valueBox
</commit_message>
<xml_diff>
--- a/report/report.docx
+++ b/report/report.docx
@@ -169,7 +169,7 @@
           <w:sz w:val="22"/>
           <w:u w:val="single"/>
         </w:rPr>
-        <w:t xml:space="preserve">2016-22:</w:t>
+        <w:t xml:space="preserve">2016-13:</w:t>
       </w:r>
     </w:p>
     <w:p>
@@ -181,6 +181,306 @@
       </w:pPr>
       <w:r>
         <w:t xml:space="preserve">          </w:t>
+      </w:r>
+    </w:p>
+    <w:p>
+      <w:pPr>
+        <w:pBdr/>
+        <w:spacing w:before="20" w:after="20"/>
+        <w:ind w:left="20" w:right="20"/>
+        <w:jc w:val="left"/>
+      </w:pPr>
+      <w:r>
+        <w:rPr>
+          <w:rFonts w:ascii="Courier New" w:hAnsi="Courier New" w:cs="Courier New"/>
+          <w:b w:val="true"/>
+          <w:color w:val="000000"/>
+          <w:sz w:val="24"/>
+        </w:rPr>
+        <w:t xml:space="preserve">-   Antsirabe :</w:t>
+      </w:r>
+    </w:p>
+    <w:p>
+      <w:pPr>
+        <w:pBdr/>
+        <w:spacing w:before="20" w:after="20"/>
+        <w:ind w:left="20" w:right="20"/>
+        <w:jc w:val="left"/>
+      </w:pPr>
+      <w:r>
+        <w:rPr>
+          <w:rFonts w:ascii="Courier New" w:hAnsi="Courier New" w:cs="Courier New"/>
+          <w:b w:val="true"/>
+          <w:color w:val="0000FF"/>
+          <w:sz w:val="22"/>
+        </w:rPr>
+        <w:t xml:space="preserve">  .  PALUDISME à  Antsirabe ( 1  cas). Vérifier au CSB si cas importé.</w:t>
+      </w:r>
+    </w:p>
+    <w:p>
+      <w:pPr>
+        <w:pBdr/>
+        <w:spacing w:before="20" w:after="20"/>
+        <w:ind w:left="20" w:right="20"/>
+        <w:jc w:val="left"/>
+      </w:pPr>
+      <w:r>
+        <w:rPr>
+          <w:rFonts w:ascii="Courier New" w:hAnsi="Courier New" w:cs="Courier New"/>
+          <w:b w:val="true"/>
+          <w:color w:val="000000"/>
+          <w:sz w:val="24"/>
+        </w:rPr>
+        <w:t xml:space="preserve">-   Tsiroanomandidy :</w:t>
+      </w:r>
+    </w:p>
+    <w:p>
+      <w:pPr>
+        <w:pBdr/>
+        <w:spacing w:before="20" w:after="20"/>
+        <w:ind w:left="20" w:right="20"/>
+        <w:jc w:val="left"/>
+      </w:pPr>
+      <w:r>
+        <w:t xml:space="preserve">  .   est</w:t>
+      </w:r>
+      <w:r>
+        <w:rPr>
+          <w:rFonts w:ascii="Courier New" w:hAnsi="Courier New" w:cs="Courier New"/>
+          <w:b w:val="true"/>
+          <w:color w:val="FF0000"/>
+          <w:sz w:val="22"/>
+        </w:rPr>
+        <w:t xml:space="preserve"> en ALERTE PALU</w:t>
+      </w:r>
+      <w:r>
+        <w:t xml:space="preserve"> depuis  </w:t>
+      </w:r>
+      <w:r>
+        <w:rPr>
+          <w:rFonts w:ascii="Courier New" w:hAnsi="Courier New" w:cs="Courier New"/>
+          <w:b w:val="true"/>
+          <w:color w:val="000000"/>
+          <w:sz w:val="26"/>
+        </w:rPr>
+        <w:t xml:space="preserve">1</w:t>
+      </w:r>
+      <w:r>
+        <w:t xml:space="preserve">  semaine(s)  </w:t>
+      </w:r>
+      <w:r>
+        <w:t xml:space="preserve">(</w:t>
+      </w:r>
+      <w:r>
+        <w:t xml:space="preserve">90;</w:t>
+      </w:r>
+      <w:r>
+        <w:t xml:space="preserve">95;</w:t>
+      </w:r>
+      <w:r>
+        <w:t xml:space="preserve">91;</w:t>
+      </w:r>
+      <w:r>
+        <w:t xml:space="preserve">81;</w:t>
+      </w:r>
+      <w:r>
+        <w:t xml:space="preserve">96;</w:t>
+      </w:r>
+      <w:r>
+        <w:t xml:space="preserve">98;</w:t>
+      </w:r>
+      <w:r>
+        <w:t xml:space="preserve">100;</w:t>
+      </w:r>
+      <w:r>
+        <w:t xml:space="preserve">91;</w:t>
+      </w:r>
+      <w:r>
+        <w:t xml:space="preserve">97;</w:t>
+      </w:r>
+      <w:r>
+        <w:t xml:space="preserve">99).</w:t>
+      </w:r>
+    </w:p>
+    <w:p>
+      <w:pPr>
+        <w:pBdr/>
+        <w:spacing w:before="20" w:after="20"/>
+        <w:ind w:left="20" w:right="20"/>
+        <w:jc w:val="left"/>
+      </w:pPr>
+      <w:r>
+        <w:rPr>
+          <w:rFonts w:ascii="Courier New" w:hAnsi="Courier New" w:cs="Courier New"/>
+          <w:b w:val="true"/>
+          <w:color w:val="000000"/>
+          <w:sz w:val="24"/>
+        </w:rPr>
+        <w:t xml:space="preserve">-   Antsohihy :</w:t>
+      </w:r>
+    </w:p>
+    <w:p>
+      <w:pPr>
+        <w:pBdr/>
+        <w:spacing w:before="20" w:after="20"/>
+        <w:ind w:left="20" w:right="20"/>
+        <w:jc w:val="left"/>
+      </w:pPr>
+      <w:r>
+        <w:t xml:space="preserve">  .   est</w:t>
+      </w:r>
+      <w:r>
+        <w:rPr>
+          <w:rFonts w:ascii="Courier New" w:hAnsi="Courier New" w:cs="Courier New"/>
+          <w:b w:val="true"/>
+          <w:color w:val="FFB90F"/>
+          <w:sz w:val="22"/>
+        </w:rPr>
+        <w:t xml:space="preserve"> PROBABLEMENT en manque de TDR </w:t>
+      </w:r>
+      <w:r>
+        <w:t xml:space="preserve">cette semaine</w:t>
+      </w:r>
+      <w:r>
+        <w:t xml:space="preserve">( 5  cas de fièvres contre 4  TDR effectués)</w:t>
+      </w:r>
+    </w:p>
+    <w:p>
+      <w:pPr>
+        <w:pBdr/>
+        <w:spacing w:before="20" w:after="20"/>
+        <w:ind w:left="20" w:right="20"/>
+        <w:jc w:val="left"/>
+      </w:pPr>
+      <w:r>
+        <w:rPr>
+          <w:rFonts w:ascii="Courier New" w:hAnsi="Courier New" w:cs="Courier New"/>
+          <w:b w:val="true"/>
+          <w:color w:val="000000"/>
+          <w:sz w:val="24"/>
+        </w:rPr>
+        <w:t xml:space="preserve">-   Ambato Boeny :</w:t>
+      </w:r>
+    </w:p>
+    <w:p>
+      <w:pPr>
+        <w:pBdr/>
+        <w:spacing w:before="20" w:after="20"/>
+        <w:ind w:left="20" w:right="20"/>
+        <w:jc w:val="left"/>
+      </w:pPr>
+      <w:r>
+        <w:t xml:space="preserve">  .   est</w:t>
+      </w:r>
+      <w:r>
+        <w:rPr>
+          <w:rFonts w:ascii="Courier New" w:hAnsi="Courier New" w:cs="Courier New"/>
+          <w:b w:val="true"/>
+          <w:color w:val="FFB90F"/>
+          <w:sz w:val="22"/>
+        </w:rPr>
+        <w:t xml:space="preserve"> PROBABLEMENT en manque de TDR </w:t>
+      </w:r>
+      <w:r>
+        <w:t xml:space="preserve">cette semaine</w:t>
+      </w:r>
+      <w:r>
+        <w:t xml:space="preserve">( 11  cas de fièvres contre 8  TDR effectués)</w:t>
+      </w:r>
+    </w:p>
+    <w:p>
+      <w:pPr>
+        <w:pBdr/>
+        <w:spacing w:before="20" w:after="20"/>
+        <w:ind w:left="20" w:right="20"/>
+        <w:jc w:val="left"/>
+      </w:pPr>
+      <w:r>
+        <w:rPr>
+          <w:rFonts w:ascii="Courier New" w:hAnsi="Courier New" w:cs="Courier New"/>
+          <w:b w:val="true"/>
+          <w:color w:val="000000"/>
+          <w:sz w:val="24"/>
+        </w:rPr>
+        <w:t xml:space="preserve">-   Farafangana :</w:t>
+      </w:r>
+    </w:p>
+    <w:p>
+      <w:pPr>
+        <w:pBdr/>
+        <w:spacing w:before="20" w:after="20"/>
+        <w:ind w:left="20" w:right="20"/>
+        <w:jc w:val="left"/>
+      </w:pPr>
+      <w:r>
+        <w:t xml:space="preserve">  .   est</w:t>
+      </w:r>
+      <w:r>
+        <w:rPr>
+          <w:rFonts w:ascii="Courier New" w:hAnsi="Courier New" w:cs="Courier New"/>
+          <w:b w:val="true"/>
+          <w:color w:val="FFB90F"/>
+          <w:sz w:val="22"/>
+        </w:rPr>
+        <w:t xml:space="preserve"> PROBABLEMENT en manque de TDR </w:t>
+      </w:r>
+      <w:r>
+        <w:t xml:space="preserve">cette semaine</w:t>
+      </w:r>
+      <w:r>
+        <w:t xml:space="preserve">( 41  cas de fièvres contre 40  TDR effectués)</w:t>
+      </w:r>
+      <w:r>
+        <w:t xml:space="preserve">. Cela depuis </w:t>
+      </w:r>
+      <w:r>
+        <w:t xml:space="preserve">3</w:t>
+      </w:r>
+      <w:r>
+        <w:t xml:space="preserve"> semaines.</w:t>
+      </w:r>
+    </w:p>
+    <w:p>
+      <w:pPr>
+        <w:pBdr/>
+        <w:spacing w:before="20" w:after="20"/>
+        <w:ind w:left="20" w:right="20"/>
+        <w:jc w:val="left"/>
+      </w:pPr>
+      <w:r>
+        <w:rPr>
+          <w:rFonts w:ascii="Courier New" w:hAnsi="Courier New" w:cs="Courier New"/>
+          <w:b w:val="true"/>
+          <w:color w:val="000000"/>
+          <w:sz w:val="24"/>
+        </w:rPr>
+        <w:t xml:space="preserve">-   Maevatanana :</w:t>
+      </w:r>
+    </w:p>
+    <w:p>
+      <w:pPr>
+        <w:pBdr/>
+        <w:spacing w:before="20" w:after="20"/>
+        <w:ind w:left="20" w:right="20"/>
+        <w:jc w:val="left"/>
+      </w:pPr>
+      <w:r>
+        <w:t xml:space="preserve">  .   est</w:t>
+      </w:r>
+      <w:r>
+        <w:rPr>
+          <w:rFonts w:ascii="Courier New" w:hAnsi="Courier New" w:cs="Courier New"/>
+          <w:b w:val="true"/>
+          <w:color w:val="FFB90F"/>
+          <w:sz w:val="22"/>
+        </w:rPr>
+        <w:t xml:space="preserve"> PROBABLEMENT en manque de TDR </w:t>
+      </w:r>
+      <w:r>
+        <w:t xml:space="preserve">cette semaine</w:t>
+      </w:r>
+      <w:r>
+        <w:t xml:space="preserve">( 110  cas de fièvres contre 76  TDR effectués)</w:t>
       </w:r>
     </w:p>
     <w:p>
@@ -210,7 +510,7 @@
           <w:sz w:val="22"/>
           <w:u w:val="single"/>
         </w:rPr>
-        <w:t xml:space="preserve">2016-21:</w:t>
+        <w:t xml:space="preserve">2016-14:</w:t>
       </w:r>
     </w:p>
     <w:p>
@@ -222,6 +522,330 @@
       </w:pPr>
       <w:r>
         <w:t xml:space="preserve">          </w:t>
+      </w:r>
+    </w:p>
+    <w:p>
+      <w:pPr>
+        <w:pBdr/>
+        <w:spacing w:before="20" w:after="20"/>
+        <w:ind w:left="20" w:right="20"/>
+        <w:jc w:val="left"/>
+      </w:pPr>
+      <w:r>
+        <w:rPr>
+          <w:rFonts w:ascii="Courier New" w:hAnsi="Courier New" w:cs="Courier New"/>
+          <w:b w:val="true"/>
+          <w:color w:val="000000"/>
+          <w:sz w:val="24"/>
+        </w:rPr>
+        <w:t xml:space="preserve">-   Ejeda :</w:t>
+      </w:r>
+    </w:p>
+    <w:p>
+      <w:pPr>
+        <w:pBdr/>
+        <w:spacing w:before="20" w:after="20"/>
+        <w:ind w:left="20" w:right="20"/>
+        <w:jc w:val="left"/>
+      </w:pPr>
+      <w:r>
+        <w:t xml:space="preserve">  .   est</w:t>
+      </w:r>
+      <w:r>
+        <w:rPr>
+          <w:rFonts w:ascii="Courier New" w:hAnsi="Courier New" w:cs="Courier New"/>
+          <w:b w:val="true"/>
+          <w:color w:val="FF0000"/>
+          <w:sz w:val="22"/>
+        </w:rPr>
+        <w:t xml:space="preserve"> en ALERTE PALU</w:t>
+      </w:r>
+      <w:r>
+        <w:t xml:space="preserve"> depuis  </w:t>
+      </w:r>
+      <w:r>
+        <w:rPr>
+          <w:rFonts w:ascii="Courier New" w:hAnsi="Courier New" w:cs="Courier New"/>
+          <w:b w:val="true"/>
+          <w:color w:val="000000"/>
+          <w:sz w:val="26"/>
+        </w:rPr>
+        <w:t xml:space="preserve">1</w:t>
+      </w:r>
+      <w:r>
+        <w:t xml:space="preserve">  semaine(s)  </w:t>
+      </w:r>
+      <w:r>
+        <w:t xml:space="preserve">(</w:t>
+      </w:r>
+      <w:r>
+        <w:t xml:space="preserve">92;</w:t>
+      </w:r>
+      <w:r>
+        <w:t xml:space="preserve">92;</w:t>
+      </w:r>
+      <w:r>
+        <w:t xml:space="preserve">92;</w:t>
+      </w:r>
+      <w:r>
+        <w:t xml:space="preserve">86;</w:t>
+      </w:r>
+      <w:r>
+        <w:t xml:space="preserve">86;</w:t>
+      </w:r>
+      <w:r>
+        <w:t xml:space="preserve">70;</w:t>
+      </w:r>
+      <w:r>
+        <w:t xml:space="preserve">86;</w:t>
+      </w:r>
+      <w:r>
+        <w:t xml:space="preserve">86;</w:t>
+      </w:r>
+      <w:r>
+        <w:t xml:space="preserve">70;</w:t>
+      </w:r>
+      <w:r>
+        <w:t xml:space="preserve">70).</w:t>
+      </w:r>
+    </w:p>
+    <w:p>
+      <w:pPr>
+        <w:pBdr/>
+        <w:spacing w:before="20" w:after="20"/>
+        <w:ind w:left="20" w:right="20"/>
+        <w:jc w:val="left"/>
+      </w:pPr>
+      <w:r>
+        <w:t xml:space="preserve">  .   est</w:t>
+      </w:r>
+      <w:r>
+        <w:rPr>
+          <w:rFonts w:ascii="Courier New" w:hAnsi="Courier New" w:cs="Courier New"/>
+          <w:b w:val="true"/>
+          <w:color w:val="006400"/>
+          <w:sz w:val="22"/>
+        </w:rPr>
+        <w:t xml:space="preserve"> en ALERTE DIARRHEE</w:t>
+      </w:r>
+      <w:r>
+        <w:t xml:space="preserve"> depuis  </w:t>
+      </w:r>
+      <w:r>
+        <w:rPr>
+          <w:rFonts w:ascii="Courier New" w:hAnsi="Courier New" w:cs="Courier New"/>
+          <w:b w:val="true"/>
+          <w:color w:val="000000"/>
+          <w:sz w:val="26"/>
+        </w:rPr>
+        <w:t xml:space="preserve">1</w:t>
+      </w:r>
+      <w:r>
+        <w:t xml:space="preserve">  semaine(s) </w:t>
+      </w:r>
+      <w:r>
+        <w:t xml:space="preserve">(</w:t>
+      </w:r>
+      <w:r>
+        <w:t xml:space="preserve">99;</w:t>
+      </w:r>
+      <w:r>
+        <w:t xml:space="preserve">97;</w:t>
+      </w:r>
+      <w:r>
+        <w:t xml:space="preserve">94;</w:t>
+      </w:r>
+      <w:r>
+        <w:t xml:space="preserve">88;</w:t>
+      </w:r>
+      <w:r>
+        <w:t xml:space="preserve">94;</w:t>
+      </w:r>
+      <w:r>
+        <w:t xml:space="preserve">47;</w:t>
+      </w:r>
+      <w:r>
+        <w:t xml:space="preserve">100;</w:t>
+      </w:r>
+      <w:r>
+        <w:t xml:space="preserve">47;</w:t>
+      </w:r>
+      <w:r>
+        <w:t xml:space="preserve">47;</w:t>
+      </w:r>
+      <w:r>
+        <w:t xml:space="preserve">88).</w:t>
+      </w:r>
+    </w:p>
+    <w:p>
+      <w:pPr>
+        <w:pBdr/>
+        <w:spacing w:before="20" w:after="20"/>
+        <w:ind w:left="20" w:right="20"/>
+        <w:jc w:val="left"/>
+      </w:pPr>
+      <w:r>
+        <w:rPr>
+          <w:rFonts w:ascii="Courier New" w:hAnsi="Courier New" w:cs="Courier New"/>
+          <w:b w:val="true"/>
+          <w:color w:val="000000"/>
+          <w:sz w:val="24"/>
+        </w:rPr>
+        <w:t xml:space="preserve">-   Tsiroanomandidy :</w:t>
+      </w:r>
+    </w:p>
+    <w:p>
+      <w:pPr>
+        <w:pBdr/>
+        <w:spacing w:before="20" w:after="20"/>
+        <w:ind w:left="20" w:right="20"/>
+        <w:jc w:val="left"/>
+      </w:pPr>
+      <w:r>
+        <w:t xml:space="preserve">  .   est</w:t>
+      </w:r>
+      <w:r>
+        <w:rPr>
+          <w:rFonts w:ascii="Courier New" w:hAnsi="Courier New" w:cs="Courier New"/>
+          <w:b w:val="true"/>
+          <w:color w:val="FF0000"/>
+          <w:sz w:val="22"/>
+        </w:rPr>
+        <w:t xml:space="preserve"> en ALERTE PALU</w:t>
+      </w:r>
+      <w:r>
+        <w:t xml:space="preserve"> depuis  </w:t>
+      </w:r>
+      <w:r>
+        <w:rPr>
+          <w:rFonts w:ascii="Courier New" w:hAnsi="Courier New" w:cs="Courier New"/>
+          <w:b w:val="true"/>
+          <w:color w:val="000000"/>
+          <w:sz w:val="26"/>
+        </w:rPr>
+        <w:t xml:space="preserve">2</w:t>
+      </w:r>
+      <w:r>
+        <w:t xml:space="preserve">  semaine(s)  </w:t>
+      </w:r>
+      <w:r>
+        <w:t xml:space="preserve">(</w:t>
+      </w:r>
+      <w:r>
+        <w:t xml:space="preserve">93;</w:t>
+      </w:r>
+      <w:r>
+        <w:t xml:space="preserve">90;</w:t>
+      </w:r>
+      <w:r>
+        <w:t xml:space="preserve">95;</w:t>
+      </w:r>
+      <w:r>
+        <w:t xml:space="preserve">91;</w:t>
+      </w:r>
+      <w:r>
+        <w:t xml:space="preserve">81;</w:t>
+      </w:r>
+      <w:r>
+        <w:t xml:space="preserve">96;</w:t>
+      </w:r>
+      <w:r>
+        <w:t xml:space="preserve">98;</w:t>
+      </w:r>
+      <w:r>
+        <w:t xml:space="preserve">100;</w:t>
+      </w:r>
+      <w:r>
+        <w:t xml:space="preserve">91;</w:t>
+      </w:r>
+      <w:r>
+        <w:t xml:space="preserve">97).</w:t>
+      </w:r>
+    </w:p>
+    <w:p>
+      <w:pPr>
+        <w:pBdr/>
+        <w:spacing w:before="20" w:after="20"/>
+        <w:ind w:left="20" w:right="20"/>
+        <w:jc w:val="left"/>
+      </w:pPr>
+      <w:r>
+        <w:rPr>
+          <w:rFonts w:ascii="Courier New" w:hAnsi="Courier New" w:cs="Courier New"/>
+          <w:b w:val="true"/>
+          <w:color w:val="000000"/>
+          <w:sz w:val="24"/>
+        </w:rPr>
+        <w:t xml:space="preserve">-   MANANDONA :</w:t>
+      </w:r>
+    </w:p>
+    <w:p>
+      <w:pPr>
+        <w:pBdr/>
+        <w:spacing w:before="20" w:after="20"/>
+        <w:ind w:left="20" w:right="20"/>
+        <w:jc w:val="left"/>
+      </w:pPr>
+      <w:r>
+        <w:t xml:space="preserve">  .   est</w:t>
+      </w:r>
+      <w:r>
+        <w:rPr>
+          <w:rFonts w:ascii="Courier New" w:hAnsi="Courier New" w:cs="Courier New"/>
+          <w:b w:val="true"/>
+          <w:color w:val="FFB90F"/>
+          <w:sz w:val="22"/>
+        </w:rPr>
+        <w:t xml:space="preserve"> PROBABLEMENT en manque de TDR </w:t>
+      </w:r>
+      <w:r>
+        <w:t xml:space="preserve">cette semaine</w:t>
+      </w:r>
+      <w:r>
+        <w:t xml:space="preserve">( 8  cas de fièvres contre 3  TDR effectués)</w:t>
+      </w:r>
+    </w:p>
+    <w:p>
+      <w:pPr>
+        <w:pBdr/>
+        <w:spacing w:before="20" w:after="20"/>
+        <w:ind w:left="20" w:right="20"/>
+        <w:jc w:val="left"/>
+      </w:pPr>
+      <w:r>
+        <w:rPr>
+          <w:rFonts w:ascii="Courier New" w:hAnsi="Courier New" w:cs="Courier New"/>
+          <w:b w:val="true"/>
+          <w:color w:val="000000"/>
+          <w:sz w:val="24"/>
+        </w:rPr>
+        <w:t xml:space="preserve">-   Mandritsara :</w:t>
+      </w:r>
+    </w:p>
+    <w:p>
+      <w:pPr>
+        <w:pBdr/>
+        <w:spacing w:before="20" w:after="20"/>
+        <w:ind w:left="20" w:right="20"/>
+        <w:jc w:val="left"/>
+      </w:pPr>
+      <w:r>
+        <w:t xml:space="preserve">  .   est</w:t>
+      </w:r>
+      <w:r>
+        <w:rPr>
+          <w:rFonts w:ascii="Courier New" w:hAnsi="Courier New" w:cs="Courier New"/>
+          <w:b w:val="true"/>
+          <w:color w:val="FFB90F"/>
+          <w:sz w:val="22"/>
+        </w:rPr>
+        <w:t xml:space="preserve"> PROBABLEMENT en manque de TDR </w:t>
+      </w:r>
+      <w:r>
+        <w:t xml:space="preserve">cette semaine</w:t>
+      </w:r>
+      <w:r>
+        <w:t xml:space="preserve">( 25  cas de fièvres contre 17  TDR effectués)</w:t>
       </w:r>
     </w:p>
     <w:p>
@@ -251,7 +875,7 @@
           <w:sz w:val="22"/>
           <w:u w:val="single"/>
         </w:rPr>
-        <w:t xml:space="preserve">2016-20:</w:t>
+        <w:t xml:space="preserve">2016-15:</w:t>
       </w:r>
     </w:p>
     <w:p>
@@ -279,7 +903,177 @@
           <w:color w:val="000000"/>
           <w:sz w:val="24"/>
         </w:rPr>
+        <w:t xml:space="preserve">-   Tsiroanomandidy :</w:t>
+      </w:r>
+    </w:p>
+    <w:p>
+      <w:pPr>
+        <w:pBdr/>
+        <w:spacing w:before="20" w:after="20"/>
+        <w:ind w:left="20" w:right="20"/>
+        <w:jc w:val="left"/>
+      </w:pPr>
+      <w:r>
+        <w:t xml:space="preserve">  .   est</w:t>
+      </w:r>
+      <w:r>
+        <w:rPr>
+          <w:rFonts w:ascii="Courier New" w:hAnsi="Courier New" w:cs="Courier New"/>
+          <w:b w:val="true"/>
+          <w:color w:val="FF0000"/>
+          <w:sz w:val="22"/>
+        </w:rPr>
+        <w:t xml:space="preserve"> en ALERTE PALU</w:t>
+      </w:r>
+      <w:r>
+        <w:t xml:space="preserve"> depuis  </w:t>
+      </w:r>
+      <w:r>
+        <w:rPr>
+          <w:rFonts w:ascii="Courier New" w:hAnsi="Courier New" w:cs="Courier New"/>
+          <w:b w:val="true"/>
+          <w:color w:val="000000"/>
+          <w:sz w:val="26"/>
+        </w:rPr>
+        <w:t xml:space="preserve">3</w:t>
+      </w:r>
+      <w:r>
+        <w:t xml:space="preserve">  semaine(s)  </w:t>
+      </w:r>
+      <w:r>
+        <w:t xml:space="preserve">(</w:t>
+      </w:r>
+      <w:r>
+        <w:t xml:space="preserve">95;</w:t>
+      </w:r>
+      <w:r>
+        <w:t xml:space="preserve">93;</w:t>
+      </w:r>
+      <w:r>
+        <w:t xml:space="preserve">90;</w:t>
+      </w:r>
+      <w:r>
+        <w:t xml:space="preserve">95;</w:t>
+      </w:r>
+      <w:r>
+        <w:t xml:space="preserve">91;</w:t>
+      </w:r>
+      <w:r>
+        <w:t xml:space="preserve">81;</w:t>
+      </w:r>
+      <w:r>
+        <w:t xml:space="preserve">96;</w:t>
+      </w:r>
+      <w:r>
+        <w:t xml:space="preserve">98;</w:t>
+      </w:r>
+      <w:r>
+        <w:t xml:space="preserve">100;</w:t>
+      </w:r>
+      <w:r>
+        <w:t xml:space="preserve">91).</w:t>
+      </w:r>
+    </w:p>
+    <w:p>
+      <w:pPr>
+        <w:pBdr/>
+        <w:spacing w:before="20" w:after="20"/>
+        <w:ind w:left="20" w:right="20"/>
+        <w:jc w:val="left"/>
+      </w:pPr>
+      <w:r>
+        <w:rPr>
+          <w:rFonts w:ascii="Courier New" w:hAnsi="Courier New" w:cs="Courier New"/>
+          <w:b w:val="true"/>
+          <w:color w:val="000000"/>
+          <w:sz w:val="24"/>
+        </w:rPr>
         <w:t xml:space="preserve">-   Ejeda :</w:t>
+      </w:r>
+    </w:p>
+    <w:p>
+      <w:pPr>
+        <w:pBdr/>
+        <w:spacing w:before="20" w:after="20"/>
+        <w:ind w:left="20" w:right="20"/>
+        <w:jc w:val="left"/>
+      </w:pPr>
+      <w:r>
+        <w:t xml:space="preserve">  .   est</w:t>
+      </w:r>
+      <w:r>
+        <w:rPr>
+          <w:rFonts w:ascii="Courier New" w:hAnsi="Courier New" w:cs="Courier New"/>
+          <w:b w:val="true"/>
+          <w:color w:val="006400"/>
+          <w:sz w:val="22"/>
+        </w:rPr>
+        <w:t xml:space="preserve"> en ALERTE DIARRHEE</w:t>
+      </w:r>
+      <w:r>
+        <w:t xml:space="preserve"> depuis  </w:t>
+      </w:r>
+      <w:r>
+        <w:rPr>
+          <w:rFonts w:ascii="Courier New" w:hAnsi="Courier New" w:cs="Courier New"/>
+          <w:b w:val="true"/>
+          <w:color w:val="000000"/>
+          <w:sz w:val="26"/>
+        </w:rPr>
+        <w:t xml:space="preserve">2</w:t>
+      </w:r>
+      <w:r>
+        <w:t xml:space="preserve">  semaine(s) </w:t>
+      </w:r>
+      <w:r>
+        <w:t xml:space="preserve">(</w:t>
+      </w:r>
+      <w:r>
+        <w:t xml:space="preserve">97;</w:t>
+      </w:r>
+      <w:r>
+        <w:t xml:space="preserve">99;</w:t>
+      </w:r>
+      <w:r>
+        <w:t xml:space="preserve">97;</w:t>
+      </w:r>
+      <w:r>
+        <w:t xml:space="preserve">94;</w:t>
+      </w:r>
+      <w:r>
+        <w:t xml:space="preserve">88;</w:t>
+      </w:r>
+      <w:r>
+        <w:t xml:space="preserve">94;</w:t>
+      </w:r>
+      <w:r>
+        <w:t xml:space="preserve">47;</w:t>
+      </w:r>
+      <w:r>
+        <w:t xml:space="preserve">100;</w:t>
+      </w:r>
+      <w:r>
+        <w:t xml:space="preserve">47;</w:t>
+      </w:r>
+      <w:r>
+        <w:t xml:space="preserve">47).</w:t>
+      </w:r>
+    </w:p>
+    <w:p>
+      <w:pPr>
+        <w:pBdr/>
+        <w:spacing w:before="20" w:after="20"/>
+        <w:ind w:left="20" w:right="20"/>
+        <w:jc w:val="left"/>
+      </w:pPr>
+      <w:r>
+        <w:rPr>
+          <w:rFonts w:ascii="Courier New" w:hAnsi="Courier New" w:cs="Courier New"/>
+          <w:b w:val="true"/>
+          <w:color w:val="000000"/>
+          <w:sz w:val="24"/>
+        </w:rPr>
+        <w:t xml:space="preserve">-   Farafangana :</w:t>
       </w:r>
     </w:p>
     <w:p>
@@ -305,7 +1099,7 @@
         <w:t xml:space="preserve">cette semaine</w:t>
       </w:r>
       <w:r>
-        <w:t xml:space="preserve">( 9  cas de fièvres contre 8  TDR effectués)</w:t>
+        <w:t xml:space="preserve">( 127  cas de fièvres contre 123  TDR effectués)</w:t>
       </w:r>
     </w:p>
     <w:p>
@@ -335,7 +1129,7 @@
           <w:sz w:val="22"/>
           <w:u w:val="single"/>
         </w:rPr>
-        <w:t xml:space="preserve">2016-19:</w:t>
+        <w:t xml:space="preserve">2016-16:</w:t>
       </w:r>
     </w:p>
     <w:p>
@@ -395,7 +1189,7 @@
           <w:color w:val="000000"/>
           <w:sz w:val="26"/>
         </w:rPr>
-        <w:t xml:space="preserve">7</w:t>
+        <w:t xml:space="preserve">4</w:t>
       </w:r>
       <w:r>
         <w:t xml:space="preserve">  semaine(s)  </w:t>
@@ -404,34 +1198,34 @@
         <w:t xml:space="preserve">(</w:t>
       </w:r>
       <w:r>
-        <w:t xml:space="preserve">99;</w:t>
+        <w:t xml:space="preserve">96;</w:t>
+      </w:r>
+      <w:r>
+        <w:t xml:space="preserve">95;</w:t>
+      </w:r>
+      <w:r>
+        <w:t xml:space="preserve">93;</w:t>
+      </w:r>
+      <w:r>
+        <w:t xml:space="preserve">90;</w:t>
+      </w:r>
+      <w:r>
+        <w:t xml:space="preserve">95;</w:t>
       </w:r>
       <w:r>
         <w:t xml:space="preserve">91;</w:t>
       </w:r>
       <w:r>
+        <w:t xml:space="preserve">81;</w:t>
+      </w:r>
+      <w:r>
+        <w:t xml:space="preserve">96;</w:t>
+      </w:r>
+      <w:r>
         <w:t xml:space="preserve">98;</w:t>
       </w:r>
       <w:r>
-        <w:t xml:space="preserve">96;</w:t>
-      </w:r>
-      <w:r>
-        <w:t xml:space="preserve">95;</w:t>
-      </w:r>
-      <w:r>
-        <w:t xml:space="preserve">93;</w:t>
-      </w:r>
-      <w:r>
-        <w:t xml:space="preserve">90;</w:t>
-      </w:r>
-      <w:r>
-        <w:t xml:space="preserve">95;</w:t>
-      </w:r>
-      <w:r>
-        <w:t xml:space="preserve">91;</w:t>
-      </w:r>
-      <w:r>
-        <w:t xml:space="preserve">81).</w:t>
+        <w:t xml:space="preserve">100).</w:t>
       </w:r>
     </w:p>
     <w:p>
@@ -480,7 +1274,7 @@
           <w:color w:val="000000"/>
           <w:sz w:val="26"/>
         </w:rPr>
-        <w:t xml:space="preserve">4</w:t>
+        <w:t xml:space="preserve">1</w:t>
       </w:r>
       <w:r>
         <w:t xml:space="preserve">  semaine(s)  </w:t>
@@ -489,15 +1283,6 @@
         <w:t xml:space="preserve">(</w:t>
       </w:r>
       <w:r>
-        <w:t xml:space="preserve">95;</w:t>
-      </w:r>
-      <w:r>
-        <w:t xml:space="preserve">91;</w:t>
-      </w:r>
-      <w:r>
-        <w:t xml:space="preserve">95;</w:t>
-      </w:r>
-      <w:r>
         <w:t xml:space="preserve">97;</w:t>
       </w:r>
       <w:r>
@@ -516,7 +1301,16 @@
         <w:t xml:space="preserve">84;</w:t>
       </w:r>
       <w:r>
-        <w:t xml:space="preserve">84).</w:t>
+        <w:t xml:space="preserve">84;</w:t>
+      </w:r>
+      <w:r>
+        <w:t xml:space="preserve">88;</w:t>
+      </w:r>
+      <w:r>
+        <w:t xml:space="preserve">67;</w:t>
+      </w:r>
+      <w:r>
+        <w:t xml:space="preserve">88).</w:t>
       </w:r>
     </w:p>
     <w:p>
@@ -533,7 +1327,177 @@
           <w:color w:val="000000"/>
           <w:sz w:val="24"/>
         </w:rPr>
-        <w:t xml:space="preserve">-   Sambava :</w:t>
+        <w:t xml:space="preserve">-   Ejeda :</w:t>
+      </w:r>
+    </w:p>
+    <w:p>
+      <w:pPr>
+        <w:pBdr/>
+        <w:spacing w:before="20" w:after="20"/>
+        <w:ind w:left="20" w:right="20"/>
+        <w:jc w:val="left"/>
+      </w:pPr>
+      <w:r>
+        <w:t xml:space="preserve">  .   est</w:t>
+      </w:r>
+      <w:r>
+        <w:rPr>
+          <w:rFonts w:ascii="Courier New" w:hAnsi="Courier New" w:cs="Courier New"/>
+          <w:b w:val="true"/>
+          <w:color w:val="006400"/>
+          <w:sz w:val="22"/>
+        </w:rPr>
+        <w:t xml:space="preserve"> en ALERTE DIARRHEE</w:t>
+      </w:r>
+      <w:r>
+        <w:t xml:space="preserve"> depuis  </w:t>
+      </w:r>
+      <w:r>
+        <w:rPr>
+          <w:rFonts w:ascii="Courier New" w:hAnsi="Courier New" w:cs="Courier New"/>
+          <w:b w:val="true"/>
+          <w:color w:val="000000"/>
+          <w:sz w:val="26"/>
+        </w:rPr>
+        <w:t xml:space="preserve">3</w:t>
+      </w:r>
+      <w:r>
+        <w:t xml:space="preserve">  semaine(s) </w:t>
+      </w:r>
+      <w:r>
+        <w:t xml:space="preserve">(</w:t>
+      </w:r>
+      <w:r>
+        <w:t xml:space="preserve">94;</w:t>
+      </w:r>
+      <w:r>
+        <w:t xml:space="preserve">97;</w:t>
+      </w:r>
+      <w:r>
+        <w:t xml:space="preserve">99;</w:t>
+      </w:r>
+      <w:r>
+        <w:t xml:space="preserve">97;</w:t>
+      </w:r>
+      <w:r>
+        <w:t xml:space="preserve">94;</w:t>
+      </w:r>
+      <w:r>
+        <w:t xml:space="preserve">88;</w:t>
+      </w:r>
+      <w:r>
+        <w:t xml:space="preserve">94;</w:t>
+      </w:r>
+      <w:r>
+        <w:t xml:space="preserve">47;</w:t>
+      </w:r>
+      <w:r>
+        <w:t xml:space="preserve">100;</w:t>
+      </w:r>
+      <w:r>
+        <w:t xml:space="preserve">47).</w:t>
+      </w:r>
+    </w:p>
+    <w:p>
+      <w:pPr>
+        <w:pBdr/>
+        <w:spacing w:before="20" w:after="20"/>
+        <w:ind w:left="20" w:right="20"/>
+        <w:jc w:val="left"/>
+      </w:pPr>
+      <w:r>
+        <w:rPr>
+          <w:rFonts w:ascii="Courier New" w:hAnsi="Courier New" w:cs="Courier New"/>
+          <w:b w:val="true"/>
+          <w:color w:val="000000"/>
+          <w:sz w:val="24"/>
+        </w:rPr>
+        <w:t xml:space="preserve">-   Morombe :</w:t>
+      </w:r>
+    </w:p>
+    <w:p>
+      <w:pPr>
+        <w:pBdr/>
+        <w:spacing w:before="20" w:after="20"/>
+        <w:ind w:left="20" w:right="20"/>
+        <w:jc w:val="left"/>
+      </w:pPr>
+      <w:r>
+        <w:t xml:space="preserve">  .   est</w:t>
+      </w:r>
+      <w:r>
+        <w:rPr>
+          <w:rFonts w:ascii="Courier New" w:hAnsi="Courier New" w:cs="Courier New"/>
+          <w:b w:val="true"/>
+          <w:color w:val="006400"/>
+          <w:sz w:val="22"/>
+        </w:rPr>
+        <w:t xml:space="preserve"> en ALERTE DIARRHEE</w:t>
+      </w:r>
+      <w:r>
+        <w:t xml:space="preserve"> depuis  </w:t>
+      </w:r>
+      <w:r>
+        <w:rPr>
+          <w:rFonts w:ascii="Courier New" w:hAnsi="Courier New" w:cs="Courier New"/>
+          <w:b w:val="true"/>
+          <w:color w:val="000000"/>
+          <w:sz w:val="26"/>
+        </w:rPr>
+        <w:t xml:space="preserve">1</w:t>
+      </w:r>
+      <w:r>
+        <w:t xml:space="preserve">  semaine(s) </w:t>
+      </w:r>
+      <w:r>
+        <w:t xml:space="preserve">(</w:t>
+      </w:r>
+      <w:r>
+        <w:t xml:space="preserve">97;</w:t>
+      </w:r>
+      <w:r>
+        <w:t xml:space="preserve">98;</w:t>
+      </w:r>
+      <w:r>
+        <w:t xml:space="preserve">92;</w:t>
+      </w:r>
+      <w:r>
+        <w:t xml:space="preserve">17;</w:t>
+      </w:r>
+      <w:r>
+        <w:t xml:space="preserve">44;</w:t>
+      </w:r>
+      <w:r>
+        <w:t xml:space="preserve">44;</w:t>
+      </w:r>
+      <w:r>
+        <w:t xml:space="preserve">44;</w:t>
+      </w:r>
+      <w:r>
+        <w:t xml:space="preserve">31;</w:t>
+      </w:r>
+      <w:r>
+        <w:t xml:space="preserve">31;</w:t>
+      </w:r>
+      <w:r>
+        <w:t xml:space="preserve">85).</w:t>
+      </w:r>
+    </w:p>
+    <w:p>
+      <w:pPr>
+        <w:pBdr/>
+        <w:spacing w:before="20" w:after="20"/>
+        <w:ind w:left="20" w:right="20"/>
+        <w:jc w:val="left"/>
+      </w:pPr>
+      <w:r>
+        <w:rPr>
+          <w:rFonts w:ascii="Courier New" w:hAnsi="Courier New" w:cs="Courier New"/>
+          <w:b w:val="true"/>
+          <w:color w:val="000000"/>
+          <w:sz w:val="24"/>
+        </w:rPr>
+        <w:t xml:space="preserve">-   AMBODIRIANA :</w:t>
       </w:r>
     </w:p>
     <w:p>
@@ -559,7 +1523,93 @@
         <w:t xml:space="preserve">cette semaine</w:t>
       </w:r>
       <w:r>
-        <w:t xml:space="preserve">( 9  cas de fièvres contre 8  TDR effectués)</w:t>
+        <w:t xml:space="preserve">( 3  cas de fièvres contre 1  TDR effectués)</w:t>
+      </w:r>
+    </w:p>
+    <w:p>
+      <w:pPr>
+        <w:pBdr/>
+        <w:spacing w:before="20" w:after="20"/>
+        <w:ind w:left="20" w:right="20"/>
+        <w:jc w:val="left"/>
+      </w:pPr>
+      <w:r>
+        <w:rPr>
+          <w:rFonts w:ascii="Courier New" w:hAnsi="Courier New" w:cs="Courier New"/>
+          <w:b w:val="true"/>
+          <w:color w:val="000000"/>
+          <w:sz w:val="24"/>
+        </w:rPr>
+        <w:t xml:space="preserve">-   Moramanga :</w:t>
+      </w:r>
+    </w:p>
+    <w:p>
+      <w:pPr>
+        <w:pBdr/>
+        <w:spacing w:before="20" w:after="20"/>
+        <w:ind w:left="20" w:right="20"/>
+        <w:jc w:val="left"/>
+      </w:pPr>
+      <w:r>
+        <w:t xml:space="preserve">  .   est</w:t>
+      </w:r>
+      <w:r>
+        <w:rPr>
+          <w:rFonts w:ascii="Courier New" w:hAnsi="Courier New" w:cs="Courier New"/>
+          <w:b w:val="true"/>
+          <w:color w:val="FFB90F"/>
+          <w:sz w:val="22"/>
+        </w:rPr>
+        <w:t xml:space="preserve"> PROBABLEMENT en manque de TDR </w:t>
+      </w:r>
+      <w:r>
+        <w:t xml:space="preserve">cette semaine</w:t>
+      </w:r>
+      <w:r>
+        <w:t xml:space="preserve">( 19  cas de fièvres contre 18  TDR effectués)</w:t>
+      </w:r>
+    </w:p>
+    <w:p>
+      <w:pPr>
+        <w:pBdr/>
+        <w:spacing w:before="20" w:after="20"/>
+        <w:ind w:left="20" w:right="20"/>
+        <w:jc w:val="left"/>
+      </w:pPr>
+      <w:r>
+        <w:rPr>
+          <w:rFonts w:ascii="Courier New" w:hAnsi="Courier New" w:cs="Courier New"/>
+          <w:b w:val="true"/>
+          <w:color w:val="000000"/>
+          <w:sz w:val="24"/>
+        </w:rPr>
+        <w:t xml:space="preserve">-   SABOTSY NAMATOANA :</w:t>
+      </w:r>
+    </w:p>
+    <w:p>
+      <w:pPr>
+        <w:pBdr/>
+        <w:spacing w:before="20" w:after="20"/>
+        <w:ind w:left="20" w:right="20"/>
+        <w:jc w:val="left"/>
+      </w:pPr>
+      <w:r>
+        <w:t xml:space="preserve">  .   est</w:t>
+      </w:r>
+      <w:r>
+        <w:rPr>
+          <w:rFonts w:ascii="Courier New" w:hAnsi="Courier New" w:cs="Courier New"/>
+          <w:b w:val="true"/>
+          <w:color w:val="FFB90F"/>
+          <w:sz w:val="22"/>
+        </w:rPr>
+        <w:t xml:space="preserve"> PROBABLEMENT en manque de TDR </w:t>
+      </w:r>
+      <w:r>
+        <w:t xml:space="preserve">cette semaine</w:t>
+      </w:r>
+      <w:r>
+        <w:t xml:space="preserve">( 9  cas de fièvres contre 3  TDR effectués)</w:t>
       </w:r>
     </w:p>
     <w:p>
@@ -589,7 +1639,7 @@
           <w:sz w:val="22"/>
           <w:u w:val="single"/>
         </w:rPr>
-        <w:t xml:space="preserve">2016-18:</w:t>
+        <w:t xml:space="preserve">2016-17:</w:t>
       </w:r>
     </w:p>
     <w:p>
@@ -649,7 +1699,7 @@
           <w:color w:val="000000"/>
           <w:sz w:val="26"/>
         </w:rPr>
-        <w:t xml:space="preserve">6</w:t>
+        <w:t xml:space="preserve">5</w:t>
       </w:r>
       <w:r>
         <w:t xml:space="preserve">  semaine(s)  </w:t>
@@ -658,34 +1708,34 @@
         <w:t xml:space="preserve">(</w:t>
       </w:r>
       <w:r>
+        <w:t xml:space="preserve">98;</w:t>
+      </w:r>
+      <w:r>
+        <w:t xml:space="preserve">96;</w:t>
+      </w:r>
+      <w:r>
+        <w:t xml:space="preserve">95;</w:t>
+      </w:r>
+      <w:r>
+        <w:t xml:space="preserve">93;</w:t>
+      </w:r>
+      <w:r>
+        <w:t xml:space="preserve">90;</w:t>
+      </w:r>
+      <w:r>
+        <w:t xml:space="preserve">95;</w:t>
+      </w:r>
+      <w:r>
         <w:t xml:space="preserve">91;</w:t>
       </w:r>
       <w:r>
-        <w:t xml:space="preserve">98;</w:t>
+        <w:t xml:space="preserve">81;</w:t>
       </w:r>
       <w:r>
         <w:t xml:space="preserve">96;</w:t>
       </w:r>
       <w:r>
-        <w:t xml:space="preserve">95;</w:t>
-      </w:r>
-      <w:r>
-        <w:t xml:space="preserve">93;</w:t>
-      </w:r>
-      <w:r>
-        <w:t xml:space="preserve">90;</w:t>
-      </w:r>
-      <w:r>
-        <w:t xml:space="preserve">95;</w:t>
-      </w:r>
-      <w:r>
-        <w:t xml:space="preserve">91;</w:t>
-      </w:r>
-      <w:r>
-        <w:t xml:space="preserve">81;</w:t>
-      </w:r>
-      <w:r>
-        <w:t xml:space="preserve">96).</w:t>
+        <w:t xml:space="preserve">98).</w:t>
       </w:r>
     </w:p>
     <w:p>
@@ -734,7 +1784,7 @@
           <w:color w:val="000000"/>
           <w:sz w:val="26"/>
         </w:rPr>
-        <w:t xml:space="preserve">3</w:t>
+        <w:t xml:space="preserve">2</w:t>
       </w:r>
       <w:r>
         <w:t xml:space="preserve">  semaine(s)  </w:t>
@@ -743,9 +1793,6 @@
         <w:t xml:space="preserve">(</w:t>
       </w:r>
       <w:r>
-        <w:t xml:space="preserve">91;</w:t>
-      </w:r>
-      <w:r>
         <w:t xml:space="preserve">95;</w:t>
       </w:r>
       <w:r>
@@ -770,7 +1817,10 @@
         <w:t xml:space="preserve">84;</w:t>
       </w:r>
       <w:r>
-        <w:t xml:space="preserve">88).</w:t>
+        <w:t xml:space="preserve">88;</w:t>
+      </w:r>
+      <w:r>
+        <w:t xml:space="preserve">67).</w:t>
       </w:r>
     </w:p>
     <w:p>
@@ -787,7 +1837,92 @@
           <w:color w:val="000000"/>
           <w:sz w:val="24"/>
         </w:rPr>
-        <w:t xml:space="preserve">-   BELANITRA :</w:t>
+        <w:t xml:space="preserve">-   Maevatanana :</w:t>
+      </w:r>
+    </w:p>
+    <w:p>
+      <w:pPr>
+        <w:pBdr/>
+        <w:spacing w:before="20" w:after="20"/>
+        <w:ind w:left="20" w:right="20"/>
+        <w:jc w:val="left"/>
+      </w:pPr>
+      <w:r>
+        <w:t xml:space="preserve">  .   est</w:t>
+      </w:r>
+      <w:r>
+        <w:rPr>
+          <w:rFonts w:ascii="Courier New" w:hAnsi="Courier New" w:cs="Courier New"/>
+          <w:b w:val="true"/>
+          <w:color w:val="006400"/>
+          <w:sz w:val="22"/>
+        </w:rPr>
+        <w:t xml:space="preserve"> en ALERTE DIARRHEE</w:t>
+      </w:r>
+      <w:r>
+        <w:t xml:space="preserve"> depuis  </w:t>
+      </w:r>
+      <w:r>
+        <w:rPr>
+          <w:rFonts w:ascii="Courier New" w:hAnsi="Courier New" w:cs="Courier New"/>
+          <w:b w:val="true"/>
+          <w:color w:val="000000"/>
+          <w:sz w:val="26"/>
+        </w:rPr>
+        <w:t xml:space="preserve">1</w:t>
+      </w:r>
+      <w:r>
+        <w:t xml:space="preserve">  semaine(s) </w:t>
+      </w:r>
+      <w:r>
+        <w:t xml:space="preserve">(</w:t>
+      </w:r>
+      <w:r>
+        <w:t xml:space="preserve">99;</w:t>
+      </w:r>
+      <w:r>
+        <w:t xml:space="preserve">95;</w:t>
+      </w:r>
+      <w:r>
+        <w:t xml:space="preserve">100;</w:t>
+      </w:r>
+      <w:r>
+        <w:t xml:space="preserve">89;</w:t>
+      </w:r>
+      <w:r>
+        <w:t xml:space="preserve">12;</w:t>
+      </w:r>
+      <w:r>
+        <w:t xml:space="preserve">25;</w:t>
+      </w:r>
+      <w:r>
+        <w:t xml:space="preserve">74;</w:t>
+      </w:r>
+      <w:r>
+        <w:t xml:space="preserve">30;</w:t>
+      </w:r>
+      <w:r>
+        <w:t xml:space="preserve">43;</w:t>
+      </w:r>
+      <w:r>
+        <w:t xml:space="preserve">30).</w:t>
+      </w:r>
+    </w:p>
+    <w:p>
+      <w:pPr>
+        <w:pBdr/>
+        <w:spacing w:before="20" w:after="20"/>
+        <w:ind w:left="20" w:right="20"/>
+        <w:jc w:val="left"/>
+      </w:pPr>
+      <w:r>
+        <w:rPr>
+          <w:rFonts w:ascii="Courier New" w:hAnsi="Courier New" w:cs="Courier New"/>
+          <w:b w:val="true"/>
+          <w:color w:val="000000"/>
+          <w:sz w:val="24"/>
+        </w:rPr>
+        <w:t xml:space="preserve">-   AMBOANANA :</w:t>
       </w:r>
     </w:p>
     <w:p>
@@ -813,7 +1948,7 @@
         <w:t xml:space="preserve">cette semaine</w:t>
       </w:r>
       <w:r>
-        <w:t xml:space="preserve">( 1  cas de fièvres contre 0  TDR effectués)</w:t>
+        <w:t xml:space="preserve">( 45  cas de fièvres contre 0  TDR effectués)</w:t>
       </w:r>
     </w:p>
     <w:p>
@@ -830,7 +1965,7 @@
           <w:color w:val="000000"/>
           <w:sz w:val="24"/>
         </w:rPr>
-        <w:t xml:space="preserve">-   Toamasina :</w:t>
+        <w:t xml:space="preserve">-   SABOTSY NAMATOANA :</w:t>
       </w:r>
     </w:p>
     <w:p>
@@ -856,7 +1991,16 @@
         <w:t xml:space="preserve">cette semaine</w:t>
       </w:r>
       <w:r>
-        <w:t xml:space="preserve">( 17  cas de fièvres contre 14  TDR effectués)</w:t>
+        <w:t xml:space="preserve">( 7  cas de fièvres contre 5  TDR effectués)</w:t>
+      </w:r>
+      <w:r>
+        <w:t xml:space="preserve">. Cela depuis </w:t>
+      </w:r>
+      <w:r>
+        <w:t xml:space="preserve">2</w:t>
+      </w:r>
+      <w:r>
+        <w:t xml:space="preserve"> semaines.</w:t>
       </w:r>
     </w:p>
     <w:p>
@@ -873,21 +2017,33 @@
           <w:color w:val="000000"/>
           <w:sz w:val="24"/>
         </w:rPr>
-        <w:t xml:space="preserve">-   Ambovombe :</w:t>
-      </w:r>
-    </w:p>
-    <w:p>
-      <w:pPr>
-        <w:pBdr/>
-        <w:spacing w:before="20" w:after="20"/>
-        <w:ind w:left="20" w:right="20"/>
-        <w:jc w:val="left"/>
-      </w:pPr>
-      <w:r>
-        <w:t xml:space="preserve">  .   manque de base de données depuis </w:t>
-      </w:r>
-      <w:r>
-        <w:t xml:space="preserve">une semaine</w:t>
+        <w:t xml:space="preserve">-   TSIMADILO :</w:t>
+      </w:r>
+    </w:p>
+    <w:p>
+      <w:pPr>
+        <w:pBdr/>
+        <w:spacing w:before="20" w:after="20"/>
+        <w:ind w:left="20" w:right="20"/>
+        <w:jc w:val="left"/>
+      </w:pPr>
+      <w:r>
+        <w:t xml:space="preserve">  .   est</w:t>
+      </w:r>
+      <w:r>
+        <w:rPr>
+          <w:rFonts w:ascii="Courier New" w:hAnsi="Courier New" w:cs="Courier New"/>
+          <w:b w:val="true"/>
+          <w:color w:val="FFB90F"/>
+          <w:sz w:val="22"/>
+        </w:rPr>
+        <w:t xml:space="preserve"> PROBABLEMENT en manque de TDR </w:t>
+      </w:r>
+      <w:r>
+        <w:t xml:space="preserve">cette semaine</w:t>
+      </w:r>
+      <w:r>
+        <w:t xml:space="preserve">( 16  cas de fièvres contre 15  TDR effectués)</w:t>
       </w:r>
     </w:p>
     <w:p>
@@ -917,7 +2073,7 @@
           <w:sz w:val="22"/>
           <w:u w:val="single"/>
         </w:rPr>
-        <w:t xml:space="preserve">2016-17:</w:t>
+        <w:t xml:space="preserve">2016-18:</w:t>
       </w:r>
     </w:p>
     <w:p>
@@ -977,7 +2133,7 @@
           <w:color w:val="000000"/>
           <w:sz w:val="26"/>
         </w:rPr>
-        <w:t xml:space="preserve">5</w:t>
+        <w:t xml:space="preserve">6</w:t>
       </w:r>
       <w:r>
         <w:t xml:space="preserve">  semaine(s)  </w:t>
@@ -986,6 +2142,9 @@
         <w:t xml:space="preserve">(</w:t>
       </w:r>
       <w:r>
+        <w:t xml:space="preserve">91;</w:t>
+      </w:r>
+      <w:r>
         <w:t xml:space="preserve">98;</w:t>
       </w:r>
       <w:r>
@@ -1010,10 +2169,7 @@
         <w:t xml:space="preserve">81;</w:t>
       </w:r>
       <w:r>
-        <w:t xml:space="preserve">96;</w:t>
-      </w:r>
-      <w:r>
-        <w:t xml:space="preserve">98).</w:t>
+        <w:t xml:space="preserve">96).</w:t>
       </w:r>
     </w:p>
     <w:p>
@@ -1062,7 +2218,7 @@
           <w:color w:val="000000"/>
           <w:sz w:val="26"/>
         </w:rPr>
-        <w:t xml:space="preserve">2</w:t>
+        <w:t xml:space="preserve">3</w:t>
       </w:r>
       <w:r>
         <w:t xml:space="preserve">  semaine(s)  </w:t>
@@ -1071,6 +2227,9 @@
         <w:t xml:space="preserve">(</w:t>
       </w:r>
       <w:r>
+        <w:t xml:space="preserve">91;</w:t>
+      </w:r>
+      <w:r>
         <w:t xml:space="preserve">95;</w:t>
       </w:r>
       <w:r>
@@ -1095,10 +2254,7 @@
         <w:t xml:space="preserve">84;</w:t>
       </w:r>
       <w:r>
-        <w:t xml:space="preserve">88;</w:t>
-      </w:r>
-      <w:r>
-        <w:t xml:space="preserve">67).</w:t>
+        <w:t xml:space="preserve">88).</w:t>
       </w:r>
     </w:p>
     <w:p>
@@ -1115,92 +2271,7 @@
           <w:color w:val="000000"/>
           <w:sz w:val="24"/>
         </w:rPr>
-        <w:t xml:space="preserve">-   Maevatanana :</w:t>
-      </w:r>
-    </w:p>
-    <w:p>
-      <w:pPr>
-        <w:pBdr/>
-        <w:spacing w:before="20" w:after="20"/>
-        <w:ind w:left="20" w:right="20"/>
-        <w:jc w:val="left"/>
-      </w:pPr>
-      <w:r>
-        <w:t xml:space="preserve">  .   est</w:t>
-      </w:r>
-      <w:r>
-        <w:rPr>
-          <w:rFonts w:ascii="Courier New" w:hAnsi="Courier New" w:cs="Courier New"/>
-          <w:b w:val="true"/>
-          <w:color w:val="006400"/>
-          <w:sz w:val="22"/>
-        </w:rPr>
-        <w:t xml:space="preserve"> en ALERTE DIARRHEE</w:t>
-      </w:r>
-      <w:r>
-        <w:t xml:space="preserve"> depuis  </w:t>
-      </w:r>
-      <w:r>
-        <w:rPr>
-          <w:rFonts w:ascii="Courier New" w:hAnsi="Courier New" w:cs="Courier New"/>
-          <w:b w:val="true"/>
-          <w:color w:val="000000"/>
-          <w:sz w:val="26"/>
-        </w:rPr>
-        <w:t xml:space="preserve">1</w:t>
-      </w:r>
-      <w:r>
-        <w:t xml:space="preserve">  semaine(s) </w:t>
-      </w:r>
-      <w:r>
-        <w:t xml:space="preserve">(</w:t>
-      </w:r>
-      <w:r>
-        <w:t xml:space="preserve">99;</w:t>
-      </w:r>
-      <w:r>
-        <w:t xml:space="preserve">95;</w:t>
-      </w:r>
-      <w:r>
-        <w:t xml:space="preserve">100;</w:t>
-      </w:r>
-      <w:r>
-        <w:t xml:space="preserve">89;</w:t>
-      </w:r>
-      <w:r>
-        <w:t xml:space="preserve">12;</w:t>
-      </w:r>
-      <w:r>
-        <w:t xml:space="preserve">25;</w:t>
-      </w:r>
-      <w:r>
-        <w:t xml:space="preserve">74;</w:t>
-      </w:r>
-      <w:r>
-        <w:t xml:space="preserve">30;</w:t>
-      </w:r>
-      <w:r>
-        <w:t xml:space="preserve">43;</w:t>
-      </w:r>
-      <w:r>
-        <w:t xml:space="preserve">30).</w:t>
-      </w:r>
-    </w:p>
-    <w:p>
-      <w:pPr>
-        <w:pBdr/>
-        <w:spacing w:before="20" w:after="20"/>
-        <w:ind w:left="20" w:right="20"/>
-        <w:jc w:val="left"/>
-      </w:pPr>
-      <w:r>
-        <w:rPr>
-          <w:rFonts w:ascii="Courier New" w:hAnsi="Courier New" w:cs="Courier New"/>
-          <w:b w:val="true"/>
-          <w:color w:val="000000"/>
-          <w:sz w:val="24"/>
-        </w:rPr>
-        <w:t xml:space="preserve">-   AMBOANANA :</w:t>
+        <w:t xml:space="preserve">-   BELANITRA :</w:t>
       </w:r>
     </w:p>
     <w:p>
@@ -1226,7 +2297,7 @@
         <w:t xml:space="preserve">cette semaine</w:t>
       </w:r>
       <w:r>
-        <w:t xml:space="preserve">( 45  cas de fièvres contre 0  TDR effectués)</w:t>
+        <w:t xml:space="preserve">( 1  cas de fièvres contre 0  TDR effectués)</w:t>
       </w:r>
     </w:p>
     <w:p>
@@ -1243,7 +2314,7 @@
           <w:color w:val="000000"/>
           <w:sz w:val="24"/>
         </w:rPr>
-        <w:t xml:space="preserve">-   SABOTSY NAMATOANA :</w:t>
+        <w:t xml:space="preserve">-   Toamasina :</w:t>
       </w:r>
     </w:p>
     <w:p>
@@ -1269,16 +2340,7 @@
         <w:t xml:space="preserve">cette semaine</w:t>
       </w:r>
       <w:r>
-        <w:t xml:space="preserve">( 7  cas de fièvres contre 5  TDR effectués)</w:t>
-      </w:r>
-      <w:r>
-        <w:t xml:space="preserve">. Cela depuis </w:t>
-      </w:r>
-      <w:r>
-        <w:t xml:space="preserve">2</w:t>
-      </w:r>
-      <w:r>
-        <w:t xml:space="preserve"> semaines.</w:t>
+        <w:t xml:space="preserve">( 17  cas de fièvres contre 14  TDR effectués)</w:t>
       </w:r>
     </w:p>
     <w:p>
@@ -1295,7 +2357,249 @@
           <w:color w:val="000000"/>
           <w:sz w:val="24"/>
         </w:rPr>
-        <w:t xml:space="preserve">-   TSIMADILO :</w:t>
+        <w:t xml:space="preserve">-   Ambovombe :</w:t>
+      </w:r>
+    </w:p>
+    <w:p>
+      <w:pPr>
+        <w:pBdr/>
+        <w:spacing w:before="20" w:after="20"/>
+        <w:ind w:left="20" w:right="20"/>
+        <w:jc w:val="left"/>
+      </w:pPr>
+      <w:r>
+        <w:t xml:space="preserve">  .   manque de base de données depuis </w:t>
+      </w:r>
+      <w:r>
+        <w:t xml:space="preserve">une semaine</w:t>
+      </w:r>
+    </w:p>
+    <w:p>
+      <w:pPr>
+        <w:pBdr/>
+        <w:spacing w:before="20" w:after="20"/>
+        <w:ind w:left="20" w:right="20"/>
+        <w:jc w:val="left"/>
+      </w:pPr>
+      <w:r>
+        <w:t xml:space="preserve">          </w:t>
+      </w:r>
+    </w:p>
+    <w:p>
+      <w:pPr>
+        <w:pBdr/>
+        <w:spacing w:before="20" w:after="20"/>
+        <w:ind w:left="20" w:right="20"/>
+        <w:jc w:val="left"/>
+      </w:pPr>
+      <w:r>
+        <w:rPr>
+          <w:rFonts w:ascii="Arial" w:hAnsi="Arial" w:cs="Arial"/>
+          <w:b w:val="true"/>
+          <w:i w:val="true"/>
+          <w:color w:val="000000"/>
+          <w:sz w:val="22"/>
+          <w:u w:val="single"/>
+        </w:rPr>
+        <w:t xml:space="preserve">2016-19:</w:t>
+      </w:r>
+    </w:p>
+    <w:p>
+      <w:pPr>
+        <w:pBdr/>
+        <w:spacing w:before="20" w:after="20"/>
+        <w:ind w:left="20" w:right="20"/>
+        <w:jc w:val="left"/>
+      </w:pPr>
+      <w:r>
+        <w:t xml:space="preserve">          </w:t>
+      </w:r>
+    </w:p>
+    <w:p>
+      <w:pPr>
+        <w:pBdr/>
+        <w:spacing w:before="20" w:after="20"/>
+        <w:ind w:left="20" w:right="20"/>
+        <w:jc w:val="left"/>
+      </w:pPr>
+      <w:r>
+        <w:rPr>
+          <w:rFonts w:ascii="Courier New" w:hAnsi="Courier New" w:cs="Courier New"/>
+          <w:b w:val="true"/>
+          <w:color w:val="000000"/>
+          <w:sz w:val="24"/>
+        </w:rPr>
+        <w:t xml:space="preserve">-   Tsiroanomandidy :</w:t>
+      </w:r>
+    </w:p>
+    <w:p>
+      <w:pPr>
+        <w:pBdr/>
+        <w:spacing w:before="20" w:after="20"/>
+        <w:ind w:left="20" w:right="20"/>
+        <w:jc w:val="left"/>
+      </w:pPr>
+      <w:r>
+        <w:t xml:space="preserve">  .   est</w:t>
+      </w:r>
+      <w:r>
+        <w:rPr>
+          <w:rFonts w:ascii="Courier New" w:hAnsi="Courier New" w:cs="Courier New"/>
+          <w:b w:val="true"/>
+          <w:color w:val="FF0000"/>
+          <w:sz w:val="22"/>
+        </w:rPr>
+        <w:t xml:space="preserve"> en ALERTE PALU</w:t>
+      </w:r>
+      <w:r>
+        <w:t xml:space="preserve"> depuis  </w:t>
+      </w:r>
+      <w:r>
+        <w:rPr>
+          <w:rFonts w:ascii="Courier New" w:hAnsi="Courier New" w:cs="Courier New"/>
+          <w:b w:val="true"/>
+          <w:color w:val="000000"/>
+          <w:sz w:val="26"/>
+        </w:rPr>
+        <w:t xml:space="preserve">7</w:t>
+      </w:r>
+      <w:r>
+        <w:t xml:space="preserve">  semaine(s)  </w:t>
+      </w:r>
+      <w:r>
+        <w:t xml:space="preserve">(</w:t>
+      </w:r>
+      <w:r>
+        <w:t xml:space="preserve">99;</w:t>
+      </w:r>
+      <w:r>
+        <w:t xml:space="preserve">91;</w:t>
+      </w:r>
+      <w:r>
+        <w:t xml:space="preserve">98;</w:t>
+      </w:r>
+      <w:r>
+        <w:t xml:space="preserve">96;</w:t>
+      </w:r>
+      <w:r>
+        <w:t xml:space="preserve">95;</w:t>
+      </w:r>
+      <w:r>
+        <w:t xml:space="preserve">93;</w:t>
+      </w:r>
+      <w:r>
+        <w:t xml:space="preserve">90;</w:t>
+      </w:r>
+      <w:r>
+        <w:t xml:space="preserve">95;</w:t>
+      </w:r>
+      <w:r>
+        <w:t xml:space="preserve">91;</w:t>
+      </w:r>
+      <w:r>
+        <w:t xml:space="preserve">81).</w:t>
+      </w:r>
+    </w:p>
+    <w:p>
+      <w:pPr>
+        <w:pBdr/>
+        <w:spacing w:before="20" w:after="20"/>
+        <w:ind w:left="20" w:right="20"/>
+        <w:jc w:val="left"/>
+      </w:pPr>
+      <w:r>
+        <w:rPr>
+          <w:rFonts w:ascii="Courier New" w:hAnsi="Courier New" w:cs="Courier New"/>
+          <w:b w:val="true"/>
+          <w:color w:val="000000"/>
+          <w:sz w:val="24"/>
+        </w:rPr>
+        <w:t xml:space="preserve">-   Toliary :</w:t>
+      </w:r>
+    </w:p>
+    <w:p>
+      <w:pPr>
+        <w:pBdr/>
+        <w:spacing w:before="20" w:after="20"/>
+        <w:ind w:left="20" w:right="20"/>
+        <w:jc w:val="left"/>
+      </w:pPr>
+      <w:r>
+        <w:t xml:space="preserve">  .   est</w:t>
+      </w:r>
+      <w:r>
+        <w:rPr>
+          <w:rFonts w:ascii="Courier New" w:hAnsi="Courier New" w:cs="Courier New"/>
+          <w:b w:val="true"/>
+          <w:color w:val="FF0000"/>
+          <w:sz w:val="22"/>
+        </w:rPr>
+        <w:t xml:space="preserve"> en ALERTE PALU</w:t>
+      </w:r>
+      <w:r>
+        <w:t xml:space="preserve"> depuis  </w:t>
+      </w:r>
+      <w:r>
+        <w:rPr>
+          <w:rFonts w:ascii="Courier New" w:hAnsi="Courier New" w:cs="Courier New"/>
+          <w:b w:val="true"/>
+          <w:color w:val="000000"/>
+          <w:sz w:val="26"/>
+        </w:rPr>
+        <w:t xml:space="preserve">4</w:t>
+      </w:r>
+      <w:r>
+        <w:t xml:space="preserve">  semaine(s)  </w:t>
+      </w:r>
+      <w:r>
+        <w:t xml:space="preserve">(</w:t>
+      </w:r>
+      <w:r>
+        <w:t xml:space="preserve">95;</w:t>
+      </w:r>
+      <w:r>
+        <w:t xml:space="preserve">91;</w:t>
+      </w:r>
+      <w:r>
+        <w:t xml:space="preserve">95;</w:t>
+      </w:r>
+      <w:r>
+        <w:t xml:space="preserve">97;</w:t>
+      </w:r>
+      <w:r>
+        <w:t xml:space="preserve">96;</w:t>
+      </w:r>
+      <w:r>
+        <w:t xml:space="preserve">92;</w:t>
+      </w:r>
+      <w:r>
+        <w:t xml:space="preserve">67;</w:t>
+      </w:r>
+      <w:r>
+        <w:t xml:space="preserve">88;</w:t>
+      </w:r>
+      <w:r>
+        <w:t xml:space="preserve">84;</w:t>
+      </w:r>
+      <w:r>
+        <w:t xml:space="preserve">84).</w:t>
+      </w:r>
+    </w:p>
+    <w:p>
+      <w:pPr>
+        <w:pBdr/>
+        <w:spacing w:before="20" w:after="20"/>
+        <w:ind w:left="20" w:right="20"/>
+        <w:jc w:val="left"/>
+      </w:pPr>
+      <w:r>
+        <w:rPr>
+          <w:rFonts w:ascii="Courier New" w:hAnsi="Courier New" w:cs="Courier New"/>
+          <w:b w:val="true"/>
+          <w:color w:val="000000"/>
+          <w:sz w:val="24"/>
+        </w:rPr>
+        <w:t xml:space="preserve">-   Sambava :</w:t>
       </w:r>
     </w:p>
     <w:p>
@@ -1321,7 +2625,7 @@
         <w:t xml:space="preserve">cette semaine</w:t>
       </w:r>
       <w:r>
-        <w:t xml:space="preserve">( 16  cas de fièvres contre 15  TDR effectués)</w:t>
+        <w:t xml:space="preserve">( 9  cas de fièvres contre 8  TDR effectués)</w:t>
       </w:r>
     </w:p>
     <w:p>
@@ -1351,7 +2655,7 @@
           <w:sz w:val="22"/>
           <w:u w:val="single"/>
         </w:rPr>
-        <w:t xml:space="preserve">2016-16:</w:t>
+        <w:t xml:space="preserve">2016-20:</w:t>
       </w:r>
     </w:p>
     <w:p>
@@ -1379,347 +2683,7 @@
           <w:color w:val="000000"/>
           <w:sz w:val="24"/>
         </w:rPr>
-        <w:t xml:space="preserve">-   Tsiroanomandidy :</w:t>
-      </w:r>
-    </w:p>
-    <w:p>
-      <w:pPr>
-        <w:pBdr/>
-        <w:spacing w:before="20" w:after="20"/>
-        <w:ind w:left="20" w:right="20"/>
-        <w:jc w:val="left"/>
-      </w:pPr>
-      <w:r>
-        <w:t xml:space="preserve">  .   est</w:t>
-      </w:r>
-      <w:r>
-        <w:rPr>
-          <w:rFonts w:ascii="Courier New" w:hAnsi="Courier New" w:cs="Courier New"/>
-          <w:b w:val="true"/>
-          <w:color w:val="FF0000"/>
-          <w:sz w:val="22"/>
-        </w:rPr>
-        <w:t xml:space="preserve"> en ALERTE PALU</w:t>
-      </w:r>
-      <w:r>
-        <w:t xml:space="preserve"> depuis  </w:t>
-      </w:r>
-      <w:r>
-        <w:rPr>
-          <w:rFonts w:ascii="Courier New" w:hAnsi="Courier New" w:cs="Courier New"/>
-          <w:b w:val="true"/>
-          <w:color w:val="000000"/>
-          <w:sz w:val="26"/>
-        </w:rPr>
-        <w:t xml:space="preserve">4</w:t>
-      </w:r>
-      <w:r>
-        <w:t xml:space="preserve">  semaine(s)  </w:t>
-      </w:r>
-      <w:r>
-        <w:t xml:space="preserve">(</w:t>
-      </w:r>
-      <w:r>
-        <w:t xml:space="preserve">96;</w:t>
-      </w:r>
-      <w:r>
-        <w:t xml:space="preserve">95;</w:t>
-      </w:r>
-      <w:r>
-        <w:t xml:space="preserve">93;</w:t>
-      </w:r>
-      <w:r>
-        <w:t xml:space="preserve">90;</w:t>
-      </w:r>
-      <w:r>
-        <w:t xml:space="preserve">95;</w:t>
-      </w:r>
-      <w:r>
-        <w:t xml:space="preserve">91;</w:t>
-      </w:r>
-      <w:r>
-        <w:t xml:space="preserve">81;</w:t>
-      </w:r>
-      <w:r>
-        <w:t xml:space="preserve">96;</w:t>
-      </w:r>
-      <w:r>
-        <w:t xml:space="preserve">98;</w:t>
-      </w:r>
-      <w:r>
-        <w:t xml:space="preserve">100).</w:t>
-      </w:r>
-    </w:p>
-    <w:p>
-      <w:pPr>
-        <w:pBdr/>
-        <w:spacing w:before="20" w:after="20"/>
-        <w:ind w:left="20" w:right="20"/>
-        <w:jc w:val="left"/>
-      </w:pPr>
-      <w:r>
-        <w:rPr>
-          <w:rFonts w:ascii="Courier New" w:hAnsi="Courier New" w:cs="Courier New"/>
-          <w:b w:val="true"/>
-          <w:color w:val="000000"/>
-          <w:sz w:val="24"/>
-        </w:rPr>
-        <w:t xml:space="preserve">-   Toliary :</w:t>
-      </w:r>
-    </w:p>
-    <w:p>
-      <w:pPr>
-        <w:pBdr/>
-        <w:spacing w:before="20" w:after="20"/>
-        <w:ind w:left="20" w:right="20"/>
-        <w:jc w:val="left"/>
-      </w:pPr>
-      <w:r>
-        <w:t xml:space="preserve">  .   est</w:t>
-      </w:r>
-      <w:r>
-        <w:rPr>
-          <w:rFonts w:ascii="Courier New" w:hAnsi="Courier New" w:cs="Courier New"/>
-          <w:b w:val="true"/>
-          <w:color w:val="FF0000"/>
-          <w:sz w:val="22"/>
-        </w:rPr>
-        <w:t xml:space="preserve"> en ALERTE PALU</w:t>
-      </w:r>
-      <w:r>
-        <w:t xml:space="preserve"> depuis  </w:t>
-      </w:r>
-      <w:r>
-        <w:rPr>
-          <w:rFonts w:ascii="Courier New" w:hAnsi="Courier New" w:cs="Courier New"/>
-          <w:b w:val="true"/>
-          <w:color w:val="000000"/>
-          <w:sz w:val="26"/>
-        </w:rPr>
-        <w:t xml:space="preserve">1</w:t>
-      </w:r>
-      <w:r>
-        <w:t xml:space="preserve">  semaine(s)  </w:t>
-      </w:r>
-      <w:r>
-        <w:t xml:space="preserve">(</w:t>
-      </w:r>
-      <w:r>
-        <w:t xml:space="preserve">97;</w:t>
-      </w:r>
-      <w:r>
-        <w:t xml:space="preserve">96;</w:t>
-      </w:r>
-      <w:r>
-        <w:t xml:space="preserve">92;</w:t>
-      </w:r>
-      <w:r>
-        <w:t xml:space="preserve">67;</w:t>
-      </w:r>
-      <w:r>
-        <w:t xml:space="preserve">88;</w:t>
-      </w:r>
-      <w:r>
-        <w:t xml:space="preserve">84;</w:t>
-      </w:r>
-      <w:r>
-        <w:t xml:space="preserve">84;</w:t>
-      </w:r>
-      <w:r>
-        <w:t xml:space="preserve">88;</w:t>
-      </w:r>
-      <w:r>
-        <w:t xml:space="preserve">67;</w:t>
-      </w:r>
-      <w:r>
-        <w:t xml:space="preserve">88).</w:t>
-      </w:r>
-    </w:p>
-    <w:p>
-      <w:pPr>
-        <w:pBdr/>
-        <w:spacing w:before="20" w:after="20"/>
-        <w:ind w:left="20" w:right="20"/>
-        <w:jc w:val="left"/>
-      </w:pPr>
-      <w:r>
-        <w:rPr>
-          <w:rFonts w:ascii="Courier New" w:hAnsi="Courier New" w:cs="Courier New"/>
-          <w:b w:val="true"/>
-          <w:color w:val="000000"/>
-          <w:sz w:val="24"/>
-        </w:rPr>
         <w:t xml:space="preserve">-   Ejeda :</w:t>
-      </w:r>
-    </w:p>
-    <w:p>
-      <w:pPr>
-        <w:pBdr/>
-        <w:spacing w:before="20" w:after="20"/>
-        <w:ind w:left="20" w:right="20"/>
-        <w:jc w:val="left"/>
-      </w:pPr>
-      <w:r>
-        <w:t xml:space="preserve">  .   est</w:t>
-      </w:r>
-      <w:r>
-        <w:rPr>
-          <w:rFonts w:ascii="Courier New" w:hAnsi="Courier New" w:cs="Courier New"/>
-          <w:b w:val="true"/>
-          <w:color w:val="006400"/>
-          <w:sz w:val="22"/>
-        </w:rPr>
-        <w:t xml:space="preserve"> en ALERTE DIARRHEE</w:t>
-      </w:r>
-      <w:r>
-        <w:t xml:space="preserve"> depuis  </w:t>
-      </w:r>
-      <w:r>
-        <w:rPr>
-          <w:rFonts w:ascii="Courier New" w:hAnsi="Courier New" w:cs="Courier New"/>
-          <w:b w:val="true"/>
-          <w:color w:val="000000"/>
-          <w:sz w:val="26"/>
-        </w:rPr>
-        <w:t xml:space="preserve">3</w:t>
-      </w:r>
-      <w:r>
-        <w:t xml:space="preserve">  semaine(s) </w:t>
-      </w:r>
-      <w:r>
-        <w:t xml:space="preserve">(</w:t>
-      </w:r>
-      <w:r>
-        <w:t xml:space="preserve">94;</w:t>
-      </w:r>
-      <w:r>
-        <w:t xml:space="preserve">97;</w:t>
-      </w:r>
-      <w:r>
-        <w:t xml:space="preserve">99;</w:t>
-      </w:r>
-      <w:r>
-        <w:t xml:space="preserve">97;</w:t>
-      </w:r>
-      <w:r>
-        <w:t xml:space="preserve">94;</w:t>
-      </w:r>
-      <w:r>
-        <w:t xml:space="preserve">88;</w:t>
-      </w:r>
-      <w:r>
-        <w:t xml:space="preserve">94;</w:t>
-      </w:r>
-      <w:r>
-        <w:t xml:space="preserve">47;</w:t>
-      </w:r>
-      <w:r>
-        <w:t xml:space="preserve">100;</w:t>
-      </w:r>
-      <w:r>
-        <w:t xml:space="preserve">47).</w:t>
-      </w:r>
-    </w:p>
-    <w:p>
-      <w:pPr>
-        <w:pBdr/>
-        <w:spacing w:before="20" w:after="20"/>
-        <w:ind w:left="20" w:right="20"/>
-        <w:jc w:val="left"/>
-      </w:pPr>
-      <w:r>
-        <w:rPr>
-          <w:rFonts w:ascii="Courier New" w:hAnsi="Courier New" w:cs="Courier New"/>
-          <w:b w:val="true"/>
-          <w:color w:val="000000"/>
-          <w:sz w:val="24"/>
-        </w:rPr>
-        <w:t xml:space="preserve">-   Morombe :</w:t>
-      </w:r>
-    </w:p>
-    <w:p>
-      <w:pPr>
-        <w:pBdr/>
-        <w:spacing w:before="20" w:after="20"/>
-        <w:ind w:left="20" w:right="20"/>
-        <w:jc w:val="left"/>
-      </w:pPr>
-      <w:r>
-        <w:t xml:space="preserve">  .   est</w:t>
-      </w:r>
-      <w:r>
-        <w:rPr>
-          <w:rFonts w:ascii="Courier New" w:hAnsi="Courier New" w:cs="Courier New"/>
-          <w:b w:val="true"/>
-          <w:color w:val="006400"/>
-          <w:sz w:val="22"/>
-        </w:rPr>
-        <w:t xml:space="preserve"> en ALERTE DIARRHEE</w:t>
-      </w:r>
-      <w:r>
-        <w:t xml:space="preserve"> depuis  </w:t>
-      </w:r>
-      <w:r>
-        <w:rPr>
-          <w:rFonts w:ascii="Courier New" w:hAnsi="Courier New" w:cs="Courier New"/>
-          <w:b w:val="true"/>
-          <w:color w:val="000000"/>
-          <w:sz w:val="26"/>
-        </w:rPr>
-        <w:t xml:space="preserve">1</w:t>
-      </w:r>
-      <w:r>
-        <w:t xml:space="preserve">  semaine(s) </w:t>
-      </w:r>
-      <w:r>
-        <w:t xml:space="preserve">(</w:t>
-      </w:r>
-      <w:r>
-        <w:t xml:space="preserve">97;</w:t>
-      </w:r>
-      <w:r>
-        <w:t xml:space="preserve">98;</w:t>
-      </w:r>
-      <w:r>
-        <w:t xml:space="preserve">92;</w:t>
-      </w:r>
-      <w:r>
-        <w:t xml:space="preserve">17;</w:t>
-      </w:r>
-      <w:r>
-        <w:t xml:space="preserve">44;</w:t>
-      </w:r>
-      <w:r>
-        <w:t xml:space="preserve">44;</w:t>
-      </w:r>
-      <w:r>
-        <w:t xml:space="preserve">44;</w:t>
-      </w:r>
-      <w:r>
-        <w:t xml:space="preserve">31;</w:t>
-      </w:r>
-      <w:r>
-        <w:t xml:space="preserve">31;</w:t>
-      </w:r>
-      <w:r>
-        <w:t xml:space="preserve">85).</w:t>
-      </w:r>
-    </w:p>
-    <w:p>
-      <w:pPr>
-        <w:pBdr/>
-        <w:spacing w:before="20" w:after="20"/>
-        <w:ind w:left="20" w:right="20"/>
-        <w:jc w:val="left"/>
-      </w:pPr>
-      <w:r>
-        <w:rPr>
-          <w:rFonts w:ascii="Courier New" w:hAnsi="Courier New" w:cs="Courier New"/>
-          <w:b w:val="true"/>
-          <w:color w:val="000000"/>
-          <w:sz w:val="24"/>
-        </w:rPr>
-        <w:t xml:space="preserve">-   AMBODIRIANA :</w:t>
       </w:r>
     </w:p>
     <w:p>
@@ -1745,93 +2709,7 @@
         <w:t xml:space="preserve">cette semaine</w:t>
       </w:r>
       <w:r>
-        <w:t xml:space="preserve">( 3  cas de fièvres contre 1  TDR effectués)</w:t>
-      </w:r>
-    </w:p>
-    <w:p>
-      <w:pPr>
-        <w:pBdr/>
-        <w:spacing w:before="20" w:after="20"/>
-        <w:ind w:left="20" w:right="20"/>
-        <w:jc w:val="left"/>
-      </w:pPr>
-      <w:r>
-        <w:rPr>
-          <w:rFonts w:ascii="Courier New" w:hAnsi="Courier New" w:cs="Courier New"/>
-          <w:b w:val="true"/>
-          <w:color w:val="000000"/>
-          <w:sz w:val="24"/>
-        </w:rPr>
-        <w:t xml:space="preserve">-   Moramanga :</w:t>
-      </w:r>
-    </w:p>
-    <w:p>
-      <w:pPr>
-        <w:pBdr/>
-        <w:spacing w:before="20" w:after="20"/>
-        <w:ind w:left="20" w:right="20"/>
-        <w:jc w:val="left"/>
-      </w:pPr>
-      <w:r>
-        <w:t xml:space="preserve">  .   est</w:t>
-      </w:r>
-      <w:r>
-        <w:rPr>
-          <w:rFonts w:ascii="Courier New" w:hAnsi="Courier New" w:cs="Courier New"/>
-          <w:b w:val="true"/>
-          <w:color w:val="FFB90F"/>
-          <w:sz w:val="22"/>
-        </w:rPr>
-        <w:t xml:space="preserve"> PROBABLEMENT en manque de TDR </w:t>
-      </w:r>
-      <w:r>
-        <w:t xml:space="preserve">cette semaine</w:t>
-      </w:r>
-      <w:r>
-        <w:t xml:space="preserve">( 19  cas de fièvres contre 18  TDR effectués)</w:t>
-      </w:r>
-    </w:p>
-    <w:p>
-      <w:pPr>
-        <w:pBdr/>
-        <w:spacing w:before="20" w:after="20"/>
-        <w:ind w:left="20" w:right="20"/>
-        <w:jc w:val="left"/>
-      </w:pPr>
-      <w:r>
-        <w:rPr>
-          <w:rFonts w:ascii="Courier New" w:hAnsi="Courier New" w:cs="Courier New"/>
-          <w:b w:val="true"/>
-          <w:color w:val="000000"/>
-          <w:sz w:val="24"/>
-        </w:rPr>
-        <w:t xml:space="preserve">-   SABOTSY NAMATOANA :</w:t>
-      </w:r>
-    </w:p>
-    <w:p>
-      <w:pPr>
-        <w:pBdr/>
-        <w:spacing w:before="20" w:after="20"/>
-        <w:ind w:left="20" w:right="20"/>
-        <w:jc w:val="left"/>
-      </w:pPr>
-      <w:r>
-        <w:t xml:space="preserve">  .   est</w:t>
-      </w:r>
-      <w:r>
-        <w:rPr>
-          <w:rFonts w:ascii="Courier New" w:hAnsi="Courier New" w:cs="Courier New"/>
-          <w:b w:val="true"/>
-          <w:color w:val="FFB90F"/>
-          <w:sz w:val="22"/>
-        </w:rPr>
-        <w:t xml:space="preserve"> PROBABLEMENT en manque de TDR </w:t>
-      </w:r>
-      <w:r>
-        <w:t xml:space="preserve">cette semaine</w:t>
-      </w:r>
-      <w:r>
-        <w:t xml:space="preserve">( 9  cas de fièvres contre 3  TDR effectués)</w:t>
+        <w:t xml:space="preserve">( 9  cas de fièvres contre 8  TDR effectués)</w:t>
       </w:r>
     </w:p>
     <w:p>
@@ -1861,7 +2739,7 @@
           <w:sz w:val="22"/>
           <w:u w:val="single"/>
         </w:rPr>
-        <w:t xml:space="preserve">2016-15:</w:t>
+        <w:t xml:space="preserve">2016-21:</w:t>
       </w:r>
     </w:p>
     <w:p>
@@ -1873,219 +2751,6 @@
       </w:pPr>
       <w:r>
         <w:t xml:space="preserve">          </w:t>
-      </w:r>
-    </w:p>
-    <w:p>
-      <w:pPr>
-        <w:pBdr/>
-        <w:spacing w:before="20" w:after="20"/>
-        <w:ind w:left="20" w:right="20"/>
-        <w:jc w:val="left"/>
-      </w:pPr>
-      <w:r>
-        <w:rPr>
-          <w:rFonts w:ascii="Courier New" w:hAnsi="Courier New" w:cs="Courier New"/>
-          <w:b w:val="true"/>
-          <w:color w:val="000000"/>
-          <w:sz w:val="24"/>
-        </w:rPr>
-        <w:t xml:space="preserve">-   Tsiroanomandidy :</w:t>
-      </w:r>
-    </w:p>
-    <w:p>
-      <w:pPr>
-        <w:pBdr/>
-        <w:spacing w:before="20" w:after="20"/>
-        <w:ind w:left="20" w:right="20"/>
-        <w:jc w:val="left"/>
-      </w:pPr>
-      <w:r>
-        <w:t xml:space="preserve">  .   est</w:t>
-      </w:r>
-      <w:r>
-        <w:rPr>
-          <w:rFonts w:ascii="Courier New" w:hAnsi="Courier New" w:cs="Courier New"/>
-          <w:b w:val="true"/>
-          <w:color w:val="FF0000"/>
-          <w:sz w:val="22"/>
-        </w:rPr>
-        <w:t xml:space="preserve"> en ALERTE PALU</w:t>
-      </w:r>
-      <w:r>
-        <w:t xml:space="preserve"> depuis  </w:t>
-      </w:r>
-      <w:r>
-        <w:rPr>
-          <w:rFonts w:ascii="Courier New" w:hAnsi="Courier New" w:cs="Courier New"/>
-          <w:b w:val="true"/>
-          <w:color w:val="000000"/>
-          <w:sz w:val="26"/>
-        </w:rPr>
-        <w:t xml:space="preserve">3</w:t>
-      </w:r>
-      <w:r>
-        <w:t xml:space="preserve">  semaine(s)  </w:t>
-      </w:r>
-      <w:r>
-        <w:t xml:space="preserve">(</w:t>
-      </w:r>
-      <w:r>
-        <w:t xml:space="preserve">95;</w:t>
-      </w:r>
-      <w:r>
-        <w:t xml:space="preserve">93;</w:t>
-      </w:r>
-      <w:r>
-        <w:t xml:space="preserve">90;</w:t>
-      </w:r>
-      <w:r>
-        <w:t xml:space="preserve">95;</w:t>
-      </w:r>
-      <w:r>
-        <w:t xml:space="preserve">91;</w:t>
-      </w:r>
-      <w:r>
-        <w:t xml:space="preserve">81;</w:t>
-      </w:r>
-      <w:r>
-        <w:t xml:space="preserve">96;</w:t>
-      </w:r>
-      <w:r>
-        <w:t xml:space="preserve">98;</w:t>
-      </w:r>
-      <w:r>
-        <w:t xml:space="preserve">100;</w:t>
-      </w:r>
-      <w:r>
-        <w:t xml:space="preserve">91).</w:t>
-      </w:r>
-    </w:p>
-    <w:p>
-      <w:pPr>
-        <w:pBdr/>
-        <w:spacing w:before="20" w:after="20"/>
-        <w:ind w:left="20" w:right="20"/>
-        <w:jc w:val="left"/>
-      </w:pPr>
-      <w:r>
-        <w:rPr>
-          <w:rFonts w:ascii="Courier New" w:hAnsi="Courier New" w:cs="Courier New"/>
-          <w:b w:val="true"/>
-          <w:color w:val="000000"/>
-          <w:sz w:val="24"/>
-        </w:rPr>
-        <w:t xml:space="preserve">-   Ejeda :</w:t>
-      </w:r>
-    </w:p>
-    <w:p>
-      <w:pPr>
-        <w:pBdr/>
-        <w:spacing w:before="20" w:after="20"/>
-        <w:ind w:left="20" w:right="20"/>
-        <w:jc w:val="left"/>
-      </w:pPr>
-      <w:r>
-        <w:t xml:space="preserve">  .   est</w:t>
-      </w:r>
-      <w:r>
-        <w:rPr>
-          <w:rFonts w:ascii="Courier New" w:hAnsi="Courier New" w:cs="Courier New"/>
-          <w:b w:val="true"/>
-          <w:color w:val="006400"/>
-          <w:sz w:val="22"/>
-        </w:rPr>
-        <w:t xml:space="preserve"> en ALERTE DIARRHEE</w:t>
-      </w:r>
-      <w:r>
-        <w:t xml:space="preserve"> depuis  </w:t>
-      </w:r>
-      <w:r>
-        <w:rPr>
-          <w:rFonts w:ascii="Courier New" w:hAnsi="Courier New" w:cs="Courier New"/>
-          <w:b w:val="true"/>
-          <w:color w:val="000000"/>
-          <w:sz w:val="26"/>
-        </w:rPr>
-        <w:t xml:space="preserve">2</w:t>
-      </w:r>
-      <w:r>
-        <w:t xml:space="preserve">  semaine(s) </w:t>
-      </w:r>
-      <w:r>
-        <w:t xml:space="preserve">(</w:t>
-      </w:r>
-      <w:r>
-        <w:t xml:space="preserve">97;</w:t>
-      </w:r>
-      <w:r>
-        <w:t xml:space="preserve">99;</w:t>
-      </w:r>
-      <w:r>
-        <w:t xml:space="preserve">97;</w:t>
-      </w:r>
-      <w:r>
-        <w:t xml:space="preserve">94;</w:t>
-      </w:r>
-      <w:r>
-        <w:t xml:space="preserve">88;</w:t>
-      </w:r>
-      <w:r>
-        <w:t xml:space="preserve">94;</w:t>
-      </w:r>
-      <w:r>
-        <w:t xml:space="preserve">47;</w:t>
-      </w:r>
-      <w:r>
-        <w:t xml:space="preserve">100;</w:t>
-      </w:r>
-      <w:r>
-        <w:t xml:space="preserve">47;</w:t>
-      </w:r>
-      <w:r>
-        <w:t xml:space="preserve">47).</w:t>
-      </w:r>
-    </w:p>
-    <w:p>
-      <w:pPr>
-        <w:pBdr/>
-        <w:spacing w:before="20" w:after="20"/>
-        <w:ind w:left="20" w:right="20"/>
-        <w:jc w:val="left"/>
-      </w:pPr>
-      <w:r>
-        <w:rPr>
-          <w:rFonts w:ascii="Courier New" w:hAnsi="Courier New" w:cs="Courier New"/>
-          <w:b w:val="true"/>
-          <w:color w:val="000000"/>
-          <w:sz w:val="24"/>
-        </w:rPr>
-        <w:t xml:space="preserve">-   Farafangana :</w:t>
-      </w:r>
-    </w:p>
-    <w:p>
-      <w:pPr>
-        <w:pBdr/>
-        <w:spacing w:before="20" w:after="20"/>
-        <w:ind w:left="20" w:right="20"/>
-        <w:jc w:val="left"/>
-      </w:pPr>
-      <w:r>
-        <w:t xml:space="preserve">  .   est</w:t>
-      </w:r>
-      <w:r>
-        <w:rPr>
-          <w:rFonts w:ascii="Courier New" w:hAnsi="Courier New" w:cs="Courier New"/>
-          <w:b w:val="true"/>
-          <w:color w:val="FFB90F"/>
-          <w:sz w:val="22"/>
-        </w:rPr>
-        <w:t xml:space="preserve"> PROBABLEMENT en manque de TDR </w:t>
-      </w:r>
-      <w:r>
-        <w:t xml:space="preserve">cette semaine</w:t>
-      </w:r>
-      <w:r>
-        <w:t xml:space="preserve">( 127  cas de fièvres contre 123  TDR effectués)</w:t>
       </w:r>
     </w:p>
     <w:p>
@@ -2115,7 +2780,7 @@
           <w:sz w:val="22"/>
           <w:u w:val="single"/>
         </w:rPr>
-        <w:t xml:space="preserve">2016-14:</w:t>
+        <w:t xml:space="preserve">2016-22:</w:t>
       </w:r>
     </w:p>
     <w:p>
@@ -2127,671 +2792,6 @@
       </w:pPr>
       <w:r>
         <w:t xml:space="preserve">          </w:t>
-      </w:r>
-    </w:p>
-    <w:p>
-      <w:pPr>
-        <w:pBdr/>
-        <w:spacing w:before="20" w:after="20"/>
-        <w:ind w:left="20" w:right="20"/>
-        <w:jc w:val="left"/>
-      </w:pPr>
-      <w:r>
-        <w:rPr>
-          <w:rFonts w:ascii="Courier New" w:hAnsi="Courier New" w:cs="Courier New"/>
-          <w:b w:val="true"/>
-          <w:color w:val="000000"/>
-          <w:sz w:val="24"/>
-        </w:rPr>
-        <w:t xml:space="preserve">-   Ejeda :</w:t>
-      </w:r>
-    </w:p>
-    <w:p>
-      <w:pPr>
-        <w:pBdr/>
-        <w:spacing w:before="20" w:after="20"/>
-        <w:ind w:left="20" w:right="20"/>
-        <w:jc w:val="left"/>
-      </w:pPr>
-      <w:r>
-        <w:t xml:space="preserve">  .   est</w:t>
-      </w:r>
-      <w:r>
-        <w:rPr>
-          <w:rFonts w:ascii="Courier New" w:hAnsi="Courier New" w:cs="Courier New"/>
-          <w:b w:val="true"/>
-          <w:color w:val="FF0000"/>
-          <w:sz w:val="22"/>
-        </w:rPr>
-        <w:t xml:space="preserve"> en ALERTE PALU</w:t>
-      </w:r>
-      <w:r>
-        <w:t xml:space="preserve"> depuis  </w:t>
-      </w:r>
-      <w:r>
-        <w:rPr>
-          <w:rFonts w:ascii="Courier New" w:hAnsi="Courier New" w:cs="Courier New"/>
-          <w:b w:val="true"/>
-          <w:color w:val="000000"/>
-          <w:sz w:val="26"/>
-        </w:rPr>
-        <w:t xml:space="preserve">1</w:t>
-      </w:r>
-      <w:r>
-        <w:t xml:space="preserve">  semaine(s)  </w:t>
-      </w:r>
-      <w:r>
-        <w:t xml:space="preserve">(</w:t>
-      </w:r>
-      <w:r>
-        <w:t xml:space="preserve">92;</w:t>
-      </w:r>
-      <w:r>
-        <w:t xml:space="preserve">92;</w:t>
-      </w:r>
-      <w:r>
-        <w:t xml:space="preserve">92;</w:t>
-      </w:r>
-      <w:r>
-        <w:t xml:space="preserve">86;</w:t>
-      </w:r>
-      <w:r>
-        <w:t xml:space="preserve">86;</w:t>
-      </w:r>
-      <w:r>
-        <w:t xml:space="preserve">70;</w:t>
-      </w:r>
-      <w:r>
-        <w:t xml:space="preserve">86;</w:t>
-      </w:r>
-      <w:r>
-        <w:t xml:space="preserve">86;</w:t>
-      </w:r>
-      <w:r>
-        <w:t xml:space="preserve">70;</w:t>
-      </w:r>
-      <w:r>
-        <w:t xml:space="preserve">70).</w:t>
-      </w:r>
-    </w:p>
-    <w:p>
-      <w:pPr>
-        <w:pBdr/>
-        <w:spacing w:before="20" w:after="20"/>
-        <w:ind w:left="20" w:right="20"/>
-        <w:jc w:val="left"/>
-      </w:pPr>
-      <w:r>
-        <w:t xml:space="preserve">  .   est</w:t>
-      </w:r>
-      <w:r>
-        <w:rPr>
-          <w:rFonts w:ascii="Courier New" w:hAnsi="Courier New" w:cs="Courier New"/>
-          <w:b w:val="true"/>
-          <w:color w:val="006400"/>
-          <w:sz w:val="22"/>
-        </w:rPr>
-        <w:t xml:space="preserve"> en ALERTE DIARRHEE</w:t>
-      </w:r>
-      <w:r>
-        <w:t xml:space="preserve"> depuis  </w:t>
-      </w:r>
-      <w:r>
-        <w:rPr>
-          <w:rFonts w:ascii="Courier New" w:hAnsi="Courier New" w:cs="Courier New"/>
-          <w:b w:val="true"/>
-          <w:color w:val="000000"/>
-          <w:sz w:val="26"/>
-        </w:rPr>
-        <w:t xml:space="preserve">1</w:t>
-      </w:r>
-      <w:r>
-        <w:t xml:space="preserve">  semaine(s) </w:t>
-      </w:r>
-      <w:r>
-        <w:t xml:space="preserve">(</w:t>
-      </w:r>
-      <w:r>
-        <w:t xml:space="preserve">99;</w:t>
-      </w:r>
-      <w:r>
-        <w:t xml:space="preserve">97;</w:t>
-      </w:r>
-      <w:r>
-        <w:t xml:space="preserve">94;</w:t>
-      </w:r>
-      <w:r>
-        <w:t xml:space="preserve">88;</w:t>
-      </w:r>
-      <w:r>
-        <w:t xml:space="preserve">94;</w:t>
-      </w:r>
-      <w:r>
-        <w:t xml:space="preserve">47;</w:t>
-      </w:r>
-      <w:r>
-        <w:t xml:space="preserve">100;</w:t>
-      </w:r>
-      <w:r>
-        <w:t xml:space="preserve">47;</w:t>
-      </w:r>
-      <w:r>
-        <w:t xml:space="preserve">47;</w:t>
-      </w:r>
-      <w:r>
-        <w:t xml:space="preserve">88).</w:t>
-      </w:r>
-    </w:p>
-    <w:p>
-      <w:pPr>
-        <w:pBdr/>
-        <w:spacing w:before="20" w:after="20"/>
-        <w:ind w:left="20" w:right="20"/>
-        <w:jc w:val="left"/>
-      </w:pPr>
-      <w:r>
-        <w:rPr>
-          <w:rFonts w:ascii="Courier New" w:hAnsi="Courier New" w:cs="Courier New"/>
-          <w:b w:val="true"/>
-          <w:color w:val="000000"/>
-          <w:sz w:val="24"/>
-        </w:rPr>
-        <w:t xml:space="preserve">-   Tsiroanomandidy :</w:t>
-      </w:r>
-    </w:p>
-    <w:p>
-      <w:pPr>
-        <w:pBdr/>
-        <w:spacing w:before="20" w:after="20"/>
-        <w:ind w:left="20" w:right="20"/>
-        <w:jc w:val="left"/>
-      </w:pPr>
-      <w:r>
-        <w:t xml:space="preserve">  .   est</w:t>
-      </w:r>
-      <w:r>
-        <w:rPr>
-          <w:rFonts w:ascii="Courier New" w:hAnsi="Courier New" w:cs="Courier New"/>
-          <w:b w:val="true"/>
-          <w:color w:val="FF0000"/>
-          <w:sz w:val="22"/>
-        </w:rPr>
-        <w:t xml:space="preserve"> en ALERTE PALU</w:t>
-      </w:r>
-      <w:r>
-        <w:t xml:space="preserve"> depuis  </w:t>
-      </w:r>
-      <w:r>
-        <w:rPr>
-          <w:rFonts w:ascii="Courier New" w:hAnsi="Courier New" w:cs="Courier New"/>
-          <w:b w:val="true"/>
-          <w:color w:val="000000"/>
-          <w:sz w:val="26"/>
-        </w:rPr>
-        <w:t xml:space="preserve">2</w:t>
-      </w:r>
-      <w:r>
-        <w:t xml:space="preserve">  semaine(s)  </w:t>
-      </w:r>
-      <w:r>
-        <w:t xml:space="preserve">(</w:t>
-      </w:r>
-      <w:r>
-        <w:t xml:space="preserve">93;</w:t>
-      </w:r>
-      <w:r>
-        <w:t xml:space="preserve">90;</w:t>
-      </w:r>
-      <w:r>
-        <w:t xml:space="preserve">95;</w:t>
-      </w:r>
-      <w:r>
-        <w:t xml:space="preserve">91;</w:t>
-      </w:r>
-      <w:r>
-        <w:t xml:space="preserve">81;</w:t>
-      </w:r>
-      <w:r>
-        <w:t xml:space="preserve">96;</w:t>
-      </w:r>
-      <w:r>
-        <w:t xml:space="preserve">98;</w:t>
-      </w:r>
-      <w:r>
-        <w:t xml:space="preserve">100;</w:t>
-      </w:r>
-      <w:r>
-        <w:t xml:space="preserve">91;</w:t>
-      </w:r>
-      <w:r>
-        <w:t xml:space="preserve">97).</w:t>
-      </w:r>
-    </w:p>
-    <w:p>
-      <w:pPr>
-        <w:pBdr/>
-        <w:spacing w:before="20" w:after="20"/>
-        <w:ind w:left="20" w:right="20"/>
-        <w:jc w:val="left"/>
-      </w:pPr>
-      <w:r>
-        <w:rPr>
-          <w:rFonts w:ascii="Courier New" w:hAnsi="Courier New" w:cs="Courier New"/>
-          <w:b w:val="true"/>
-          <w:color w:val="000000"/>
-          <w:sz w:val="24"/>
-        </w:rPr>
-        <w:t xml:space="preserve">-   MANANDONA :</w:t>
-      </w:r>
-    </w:p>
-    <w:p>
-      <w:pPr>
-        <w:pBdr/>
-        <w:spacing w:before="20" w:after="20"/>
-        <w:ind w:left="20" w:right="20"/>
-        <w:jc w:val="left"/>
-      </w:pPr>
-      <w:r>
-        <w:t xml:space="preserve">  .   est</w:t>
-      </w:r>
-      <w:r>
-        <w:rPr>
-          <w:rFonts w:ascii="Courier New" w:hAnsi="Courier New" w:cs="Courier New"/>
-          <w:b w:val="true"/>
-          <w:color w:val="FFB90F"/>
-          <w:sz w:val="22"/>
-        </w:rPr>
-        <w:t xml:space="preserve"> PROBABLEMENT en manque de TDR </w:t>
-      </w:r>
-      <w:r>
-        <w:t xml:space="preserve">cette semaine</w:t>
-      </w:r>
-      <w:r>
-        <w:t xml:space="preserve">( 8  cas de fièvres contre 3  TDR effectués)</w:t>
-      </w:r>
-    </w:p>
-    <w:p>
-      <w:pPr>
-        <w:pBdr/>
-        <w:spacing w:before="20" w:after="20"/>
-        <w:ind w:left="20" w:right="20"/>
-        <w:jc w:val="left"/>
-      </w:pPr>
-      <w:r>
-        <w:rPr>
-          <w:rFonts w:ascii="Courier New" w:hAnsi="Courier New" w:cs="Courier New"/>
-          <w:b w:val="true"/>
-          <w:color w:val="000000"/>
-          <w:sz w:val="24"/>
-        </w:rPr>
-        <w:t xml:space="preserve">-   Mandritsara :</w:t>
-      </w:r>
-    </w:p>
-    <w:p>
-      <w:pPr>
-        <w:pBdr/>
-        <w:spacing w:before="20" w:after="20"/>
-        <w:ind w:left="20" w:right="20"/>
-        <w:jc w:val="left"/>
-      </w:pPr>
-      <w:r>
-        <w:t xml:space="preserve">  .   est</w:t>
-      </w:r>
-      <w:r>
-        <w:rPr>
-          <w:rFonts w:ascii="Courier New" w:hAnsi="Courier New" w:cs="Courier New"/>
-          <w:b w:val="true"/>
-          <w:color w:val="FFB90F"/>
-          <w:sz w:val="22"/>
-        </w:rPr>
-        <w:t xml:space="preserve"> PROBABLEMENT en manque de TDR </w:t>
-      </w:r>
-      <w:r>
-        <w:t xml:space="preserve">cette semaine</w:t>
-      </w:r>
-      <w:r>
-        <w:t xml:space="preserve">( 25  cas de fièvres contre 17  TDR effectués)</w:t>
-      </w:r>
-    </w:p>
-    <w:p>
-      <w:pPr>
-        <w:pBdr/>
-        <w:spacing w:before="20" w:after="20"/>
-        <w:ind w:left="20" w:right="20"/>
-        <w:jc w:val="left"/>
-      </w:pPr>
-      <w:r>
-        <w:t xml:space="preserve">          </w:t>
-      </w:r>
-    </w:p>
-    <w:p>
-      <w:pPr>
-        <w:pBdr/>
-        <w:spacing w:before="20" w:after="20"/>
-        <w:ind w:left="20" w:right="20"/>
-        <w:jc w:val="left"/>
-      </w:pPr>
-      <w:r>
-        <w:rPr>
-          <w:rFonts w:ascii="Arial" w:hAnsi="Arial" w:cs="Arial"/>
-          <w:b w:val="true"/>
-          <w:i w:val="true"/>
-          <w:color w:val="000000"/>
-          <w:sz w:val="22"/>
-          <w:u w:val="single"/>
-        </w:rPr>
-        <w:t xml:space="preserve">2016-13:</w:t>
-      </w:r>
-    </w:p>
-    <w:p>
-      <w:pPr>
-        <w:pBdr/>
-        <w:spacing w:before="20" w:after="20"/>
-        <w:ind w:left="20" w:right="20"/>
-        <w:jc w:val="left"/>
-      </w:pPr>
-      <w:r>
-        <w:t xml:space="preserve">          </w:t>
-      </w:r>
-    </w:p>
-    <w:p>
-      <w:pPr>
-        <w:pBdr/>
-        <w:spacing w:before="20" w:after="20"/>
-        <w:ind w:left="20" w:right="20"/>
-        <w:jc w:val="left"/>
-      </w:pPr>
-      <w:r>
-        <w:rPr>
-          <w:rFonts w:ascii="Courier New" w:hAnsi="Courier New" w:cs="Courier New"/>
-          <w:b w:val="true"/>
-          <w:color w:val="000000"/>
-          <w:sz w:val="24"/>
-        </w:rPr>
-        <w:t xml:space="preserve">-   Antsirabe :</w:t>
-      </w:r>
-    </w:p>
-    <w:p>
-      <w:pPr>
-        <w:pBdr/>
-        <w:spacing w:before="20" w:after="20"/>
-        <w:ind w:left="20" w:right="20"/>
-        <w:jc w:val="left"/>
-      </w:pPr>
-      <w:r>
-        <w:rPr>
-          <w:rFonts w:ascii="Courier New" w:hAnsi="Courier New" w:cs="Courier New"/>
-          <w:b w:val="true"/>
-          <w:color w:val="0000FF"/>
-          <w:sz w:val="22"/>
-        </w:rPr>
-        <w:t xml:space="preserve">  .  PALUDISME à  Antsirabe ( 1  cas). Vérifier au CSB si cas importé.</w:t>
-      </w:r>
-    </w:p>
-    <w:p>
-      <w:pPr>
-        <w:pBdr/>
-        <w:spacing w:before="20" w:after="20"/>
-        <w:ind w:left="20" w:right="20"/>
-        <w:jc w:val="left"/>
-      </w:pPr>
-      <w:r>
-        <w:rPr>
-          <w:rFonts w:ascii="Courier New" w:hAnsi="Courier New" w:cs="Courier New"/>
-          <w:b w:val="true"/>
-          <w:color w:val="000000"/>
-          <w:sz w:val="24"/>
-        </w:rPr>
-        <w:t xml:space="preserve">-   Tsiroanomandidy :</w:t>
-      </w:r>
-    </w:p>
-    <w:p>
-      <w:pPr>
-        <w:pBdr/>
-        <w:spacing w:before="20" w:after="20"/>
-        <w:ind w:left="20" w:right="20"/>
-        <w:jc w:val="left"/>
-      </w:pPr>
-      <w:r>
-        <w:t xml:space="preserve">  .   est</w:t>
-      </w:r>
-      <w:r>
-        <w:rPr>
-          <w:rFonts w:ascii="Courier New" w:hAnsi="Courier New" w:cs="Courier New"/>
-          <w:b w:val="true"/>
-          <w:color w:val="FF0000"/>
-          <w:sz w:val="22"/>
-        </w:rPr>
-        <w:t xml:space="preserve"> en ALERTE PALU</w:t>
-      </w:r>
-      <w:r>
-        <w:t xml:space="preserve"> depuis  </w:t>
-      </w:r>
-      <w:r>
-        <w:rPr>
-          <w:rFonts w:ascii="Courier New" w:hAnsi="Courier New" w:cs="Courier New"/>
-          <w:b w:val="true"/>
-          <w:color w:val="000000"/>
-          <w:sz w:val="26"/>
-        </w:rPr>
-        <w:t xml:space="preserve">1</w:t>
-      </w:r>
-      <w:r>
-        <w:t xml:space="preserve">  semaine(s)  </w:t>
-      </w:r>
-      <w:r>
-        <w:t xml:space="preserve">(</w:t>
-      </w:r>
-      <w:r>
-        <w:t xml:space="preserve">90;</w:t>
-      </w:r>
-      <w:r>
-        <w:t xml:space="preserve">95;</w:t>
-      </w:r>
-      <w:r>
-        <w:t xml:space="preserve">91;</w:t>
-      </w:r>
-      <w:r>
-        <w:t xml:space="preserve">81;</w:t>
-      </w:r>
-      <w:r>
-        <w:t xml:space="preserve">96;</w:t>
-      </w:r>
-      <w:r>
-        <w:t xml:space="preserve">98;</w:t>
-      </w:r>
-      <w:r>
-        <w:t xml:space="preserve">100;</w:t>
-      </w:r>
-      <w:r>
-        <w:t xml:space="preserve">91;</w:t>
-      </w:r>
-      <w:r>
-        <w:t xml:space="preserve">97;</w:t>
-      </w:r>
-      <w:r>
-        <w:t xml:space="preserve">99).</w:t>
-      </w:r>
-    </w:p>
-    <w:p>
-      <w:pPr>
-        <w:pBdr/>
-        <w:spacing w:before="20" w:after="20"/>
-        <w:ind w:left="20" w:right="20"/>
-        <w:jc w:val="left"/>
-      </w:pPr>
-      <w:r>
-        <w:rPr>
-          <w:rFonts w:ascii="Courier New" w:hAnsi="Courier New" w:cs="Courier New"/>
-          <w:b w:val="true"/>
-          <w:color w:val="000000"/>
-          <w:sz w:val="24"/>
-        </w:rPr>
-        <w:t xml:space="preserve">-   Antsohihy :</w:t>
-      </w:r>
-    </w:p>
-    <w:p>
-      <w:pPr>
-        <w:pBdr/>
-        <w:spacing w:before="20" w:after="20"/>
-        <w:ind w:left="20" w:right="20"/>
-        <w:jc w:val="left"/>
-      </w:pPr>
-      <w:r>
-        <w:t xml:space="preserve">  .   est</w:t>
-      </w:r>
-      <w:r>
-        <w:rPr>
-          <w:rFonts w:ascii="Courier New" w:hAnsi="Courier New" w:cs="Courier New"/>
-          <w:b w:val="true"/>
-          <w:color w:val="FFB90F"/>
-          <w:sz w:val="22"/>
-        </w:rPr>
-        <w:t xml:space="preserve"> PROBABLEMENT en manque de TDR </w:t>
-      </w:r>
-      <w:r>
-        <w:t xml:space="preserve">cette semaine</w:t>
-      </w:r>
-      <w:r>
-        <w:t xml:space="preserve">( 5  cas de fièvres contre 4  TDR effectués)</w:t>
-      </w:r>
-    </w:p>
-    <w:p>
-      <w:pPr>
-        <w:pBdr/>
-        <w:spacing w:before="20" w:after="20"/>
-        <w:ind w:left="20" w:right="20"/>
-        <w:jc w:val="left"/>
-      </w:pPr>
-      <w:r>
-        <w:rPr>
-          <w:rFonts w:ascii="Courier New" w:hAnsi="Courier New" w:cs="Courier New"/>
-          <w:b w:val="true"/>
-          <w:color w:val="000000"/>
-          <w:sz w:val="24"/>
-        </w:rPr>
-        <w:t xml:space="preserve">-   Ambato Boeny :</w:t>
-      </w:r>
-    </w:p>
-    <w:p>
-      <w:pPr>
-        <w:pBdr/>
-        <w:spacing w:before="20" w:after="20"/>
-        <w:ind w:left="20" w:right="20"/>
-        <w:jc w:val="left"/>
-      </w:pPr>
-      <w:r>
-        <w:t xml:space="preserve">  .   est</w:t>
-      </w:r>
-      <w:r>
-        <w:rPr>
-          <w:rFonts w:ascii="Courier New" w:hAnsi="Courier New" w:cs="Courier New"/>
-          <w:b w:val="true"/>
-          <w:color w:val="FFB90F"/>
-          <w:sz w:val="22"/>
-        </w:rPr>
-        <w:t xml:space="preserve"> PROBABLEMENT en manque de TDR </w:t>
-      </w:r>
-      <w:r>
-        <w:t xml:space="preserve">cette semaine</w:t>
-      </w:r>
-      <w:r>
-        <w:t xml:space="preserve">( 11  cas de fièvres contre 8  TDR effectués)</w:t>
-      </w:r>
-    </w:p>
-    <w:p>
-      <w:pPr>
-        <w:pBdr/>
-        <w:spacing w:before="20" w:after="20"/>
-        <w:ind w:left="20" w:right="20"/>
-        <w:jc w:val="left"/>
-      </w:pPr>
-      <w:r>
-        <w:rPr>
-          <w:rFonts w:ascii="Courier New" w:hAnsi="Courier New" w:cs="Courier New"/>
-          <w:b w:val="true"/>
-          <w:color w:val="000000"/>
-          <w:sz w:val="24"/>
-        </w:rPr>
-        <w:t xml:space="preserve">-   Farafangana :</w:t>
-      </w:r>
-    </w:p>
-    <w:p>
-      <w:pPr>
-        <w:pBdr/>
-        <w:spacing w:before="20" w:after="20"/>
-        <w:ind w:left="20" w:right="20"/>
-        <w:jc w:val="left"/>
-      </w:pPr>
-      <w:r>
-        <w:t xml:space="preserve">  .   est</w:t>
-      </w:r>
-      <w:r>
-        <w:rPr>
-          <w:rFonts w:ascii="Courier New" w:hAnsi="Courier New" w:cs="Courier New"/>
-          <w:b w:val="true"/>
-          <w:color w:val="FFB90F"/>
-          <w:sz w:val="22"/>
-        </w:rPr>
-        <w:t xml:space="preserve"> PROBABLEMENT en manque de TDR </w:t>
-      </w:r>
-      <w:r>
-        <w:t xml:space="preserve">cette semaine</w:t>
-      </w:r>
-      <w:r>
-        <w:t xml:space="preserve">( 41  cas de fièvres contre 40  TDR effectués)</w:t>
-      </w:r>
-      <w:r>
-        <w:t xml:space="preserve">. Cela depuis </w:t>
-      </w:r>
-      <w:r>
-        <w:t xml:space="preserve">3</w:t>
-      </w:r>
-      <w:r>
-        <w:t xml:space="preserve"> semaines.</w:t>
-      </w:r>
-    </w:p>
-    <w:p>
-      <w:pPr>
-        <w:pBdr/>
-        <w:spacing w:before="20" w:after="20"/>
-        <w:ind w:left="20" w:right="20"/>
-        <w:jc w:val="left"/>
-      </w:pPr>
-      <w:r>
-        <w:rPr>
-          <w:rFonts w:ascii="Courier New" w:hAnsi="Courier New" w:cs="Courier New"/>
-          <w:b w:val="true"/>
-          <w:color w:val="000000"/>
-          <w:sz w:val="24"/>
-        </w:rPr>
-        <w:t xml:space="preserve">-   Maevatanana :</w:t>
-      </w:r>
-    </w:p>
-    <w:p>
-      <w:pPr>
-        <w:pBdr/>
-        <w:spacing w:before="20" w:after="20"/>
-        <w:ind w:left="20" w:right="20"/>
-        <w:jc w:val="left"/>
-      </w:pPr>
-      <w:r>
-        <w:t xml:space="preserve">  .   est</w:t>
-      </w:r>
-      <w:r>
-        <w:rPr>
-          <w:rFonts w:ascii="Courier New" w:hAnsi="Courier New" w:cs="Courier New"/>
-          <w:b w:val="true"/>
-          <w:color w:val="FFB90F"/>
-          <w:sz w:val="22"/>
-        </w:rPr>
-        <w:t xml:space="preserve"> PROBABLEMENT en manque de TDR </w:t>
-      </w:r>
-      <w:r>
-        <w:t xml:space="preserve">cette semaine</w:t>
-      </w:r>
-      <w:r>
-        <w:t xml:space="preserve">( 110  cas de fièvres contre 76  TDR effectués)</w:t>
       </w:r>
     </w:p>
     <w:sectPr>

</xml_diff>

<commit_message>
fix automatic report pipeline
</commit_message>
<xml_diff>
--- a/report/report.docx
+++ b/report/report.docx
@@ -1,11 +1,56 @@
 
 <file path=word/document.xml><?xml version="1.0" encoding="utf-8"?>
-<w:document xmlns:w="http://schemas.openxmlformats.org/wordprocessingml/2006/main" xmlns:m="http://schemas.openxmlformats.org/officeDocument/2006/math" xmlns:r="http://schemas.openxmlformats.org/officeDocument/2006/relationships" xmlns:w14="http://schemas.microsoft.com/office/word/2010/wordml" xmlns:wp="http://schemas.openxmlformats.org/drawingml/2006/wordprocessingDrawing" xmlns:a="http://schemas.openxmlformats.org/drawingml/2006/main" xmlns:w15="http://schemas.microsoft.com/office/word/2012/wordml" xmlns:ns8="http://schemas.openxmlformats.org/schemaLibrary/2006/main" xmlns:mc="http://schemas.openxmlformats.org/markup-compatibility/2006" xmlns:wne="http://schemas.microsoft.com/office/word/2006/wordml" xmlns:c="http://schemas.openxmlformats.org/drawingml/2006/chart" xmlns:ns12="http://schemas.openxmlformats.org/drawingml/2006/chartDrawing" xmlns:dgm="http://schemas.openxmlformats.org/drawingml/2006/diagram" xmlns:pic="http://schemas.openxmlformats.org/drawingml/2006/picture" xmlns:xdr="http://schemas.openxmlformats.org/drawingml/2006/spreadsheetDrawing" xmlns:dsp="http://schemas.microsoft.com/office/drawing/2008/diagram" xmlns:ns17="urn:schemas-microsoft-com:office:excel" xmlns:o="urn:schemas-microsoft-com:office:office" xmlns:v="urn:schemas-microsoft-com:vml" xmlns:w10="urn:schemas-microsoft-com:office:word" xmlns:ns21="urn:schemas-microsoft-com:office:powerpoint" xmlns:ns23="http://schemas.microsoft.com/office/2006/coverPageProps" xmlns:odx="http://opendope.org/xpaths" xmlns:odc="http://opendope.org/conditions" xmlns:odq="http://opendope.org/questions" xmlns:oda="http://opendope.org/answers" xmlns:odi="http://opendope.org/components" xmlns:odgm="http://opendope.org/SmartArt/DataHierarchy" xmlns:ns30="http://schemas.openxmlformats.org/officeDocument/2006/bibliography" xmlns:ns31="http://schemas.openxmlformats.org/drawingml/2006/compatibility" xmlns:ns32="http://schemas.openxmlformats.org/drawingml/2006/lockedCanvas" mc:Ignorable="w14 w15">
+<w:document xmlns:w="http://schemas.openxmlformats.org/wordprocessingml/2006/main" xmlns:m="http://schemas.openxmlformats.org/officeDocument/2006/math" xmlns:r="http://schemas.openxmlformats.org/officeDocument/2006/relationships" xmlns:w14="http://schemas.microsoft.com/office/word/2010/wordml" xmlns:wp="http://schemas.openxmlformats.org/drawingml/2006/wordprocessingDrawing" xmlns:a="http://schemas.openxmlformats.org/drawingml/2006/main" xmlns:w15="http://schemas.microsoft.com/office/word/2012/wordml" xmlns:ns8="http://schemas.openxmlformats.org/schemaLibrary/2006/main" xmlns:mc="http://schemas.openxmlformats.org/markup-compatibility/2006" xmlns:wne="http://schemas.microsoft.com/office/word/2006/wordml" xmlns:c="http://schemas.openxmlformats.org/drawingml/2006/chart" xmlns:ns12="http://schemas.openxmlformats.org/drawingml/2006/chartDrawing" xmlns:dgm="http://schemas.openxmlformats.org/drawingml/2006/diagram" xmlns:pic="http://schemas.openxmlformats.org/drawingml/2006/picture" xmlns:xdr="http://schemas.openxmlformats.org/drawingml/2006/spreadsheetDrawing" xmlns:dsp="http://schemas.microsoft.com/office/drawing/2008/diagram" xmlns:ns17="urn:schemas-microsoft-com:office:excel" xmlns:o="urn:schemas-microsoft-com:office:office" xmlns:w10="urn:schemas-microsoft-com:office:word" xmlns:v="urn:schemas-microsoft-com:vml" xmlns:ns21="urn:schemas-microsoft-com:office:powerpoint" xmlns:ns23="http://schemas.microsoft.com/office/2006/coverPageProps" xmlns:odx="http://opendope.org/xpaths" xmlns:odc="http://opendope.org/conditions" xmlns:odq="http://opendope.org/questions" xmlns:oda="http://opendope.org/answers" xmlns:odi="http://opendope.org/components" xmlns:odgm="http://opendope.org/SmartArt/DataHierarchy" xmlns:ns30="http://schemas.openxmlformats.org/officeDocument/2006/bibliography" xmlns:ns31="http://schemas.openxmlformats.org/drawingml/2006/compatibility" xmlns:ns32="http://schemas.openxmlformats.org/drawingml/2006/lockedCanvas" mc:Ignorable="w14 w15">
   <w:body>
     <w:p>
       <w:pPr>
+        <w:pBdr/>
+        <w:spacing w:before="100" w:after="100"/>
+        <w:ind w:left="100" w:right="100"/>
+        <w:jc w:val="left"/>
+        <w15:collapsed w:val="false"/>
+      </w:pPr>
+      <w:r>
+        <w:drawing>
+          <wp:inline distT="0" distB="0" distL="0" distR="0">
+            <wp:extent cx="4572000" cy="1371600"/>
+            <wp:effectExtent l="0" t="0" r="0" b="0"/>
+            <wp:docPr id="1" name="/media/herimanitra/Document/IPM_sentinelle/sentinel_hrmntr 291115/Sentinel/report/logo.png" descr="image"/>
+            <wp:cNvGraphicFramePr>
+              <a:graphicFrameLocks noChangeAspect="true"/>
+            </wp:cNvGraphicFramePr>
+            <a:graphic>
+              <a:graphicData uri="http://schemas.openxmlformats.org/drawingml/2006/picture">
+                <pic:pic>
+                  <pic:nvPicPr>
+                    <pic:cNvPr id="2" name="/media/herimanitra/Document/IPM_sentinelle/sentinel_hrmntr 291115/Sentinel/report/logo.png"/>
+                    <pic:cNvPicPr/>
+                  </pic:nvPicPr>
+                  <pic:blipFill>
+                    <a:blip r:embed="rId10"/>
+                    <a:stretch>
+                      <a:fillRect/>
+                    </a:stretch>
+                  </pic:blipFill>
+                  <pic:spPr>
+                    <a:xfrm rot="0">
+                      <a:off x="-1" y="-1"/>
+                      <a:ext cx="4572000" cy="1371600"/>
+                    </a:xfrm>
+                    <a:prstGeom prst="rect">
+                      <a:avLst/>
+                    </a:prstGeom>
+                  </pic:spPr>
+                </pic:pic>
+              </a:graphicData>
+            </a:graphic>
+          </wp:inline>
+        </w:drawing>
+      </w:r>
+    </w:p>
+    <w:p>
+      <w:pPr>
         <w:pStyle w:val="Titre1"/>
-        <w15:collapsed w:val="false"/>
       </w:pPr>
       <w:r>
         <w:t xml:space="preserve">Surveillance sentinelle</w:t>
@@ -278,13 +323,13 @@
         <w:t xml:space="preserve">(</w:t>
       </w:r>
       <w:r>
-        <w:t xml:space="preserve">91;</w:t>
+        <w:t xml:space="preserve">96;</w:t>
       </w:r>
       <w:r>
         <w:t xml:space="preserve">99;</w:t>
       </w:r>
       <w:r>
-        <w:t xml:space="preserve">95;</w:t>
+        <w:t xml:space="preserve">94;</w:t>
       </w:r>
       <w:r>
         <w:t xml:space="preserve">80;</w:t>
@@ -348,7 +393,7 @@
         <w:t xml:space="preserve">cette semaine</w:t>
       </w:r>
       <w:r>
-        <w:t xml:space="preserve">( 11  cas de fièvres contre 0  TDR effectués)</w:t>
+        <w:t xml:space="preserve">( 12  cas de fièvres contre 0  TDR effectués)</w:t>
       </w:r>
       <w:r>
         <w:t xml:space="preserve">. Cela depuis </w:t>
@@ -417,7 +462,7 @@
           <w:color w:val="000000"/>
           <w:sz w:val="24"/>
         </w:rPr>
-        <w:t xml:space="preserve">-   Behoririka :</w:t>
+        <w:t xml:space="preserve">-   Ambositra :</w:t>
       </w:r>
     </w:p>
     <w:p>
@@ -448,7 +493,7 @@
           <w:color w:val="000000"/>
           <w:sz w:val="24"/>
         </w:rPr>
-        <w:t xml:space="preserve">-   Ambositra :</w:t>
+        <w:t xml:space="preserve">-   MANALALONDO :</w:t>
       </w:r>
     </w:p>
     <w:p>
@@ -462,162 +507,7 @@
         <w:t xml:space="preserve">  .   manque de base de données depuis </w:t>
       </w:r>
       <w:r>
-        <w:t xml:space="preserve">une semaine</w:t>
-      </w:r>
-    </w:p>
-    <w:p>
-      <w:pPr>
-        <w:pBdr/>
-        <w:spacing w:before="20" w:after="20"/>
-        <w:ind w:left="20" w:right="20"/>
-        <w:jc w:val="left"/>
-      </w:pPr>
-      <w:r>
-        <w:rPr>
-          <w:rFonts w:ascii="Courier New" w:hAnsi="Courier New" w:cs="Courier New"/>
-          <w:b w:val="true"/>
-          <w:color w:val="000000"/>
-          <w:sz w:val="24"/>
-        </w:rPr>
-        <w:t xml:space="preserve">-   Morombe :</w:t>
-      </w:r>
-    </w:p>
-    <w:p>
-      <w:pPr>
-        <w:pBdr/>
-        <w:spacing w:before="20" w:after="20"/>
-        <w:ind w:left="20" w:right="20"/>
-        <w:jc w:val="left"/>
-      </w:pPr>
-      <w:r>
-        <w:t xml:space="preserve">  .   manque de base de données depuis </w:t>
-      </w:r>
-      <w:r>
-        <w:t xml:space="preserve">une semaine</w:t>
-      </w:r>
-    </w:p>
-    <w:p>
-      <w:pPr>
-        <w:pBdr/>
-        <w:spacing w:before="20" w:after="20"/>
-        <w:ind w:left="20" w:right="20"/>
-        <w:jc w:val="left"/>
-      </w:pPr>
-      <w:r>
-        <w:rPr>
-          <w:rFonts w:ascii="Courier New" w:hAnsi="Courier New" w:cs="Courier New"/>
-          <w:b w:val="true"/>
-          <w:color w:val="000000"/>
-          <w:sz w:val="24"/>
-        </w:rPr>
-        <w:t xml:space="preserve">-   Maroantsetra :</w:t>
-      </w:r>
-    </w:p>
-    <w:p>
-      <w:pPr>
-        <w:pBdr/>
-        <w:spacing w:before="20" w:after="20"/>
-        <w:ind w:left="20" w:right="20"/>
-        <w:jc w:val="left"/>
-      </w:pPr>
-      <w:r>
-        <w:t xml:space="preserve">  .   manque de base de données depuis </w:t>
-      </w:r>
-      <w:r>
-        <w:t xml:space="preserve">une semaine</w:t>
-      </w:r>
-    </w:p>
-    <w:p>
-      <w:pPr>
-        <w:pBdr/>
-        <w:spacing w:before="20" w:after="20"/>
-        <w:ind w:left="20" w:right="20"/>
-        <w:jc w:val="left"/>
-      </w:pPr>
-      <w:r>
-        <w:rPr>
-          <w:rFonts w:ascii="Courier New" w:hAnsi="Courier New" w:cs="Courier New"/>
-          <w:b w:val="true"/>
-          <w:color w:val="000000"/>
-          <w:sz w:val="24"/>
-        </w:rPr>
-        <w:t xml:space="preserve">-   MANALALONDO :</w:t>
-      </w:r>
-    </w:p>
-    <w:p>
-      <w:pPr>
-        <w:pBdr/>
-        <w:spacing w:before="20" w:after="20"/>
-        <w:ind w:left="20" w:right="20"/>
-        <w:jc w:val="left"/>
-      </w:pPr>
-      <w:r>
-        <w:t xml:space="preserve">  .   manque de base de données depuis </w:t>
-      </w:r>
-      <w:r>
         <w:t xml:space="preserve">8  semaines consécutives</w:t>
-      </w:r>
-    </w:p>
-    <w:p>
-      <w:pPr>
-        <w:pBdr/>
-        <w:spacing w:before="20" w:after="20"/>
-        <w:ind w:left="20" w:right="20"/>
-        <w:jc w:val="left"/>
-      </w:pPr>
-      <w:r>
-        <w:rPr>
-          <w:rFonts w:ascii="Courier New" w:hAnsi="Courier New" w:cs="Courier New"/>
-          <w:b w:val="true"/>
-          <w:color w:val="000000"/>
-          <w:sz w:val="24"/>
-        </w:rPr>
-        <w:t xml:space="preserve">-   TSARAHONENANA :</w:t>
-      </w:r>
-    </w:p>
-    <w:p>
-      <w:pPr>
-        <w:pBdr/>
-        <w:spacing w:before="20" w:after="20"/>
-        <w:ind w:left="20" w:right="20"/>
-        <w:jc w:val="left"/>
-      </w:pPr>
-      <w:r>
-        <w:t xml:space="preserve">  .   manque de base de données depuis </w:t>
-      </w:r>
-      <w:r>
-        <w:t xml:space="preserve">2  semaines consécutives</w:t>
-      </w:r>
-    </w:p>
-    <w:p>
-      <w:pPr>
-        <w:pBdr/>
-        <w:spacing w:before="20" w:after="20"/>
-        <w:ind w:left="20" w:right="20"/>
-        <w:jc w:val="left"/>
-      </w:pPr>
-      <w:r>
-        <w:rPr>
-          <w:rFonts w:ascii="Courier New" w:hAnsi="Courier New" w:cs="Courier New"/>
-          <w:b w:val="true"/>
-          <w:color w:val="000000"/>
-          <w:sz w:val="24"/>
-        </w:rPr>
-        <w:t xml:space="preserve">-   BELANITRA :</w:t>
-      </w:r>
-    </w:p>
-    <w:p>
-      <w:pPr>
-        <w:pBdr/>
-        <w:spacing w:before="20" w:after="20"/>
-        <w:ind w:left="20" w:right="20"/>
-        <w:jc w:val="left"/>
-      </w:pPr>
-      <w:r>
-        <w:t xml:space="preserve">  .   manque de base de données depuis </w:t>
-      </w:r>
-      <w:r>
-        <w:t xml:space="preserve">une semaine</w:t>
       </w:r>
     </w:p>
     <w:p>
@@ -743,37 +633,6 @@
         <w:jc w:val="left"/>
       </w:pPr>
       <w:r>
-        <w:rPr>
-          <w:rFonts w:ascii="Courier New" w:hAnsi="Courier New" w:cs="Courier New"/>
-          <w:b w:val="true"/>
-          <w:color w:val="000000"/>
-          <w:sz w:val="24"/>
-        </w:rPr>
-        <w:t xml:space="preserve">-   TSARAHONENANA :</w:t>
-      </w:r>
-    </w:p>
-    <w:p>
-      <w:pPr>
-        <w:pBdr/>
-        <w:spacing w:before="20" w:after="20"/>
-        <w:ind w:left="20" w:right="20"/>
-        <w:jc w:val="left"/>
-      </w:pPr>
-      <w:r>
-        <w:t xml:space="preserve">  .   manque de base de données depuis </w:t>
-      </w:r>
-      <w:r>
-        <w:t xml:space="preserve">une semaine</w:t>
-      </w:r>
-    </w:p>
-    <w:p>
-      <w:pPr>
-        <w:pBdr/>
-        <w:spacing w:before="20" w:after="20"/>
-        <w:ind w:left="20" w:right="20"/>
-        <w:jc w:val="left"/>
-      </w:pPr>
-      <w:r>
         <w:t xml:space="preserve">          </w:t>
       </w:r>
     </w:p>
@@ -1930,7 +1789,7 @@
         <w:t xml:space="preserve">12;</w:t>
       </w:r>
       <w:r>
-        <w:t xml:space="preserve">25;</w:t>
+        <w:t xml:space="preserve">26;</w:t>
       </w:r>
       <w:r>
         <w:t xml:space="preserve">74;</w:t>
@@ -3413,7 +3272,7 @@
 </file>
 
 <file path=word/numbering.xml><?xml version="1.0" encoding="utf-8"?>
-<w:numbering xmlns:w="http://schemas.openxmlformats.org/wordprocessingml/2006/main" xmlns:m="http://schemas.openxmlformats.org/officeDocument/2006/math" xmlns:r="http://schemas.openxmlformats.org/officeDocument/2006/relationships" xmlns:w14="http://schemas.microsoft.com/office/word/2010/wordml" xmlns:wp="http://schemas.openxmlformats.org/drawingml/2006/wordprocessingDrawing" xmlns:a="http://schemas.openxmlformats.org/drawingml/2006/main" xmlns:w15="http://schemas.microsoft.com/office/word/2012/wordml" xmlns:ns8="http://schemas.openxmlformats.org/schemaLibrary/2006/main" xmlns:mc="http://schemas.openxmlformats.org/markup-compatibility/2006" xmlns:wne="http://schemas.microsoft.com/office/word/2006/wordml" xmlns:c="http://schemas.openxmlformats.org/drawingml/2006/chart" xmlns:ns12="http://schemas.openxmlformats.org/drawingml/2006/chartDrawing" xmlns:dgm="http://schemas.openxmlformats.org/drawingml/2006/diagram" xmlns:pic="http://schemas.openxmlformats.org/drawingml/2006/picture" xmlns:xdr="http://schemas.openxmlformats.org/drawingml/2006/spreadsheetDrawing" xmlns:dsp="http://schemas.microsoft.com/office/drawing/2008/diagram" xmlns:ns17="urn:schemas-microsoft-com:office:excel" xmlns:o="urn:schemas-microsoft-com:office:office" xmlns:v="urn:schemas-microsoft-com:vml" xmlns:w10="urn:schemas-microsoft-com:office:word" xmlns:ns21="urn:schemas-microsoft-com:office:powerpoint" xmlns:ns23="http://schemas.microsoft.com/office/2006/coverPageProps" xmlns:odx="http://opendope.org/xpaths" xmlns:odc="http://opendope.org/conditions" xmlns:odq="http://opendope.org/questions" xmlns:oda="http://opendope.org/answers" xmlns:odi="http://opendope.org/components" xmlns:odgm="http://opendope.org/SmartArt/DataHierarchy" xmlns:ns30="http://schemas.openxmlformats.org/officeDocument/2006/bibliography" xmlns:ns31="http://schemas.openxmlformats.org/drawingml/2006/compatibility" xmlns:ns32="http://schemas.openxmlformats.org/drawingml/2006/lockedCanvas">
+<w:numbering xmlns:w="http://schemas.openxmlformats.org/wordprocessingml/2006/main" xmlns:m="http://schemas.openxmlformats.org/officeDocument/2006/math" xmlns:r="http://schemas.openxmlformats.org/officeDocument/2006/relationships" xmlns:w14="http://schemas.microsoft.com/office/word/2010/wordml" xmlns:wp="http://schemas.openxmlformats.org/drawingml/2006/wordprocessingDrawing" xmlns:a="http://schemas.openxmlformats.org/drawingml/2006/main" xmlns:w15="http://schemas.microsoft.com/office/word/2012/wordml" xmlns:ns8="http://schemas.openxmlformats.org/schemaLibrary/2006/main" xmlns:mc="http://schemas.openxmlformats.org/markup-compatibility/2006" xmlns:wne="http://schemas.microsoft.com/office/word/2006/wordml" xmlns:c="http://schemas.openxmlformats.org/drawingml/2006/chart" xmlns:ns12="http://schemas.openxmlformats.org/drawingml/2006/chartDrawing" xmlns:dgm="http://schemas.openxmlformats.org/drawingml/2006/diagram" xmlns:pic="http://schemas.openxmlformats.org/drawingml/2006/picture" xmlns:xdr="http://schemas.openxmlformats.org/drawingml/2006/spreadsheetDrawing" xmlns:dsp="http://schemas.microsoft.com/office/drawing/2008/diagram" xmlns:ns17="urn:schemas-microsoft-com:office:excel" xmlns:o="urn:schemas-microsoft-com:office:office" xmlns:w10="urn:schemas-microsoft-com:office:word" xmlns:v="urn:schemas-microsoft-com:vml" xmlns:ns21="urn:schemas-microsoft-com:office:powerpoint" xmlns:ns23="http://schemas.microsoft.com/office/2006/coverPageProps" xmlns:odx="http://opendope.org/xpaths" xmlns:odc="http://opendope.org/conditions" xmlns:odq="http://opendope.org/questions" xmlns:oda="http://opendope.org/answers" xmlns:odi="http://opendope.org/components" xmlns:odgm="http://opendope.org/SmartArt/DataHierarchy" xmlns:ns30="http://schemas.openxmlformats.org/officeDocument/2006/bibliography" xmlns:ns31="http://schemas.openxmlformats.org/drawingml/2006/compatibility" xmlns:ns32="http://schemas.openxmlformats.org/drawingml/2006/lockedCanvas">
   <w:abstractNum w:abstractNumId="0">
     <w:nsid w:val="1482775B"/>
     <w:multiLevelType w:val="multilevel"/>
@@ -4063,7 +3922,7 @@
 </file>
 
 <file path=word/styles.xml><?xml version="1.0" encoding="utf-8"?>
-<w:styles xmlns:w="http://schemas.openxmlformats.org/wordprocessingml/2006/main" xmlns:m="http://schemas.openxmlformats.org/officeDocument/2006/math" xmlns:r="http://schemas.openxmlformats.org/officeDocument/2006/relationships" xmlns:w14="http://schemas.microsoft.com/office/word/2010/wordml" xmlns:wp="http://schemas.openxmlformats.org/drawingml/2006/wordprocessingDrawing" xmlns:a="http://schemas.openxmlformats.org/drawingml/2006/main" xmlns:w15="http://schemas.microsoft.com/office/word/2012/wordml" xmlns:ns8="http://schemas.openxmlformats.org/schemaLibrary/2006/main" xmlns:mc="http://schemas.openxmlformats.org/markup-compatibility/2006" xmlns:wne="http://schemas.microsoft.com/office/word/2006/wordml" xmlns:c="http://schemas.openxmlformats.org/drawingml/2006/chart" xmlns:ns12="http://schemas.openxmlformats.org/drawingml/2006/chartDrawing" xmlns:dgm="http://schemas.openxmlformats.org/drawingml/2006/diagram" xmlns:pic="http://schemas.openxmlformats.org/drawingml/2006/picture" xmlns:xdr="http://schemas.openxmlformats.org/drawingml/2006/spreadsheetDrawing" xmlns:dsp="http://schemas.microsoft.com/office/drawing/2008/diagram" xmlns:ns17="urn:schemas-microsoft-com:office:excel" xmlns:o="urn:schemas-microsoft-com:office:office" xmlns:v="urn:schemas-microsoft-com:vml" xmlns:w10="urn:schemas-microsoft-com:office:word" xmlns:ns21="urn:schemas-microsoft-com:office:powerpoint" xmlns:ns23="http://schemas.microsoft.com/office/2006/coverPageProps" xmlns:odx="http://opendope.org/xpaths" xmlns:odc="http://opendope.org/conditions" xmlns:odq="http://opendope.org/questions" xmlns:oda="http://opendope.org/answers" xmlns:odi="http://opendope.org/components" xmlns:odgm="http://opendope.org/SmartArt/DataHierarchy" xmlns:ns30="http://schemas.openxmlformats.org/officeDocument/2006/bibliography" xmlns:ns31="http://schemas.openxmlformats.org/drawingml/2006/compatibility" xmlns:ns32="http://schemas.openxmlformats.org/drawingml/2006/lockedCanvas">
+<w:styles xmlns:w="http://schemas.openxmlformats.org/wordprocessingml/2006/main" xmlns:m="http://schemas.openxmlformats.org/officeDocument/2006/math" xmlns:r="http://schemas.openxmlformats.org/officeDocument/2006/relationships" xmlns:w14="http://schemas.microsoft.com/office/word/2010/wordml" xmlns:wp="http://schemas.openxmlformats.org/drawingml/2006/wordprocessingDrawing" xmlns:a="http://schemas.openxmlformats.org/drawingml/2006/main" xmlns:w15="http://schemas.microsoft.com/office/word/2012/wordml" xmlns:ns8="http://schemas.openxmlformats.org/schemaLibrary/2006/main" xmlns:mc="http://schemas.openxmlformats.org/markup-compatibility/2006" xmlns:wne="http://schemas.microsoft.com/office/word/2006/wordml" xmlns:c="http://schemas.openxmlformats.org/drawingml/2006/chart" xmlns:ns12="http://schemas.openxmlformats.org/drawingml/2006/chartDrawing" xmlns:dgm="http://schemas.openxmlformats.org/drawingml/2006/diagram" xmlns:pic="http://schemas.openxmlformats.org/drawingml/2006/picture" xmlns:xdr="http://schemas.openxmlformats.org/drawingml/2006/spreadsheetDrawing" xmlns:dsp="http://schemas.microsoft.com/office/drawing/2008/diagram" xmlns:ns17="urn:schemas-microsoft-com:office:excel" xmlns:o="urn:schemas-microsoft-com:office:office" xmlns:w10="urn:schemas-microsoft-com:office:word" xmlns:v="urn:schemas-microsoft-com:vml" xmlns:ns21="urn:schemas-microsoft-com:office:powerpoint" xmlns:ns23="http://schemas.microsoft.com/office/2006/coverPageProps" xmlns:odx="http://opendope.org/xpaths" xmlns:odc="http://opendope.org/conditions" xmlns:odq="http://opendope.org/questions" xmlns:oda="http://opendope.org/answers" xmlns:odi="http://opendope.org/components" xmlns:odgm="http://opendope.org/SmartArt/DataHierarchy" xmlns:ns30="http://schemas.openxmlformats.org/officeDocument/2006/bibliography" xmlns:ns31="http://schemas.openxmlformats.org/drawingml/2006/compatibility" xmlns:ns32="http://schemas.openxmlformats.org/drawingml/2006/lockedCanvas">
   <w:docDefaults>
     <w:rPrDefault>
       <w:rPr>

</xml_diff>